<commit_message>
Modifications for Github launching
</commit_message>
<xml_diff>
--- a/User Manual.docx
+++ b/User Manual.docx
@@ -889,7 +889,7 @@
           <w:r>
             <w:fldChar w:fldCharType="separate"/>
           </w:r>
-          <w:hyperlink w:anchor="_Toc440014771" w:history="1">
+          <w:hyperlink w:anchor="_Toc440635698" w:history="1">
             <w:r>
               <w:rPr>
                 <w:rStyle w:val="Hyperlink"/>
@@ -916,7 +916,7 @@
                 <w:noProof/>
                 <w:webHidden/>
               </w:rPr>
-              <w:instrText xml:space="preserve"> PAGEREF _Toc440014771 \h </w:instrText>
+              <w:instrText xml:space="preserve"> PAGEREF _Toc440635698 \h </w:instrText>
             </w:r>
             <w:r>
               <w:rPr>
@@ -958,13 +958,14 @@
               <w:noProof/>
             </w:rPr>
           </w:pPr>
-          <w:hyperlink w:anchor="_Toc440014772" w:history="1">
+          <w:hyperlink w:anchor="_Toc440635699" w:history="1">
             <w:r>
               <w:rPr>
                 <w:rStyle w:val="Hyperlink"/>
-                <w:noProof/>
-              </w:rPr>
-              <w:t>Prepare a new PC to use the Ezy De-Identifier Tool (cloud version) with from R Studio</w:t>
+                <w:rFonts w:asciiTheme="majorHAnsi" w:eastAsiaTheme="majorEastAsia" w:hAnsiTheme="majorHAnsi" w:cstheme="majorBidi"/>
+                <w:noProof/>
+              </w:rPr>
+              <w:t>Prepare a new PC to use the Ezy De-Identifier Tool with R Studio from GitHub</w:t>
             </w:r>
             <w:r>
               <w:rPr>
@@ -985,7 +986,7 @@
                 <w:noProof/>
                 <w:webHidden/>
               </w:rPr>
-              <w:instrText xml:space="preserve"> PAGEREF _Toc440014772 \h </w:instrText>
+              <w:instrText xml:space="preserve"> PAGEREF _Toc440635699 \h </w:instrText>
             </w:r>
             <w:r>
               <w:rPr>
@@ -1027,13 +1028,13 @@
               <w:noProof/>
             </w:rPr>
           </w:pPr>
-          <w:hyperlink w:anchor="_Toc440014773" w:history="1">
+          <w:hyperlink w:anchor="_Toc440635700" w:history="1">
             <w:r>
               <w:rPr>
                 <w:rStyle w:val="Hyperlink"/>
                 <w:noProof/>
               </w:rPr>
-              <w:t>Prepare a new PC to use the Ezy De-Identifier Tool (downloaded version) with from R Studio</w:t>
+              <w:t>Prepare a new PC to use the Ezy De-Identifier Tool (ZIP version) with from R Studio</w:t>
             </w:r>
             <w:r>
               <w:rPr>
@@ -1054,7 +1055,7 @@
                 <w:noProof/>
                 <w:webHidden/>
               </w:rPr>
-              <w:instrText xml:space="preserve"> PAGEREF _Toc440014773 \h </w:instrText>
+              <w:instrText xml:space="preserve"> PAGEREF _Toc440635700 \h </w:instrText>
             </w:r>
             <w:r>
               <w:rPr>
@@ -1074,7 +1075,7 @@
                 <w:noProof/>
                 <w:webHidden/>
               </w:rPr>
-              <w:t>4</w:t>
+              <w:t>5</w:t>
             </w:r>
             <w:r>
               <w:rPr>
@@ -1096,13 +1097,13 @@
               <w:noProof/>
             </w:rPr>
           </w:pPr>
-          <w:hyperlink w:anchor="_Toc440014774" w:history="1">
+          <w:hyperlink w:anchor="_Toc440635701" w:history="1">
             <w:r>
               <w:rPr>
                 <w:rStyle w:val="Hyperlink"/>
                 <w:noProof/>
               </w:rPr>
-              <w:t>Starting the Ezy De-Identifier Tool with from R Studio (downloaded version)</w:t>
+              <w:t>Starting the Ezy De-Identifier Tool with from R Studio (ZIP version)</w:t>
             </w:r>
             <w:r>
               <w:rPr>
@@ -1123,7 +1124,7 @@
                 <w:noProof/>
                 <w:webHidden/>
               </w:rPr>
-              <w:instrText xml:space="preserve"> PAGEREF _Toc440014774 \h </w:instrText>
+              <w:instrText xml:space="preserve"> PAGEREF _Toc440635701 \h </w:instrText>
             </w:r>
             <w:r>
               <w:rPr>
@@ -1143,7 +1144,7 @@
                 <w:noProof/>
                 <w:webHidden/>
               </w:rPr>
-              <w:t>5</w:t>
+              <w:t>6</w:t>
             </w:r>
             <w:r>
               <w:rPr>
@@ -1165,7 +1166,7 @@
               <w:noProof/>
             </w:rPr>
           </w:pPr>
-          <w:hyperlink w:anchor="_Toc440014775" w:history="1">
+          <w:hyperlink w:anchor="_Toc440635702" w:history="1">
             <w:r>
               <w:rPr>
                 <w:rStyle w:val="Hyperlink"/>
@@ -1192,7 +1193,7 @@
                 <w:noProof/>
                 <w:webHidden/>
               </w:rPr>
-              <w:instrText xml:space="preserve"> PAGEREF _Toc440014775 \h </w:instrText>
+              <w:instrText xml:space="preserve"> PAGEREF _Toc440635702 \h </w:instrText>
             </w:r>
             <w:r>
               <w:rPr>
@@ -1212,7 +1213,7 @@
                 <w:noProof/>
                 <w:webHidden/>
               </w:rPr>
-              <w:t>7</w:t>
+              <w:t>8</w:t>
             </w:r>
             <w:r>
               <w:rPr>
@@ -1234,7 +1235,7 @@
               <w:noProof/>
             </w:rPr>
           </w:pPr>
-          <w:hyperlink w:anchor="_Toc440014776" w:history="1">
+          <w:hyperlink w:anchor="_Toc440635703" w:history="1">
             <w:r>
               <w:rPr>
                 <w:rStyle w:val="Hyperlink"/>
@@ -1261,7 +1262,7 @@
                 <w:noProof/>
                 <w:webHidden/>
               </w:rPr>
-              <w:instrText xml:space="preserve"> PAGEREF _Toc440014776 \h </w:instrText>
+              <w:instrText xml:space="preserve"> PAGEREF _Toc440635703 \h </w:instrText>
             </w:r>
             <w:r>
               <w:rPr>
@@ -1281,7 +1282,7 @@
                 <w:noProof/>
                 <w:webHidden/>
               </w:rPr>
-              <w:t>8</w:t>
+              <w:t>9</w:t>
             </w:r>
             <w:r>
               <w:rPr>
@@ -1303,7 +1304,7 @@
               <w:noProof/>
             </w:rPr>
           </w:pPr>
-          <w:hyperlink w:anchor="_Toc440014777" w:history="1">
+          <w:hyperlink w:anchor="_Toc440635704" w:history="1">
             <w:r>
               <w:rPr>
                 <w:rStyle w:val="Hyperlink"/>
@@ -1330,7 +1331,7 @@
                 <w:noProof/>
                 <w:webHidden/>
               </w:rPr>
-              <w:instrText xml:space="preserve"> PAGEREF _Toc440014777 \h </w:instrText>
+              <w:instrText xml:space="preserve"> PAGEREF _Toc440635704 \h </w:instrText>
             </w:r>
             <w:r>
               <w:rPr>
@@ -1350,7 +1351,7 @@
                 <w:noProof/>
                 <w:webHidden/>
               </w:rPr>
-              <w:t>10</w:t>
+              <w:t>11</w:t>
             </w:r>
             <w:r>
               <w:rPr>
@@ -1372,7 +1373,7 @@
               <w:noProof/>
             </w:rPr>
           </w:pPr>
-          <w:hyperlink w:anchor="_Toc440014778" w:history="1">
+          <w:hyperlink w:anchor="_Toc440635705" w:history="1">
             <w:r>
               <w:rPr>
                 <w:rStyle w:val="Hyperlink"/>
@@ -1399,7 +1400,7 @@
                 <w:noProof/>
                 <w:webHidden/>
               </w:rPr>
-              <w:instrText xml:space="preserve"> PAGEREF _Toc440014778 \h </w:instrText>
+              <w:instrText xml:space="preserve"> PAGEREF _Toc440635705 \h </w:instrText>
             </w:r>
             <w:r>
               <w:rPr>
@@ -1419,7 +1420,7 @@
                 <w:noProof/>
                 <w:webHidden/>
               </w:rPr>
-              <w:t>10</w:t>
+              <w:t>11</w:t>
             </w:r>
             <w:r>
               <w:rPr>
@@ -1441,7 +1442,7 @@
               <w:noProof/>
             </w:rPr>
           </w:pPr>
-          <w:hyperlink w:anchor="_Toc440014779" w:history="1">
+          <w:hyperlink w:anchor="_Toc440635706" w:history="1">
             <w:r>
               <w:rPr>
                 <w:rStyle w:val="Hyperlink"/>
@@ -1468,7 +1469,7 @@
                 <w:noProof/>
                 <w:webHidden/>
               </w:rPr>
-              <w:instrText xml:space="preserve"> PAGEREF _Toc440014779 \h </w:instrText>
+              <w:instrText xml:space="preserve"> PAGEREF _Toc440635706 \h </w:instrText>
             </w:r>
             <w:r>
               <w:rPr>
@@ -1488,7 +1489,7 @@
                 <w:noProof/>
                 <w:webHidden/>
               </w:rPr>
-              <w:t>10</w:t>
+              <w:t>11</w:t>
             </w:r>
             <w:r>
               <w:rPr>
@@ -1510,7 +1511,7 @@
               <w:noProof/>
             </w:rPr>
           </w:pPr>
-          <w:hyperlink w:anchor="_Toc440014780" w:history="1">
+          <w:hyperlink w:anchor="_Toc440635707" w:history="1">
             <w:r>
               <w:rPr>
                 <w:rStyle w:val="Hyperlink"/>
@@ -1537,7 +1538,7 @@
                 <w:noProof/>
                 <w:webHidden/>
               </w:rPr>
-              <w:instrText xml:space="preserve"> PAGEREF _Toc440014780 \h </w:instrText>
+              <w:instrText xml:space="preserve"> PAGEREF _Toc440635707 \h </w:instrText>
             </w:r>
             <w:r>
               <w:rPr>
@@ -1557,7 +1558,7 @@
                 <w:noProof/>
                 <w:webHidden/>
               </w:rPr>
-              <w:t>11</w:t>
+              <w:t>12</w:t>
             </w:r>
             <w:r>
               <w:rPr>
@@ -1579,7 +1580,7 @@
               <w:noProof/>
             </w:rPr>
           </w:pPr>
-          <w:hyperlink w:anchor="_Toc440014781" w:history="1">
+          <w:hyperlink w:anchor="_Toc440635708" w:history="1">
             <w:r>
               <w:rPr>
                 <w:rStyle w:val="Hyperlink"/>
@@ -1606,7 +1607,7 @@
                 <w:noProof/>
                 <w:webHidden/>
               </w:rPr>
-              <w:instrText xml:space="preserve"> PAGEREF _Toc440014781 \h </w:instrText>
+              <w:instrText xml:space="preserve"> PAGEREF _Toc440635708 \h </w:instrText>
             </w:r>
             <w:r>
               <w:rPr>
@@ -1626,7 +1627,7 @@
                 <w:noProof/>
                 <w:webHidden/>
               </w:rPr>
-              <w:t>12</w:t>
+              <w:t>13</w:t>
             </w:r>
             <w:r>
               <w:rPr>
@@ -1648,7 +1649,7 @@
               <w:noProof/>
             </w:rPr>
           </w:pPr>
-          <w:hyperlink w:anchor="_Toc440014782" w:history="1">
+          <w:hyperlink w:anchor="_Toc440635709" w:history="1">
             <w:r>
               <w:rPr>
                 <w:rStyle w:val="Hyperlink"/>
@@ -1675,7 +1676,7 @@
                 <w:noProof/>
                 <w:webHidden/>
               </w:rPr>
-              <w:instrText xml:space="preserve"> PAGEREF _Toc440014782 \h </w:instrText>
+              <w:instrText xml:space="preserve"> PAGEREF _Toc440635709 \h </w:instrText>
             </w:r>
             <w:r>
               <w:rPr>
@@ -1695,7 +1696,7 @@
                 <w:noProof/>
                 <w:webHidden/>
               </w:rPr>
-              <w:t>13</w:t>
+              <w:t>14</w:t>
             </w:r>
             <w:r>
               <w:rPr>
@@ -1727,7 +1728,7 @@
       <w:pPr>
         <w:pStyle w:val="Heading1"/>
       </w:pPr>
-      <w:bookmarkStart w:id="0" w:name="_Toc440014771"/>
+      <w:bookmarkStart w:id="0" w:name="_Toc440635698"/>
       <w:r>
         <w:lastRenderedPageBreak/>
         <w:t>Ezy De-Identifier</w:t>
@@ -1886,7 +1887,7 @@
           <w:szCs w:val="32"/>
         </w:rPr>
       </w:pPr>
-      <w:bookmarkStart w:id="1" w:name="_Toc440014772"/>
+      <w:bookmarkStart w:id="1" w:name="_Toc440635699"/>
       <w:r>
         <w:rPr>
           <w:rFonts w:asciiTheme="majorHAnsi" w:eastAsiaTheme="majorEastAsia" w:hAnsiTheme="majorHAnsi" w:cstheme="majorBidi"/>
@@ -1906,6 +1907,7 @@
         </w:rPr>
         <w:t>from GitHub</w:t>
       </w:r>
+      <w:bookmarkEnd w:id="1"/>
     </w:p>
     <w:p>
       <w:r>
@@ -2008,14 +2010,70 @@
         <w:contextualSpacing/>
       </w:pPr>
       <w:r>
-        <w:t>Open RStudio and run the following command</w:t>
+        <w:t>Under the Windows Control Panel go to System and Security and select system. When the System Control Panel opens click the option for Advanced system settings</w:t>
       </w:r>
       <w:r>
         <w:br/>
       </w:r>
       <w:r>
-        <w:t>source("https://raw.githubusercontent.com/dasasmk/EzyDeident/master/run_from_github.R")</w:t>
-      </w:r>
+        <w:rPr>
+          <w:noProof/>
+        </w:rPr>
+        <w:drawing>
+          <wp:inline distT="0" distB="0" distL="0" distR="0">
+            <wp:extent cx="4803258" cy="1323975"/>
+            <wp:effectExtent l="0" t="0" r="0" b="0"/>
+            <wp:docPr id="5" name="Picture 5"/>
+            <wp:cNvGraphicFramePr>
+              <a:graphicFrameLocks xmlns:a="http://schemas.openxmlformats.org/drawingml/2006/main" noChangeAspect="1"/>
+            </wp:cNvGraphicFramePr>
+            <a:graphic xmlns:a="http://schemas.openxmlformats.org/drawingml/2006/main">
+              <a:graphicData uri="http://schemas.openxmlformats.org/drawingml/2006/picture">
+                <pic:pic xmlns:pic="http://schemas.openxmlformats.org/drawingml/2006/picture">
+                  <pic:nvPicPr>
+                    <pic:cNvPr id="0" name="Picture 1"/>
+                    <pic:cNvPicPr>
+                      <a:picLocks noChangeAspect="1" noChangeArrowheads="1"/>
+                    </pic:cNvPicPr>
+                  </pic:nvPicPr>
+                  <pic:blipFill>
+                    <a:blip r:embed="rId13">
+                      <a:extLst>
+                        <a:ext uri="{28A0092B-C50C-407E-A947-70E740481C1C}">
+                          <a14:useLocalDpi xmlns:a14="http://schemas.microsoft.com/office/drawing/2010/main" val="0"/>
+                        </a:ext>
+                      </a:extLst>
+                    </a:blip>
+                    <a:srcRect/>
+                    <a:stretch>
+                      <a:fillRect/>
+                    </a:stretch>
+                  </pic:blipFill>
+                  <pic:spPr bwMode="auto">
+                    <a:xfrm>
+                      <a:off x="0" y="0"/>
+                      <a:ext cx="4813724" cy="1326860"/>
+                    </a:xfrm>
+                    <a:prstGeom prst="rect">
+                      <a:avLst/>
+                    </a:prstGeom>
+                    <a:noFill/>
+                    <a:ln>
+                      <a:noFill/>
+                    </a:ln>
+                  </pic:spPr>
+                </pic:pic>
+              </a:graphicData>
+            </a:graphic>
+          </wp:inline>
+        </w:drawing>
+      </w:r>
+    </w:p>
+    <w:p>
+      <w:pPr>
+        <w:ind w:left="720"/>
+        <w:contextualSpacing/>
+      </w:pPr>
     </w:p>
     <w:p>
       <w:pPr>
@@ -2026,13 +2084,7 @@
         <w:contextualSpacing/>
       </w:pPr>
       <w:r>
-        <w:t xml:space="preserve">The software will attempt to download all required </w:t>
-      </w:r>
-      <w:r>
-        <w:t xml:space="preserve">R </w:t>
-      </w:r>
-      <w:r>
-        <w:t xml:space="preserve">components needed to run the software. </w:t>
+        <w:t>On the window which opens click Environmental Variables</w:t>
       </w:r>
     </w:p>
     <w:p>
@@ -2044,6 +2096,166 @@
         <w:contextualSpacing/>
       </w:pPr>
       <w:r>
+        <w:t>Click the user variable for path and click edit.</w:t>
+      </w:r>
+    </w:p>
+    <w:p>
+      <w:pPr>
+        <w:ind w:left="720"/>
+        <w:contextualSpacing/>
+      </w:pPr>
+      <w:r>
+        <w:br/>
+      </w:r>
+      <w:r>
+        <w:rPr>
+          <w:noProof/>
+        </w:rPr>
+        <w:drawing>
+          <wp:inline distT="0" distB="0" distL="0" distR="0">
+            <wp:extent cx="4062529" cy="1914525"/>
+            <wp:effectExtent l="0" t="0" r="0" b="0"/>
+            <wp:docPr id="6" name="Picture 6"/>
+            <wp:cNvGraphicFramePr>
+              <a:graphicFrameLocks xmlns:a="http://schemas.openxmlformats.org/drawingml/2006/main" noChangeAspect="1"/>
+            </wp:cNvGraphicFramePr>
+            <a:graphic xmlns:a="http://schemas.openxmlformats.org/drawingml/2006/main">
+              <a:graphicData uri="http://schemas.openxmlformats.org/drawingml/2006/picture">
+                <pic:pic xmlns:pic="http://schemas.openxmlformats.org/drawingml/2006/picture">
+                  <pic:nvPicPr>
+                    <pic:cNvPr id="0" name="Picture 2"/>
+                    <pic:cNvPicPr>
+                      <a:picLocks noChangeAspect="1" noChangeArrowheads="1"/>
+                    </pic:cNvPicPr>
+                  </pic:nvPicPr>
+                  <pic:blipFill>
+                    <a:blip r:embed="rId14">
+                      <a:extLst>
+                        <a:ext uri="{28A0092B-C50C-407E-A947-70E740481C1C}">
+                          <a14:useLocalDpi xmlns:a14="http://schemas.microsoft.com/office/drawing/2010/main" val="0"/>
+                        </a:ext>
+                      </a:extLst>
+                    </a:blip>
+                    <a:srcRect/>
+                    <a:stretch>
+                      <a:fillRect/>
+                    </a:stretch>
+                  </pic:blipFill>
+                  <pic:spPr bwMode="auto">
+                    <a:xfrm>
+                      <a:off x="0" y="0"/>
+                      <a:ext cx="4071219" cy="1918620"/>
+                    </a:xfrm>
+                    <a:prstGeom prst="rect">
+                      <a:avLst/>
+                    </a:prstGeom>
+                    <a:noFill/>
+                    <a:ln>
+                      <a:noFill/>
+                    </a:ln>
+                  </pic:spPr>
+                </pic:pic>
+              </a:graphicData>
+            </a:graphic>
+          </wp:inline>
+        </w:drawing>
+      </w:r>
+    </w:p>
+    <w:p>
+      <w:pPr>
+        <w:numPr>
+          <w:ilvl w:val="0"/>
+          <w:numId w:val="2"/>
+        </w:numPr>
+        <w:contextualSpacing/>
+      </w:pPr>
+      <w:r>
+        <w:lastRenderedPageBreak/>
+        <w:t>Click New and enter the path to your R bin directory.</w:t>
+      </w:r>
+      <w:r>
+        <w:br/>
+      </w:r>
+      <w:r>
+        <w:rPr>
+          <w:noProof/>
+        </w:rPr>
+        <w:drawing>
+          <wp:inline distT="0" distB="0" distL="0" distR="0" wp14:anchorId="0775A964" wp14:editId="3B8BE848">
+            <wp:extent cx="2975735" cy="2828925"/>
+            <wp:effectExtent l="0" t="0" r="0" b="0"/>
+            <wp:docPr id="8" name="Picture 8"/>
+            <wp:cNvGraphicFramePr>
+              <a:graphicFrameLocks xmlns:a="http://schemas.openxmlformats.org/drawingml/2006/main" noChangeAspect="1"/>
+            </wp:cNvGraphicFramePr>
+            <a:graphic xmlns:a="http://schemas.openxmlformats.org/drawingml/2006/main">
+              <a:graphicData uri="http://schemas.openxmlformats.org/drawingml/2006/picture">
+                <pic:pic xmlns:pic="http://schemas.openxmlformats.org/drawingml/2006/picture">
+                  <pic:nvPicPr>
+                    <pic:cNvPr id="1" name=""/>
+                    <pic:cNvPicPr/>
+                  </pic:nvPicPr>
+                  <pic:blipFill>
+                    <a:blip r:embed="rId15"/>
+                    <a:stretch>
+                      <a:fillRect/>
+                    </a:stretch>
+                  </pic:blipFill>
+                  <pic:spPr>
+                    <a:xfrm>
+                      <a:off x="0" y="0"/>
+                      <a:ext cx="2983174" cy="2835997"/>
+                    </a:xfrm>
+                    <a:prstGeom prst="rect">
+                      <a:avLst/>
+                    </a:prstGeom>
+                  </pic:spPr>
+                </pic:pic>
+              </a:graphicData>
+            </a:graphic>
+          </wp:inline>
+        </w:drawing>
+      </w:r>
+    </w:p>
+    <w:p>
+      <w:pPr>
+        <w:numPr>
+          <w:ilvl w:val="0"/>
+          <w:numId w:val="2"/>
+        </w:numPr>
+        <w:contextualSpacing/>
+      </w:pPr>
+      <w:r>
+        <w:t>Open the Github Launcher folder and click runme.cmd</w:t>
+      </w:r>
+    </w:p>
+    <w:p>
+      <w:pPr>
+        <w:numPr>
+          <w:ilvl w:val="0"/>
+          <w:numId w:val="2"/>
+        </w:numPr>
+        <w:contextualSpacing/>
+      </w:pPr>
+      <w:r>
+        <w:t xml:space="preserve">The software will attempt to download all required </w:t>
+      </w:r>
+      <w:r>
+        <w:t xml:space="preserve">R </w:t>
+      </w:r>
+      <w:r>
+        <w:t xml:space="preserve">components needed to run the software. </w:t>
+      </w:r>
+    </w:p>
+    <w:p>
+      <w:pPr>
+        <w:numPr>
+          <w:ilvl w:val="0"/>
+          <w:numId w:val="2"/>
+        </w:numPr>
+        <w:contextualSpacing/>
+      </w:pPr>
+      <w:r>
         <w:t xml:space="preserve">A web browser should now open showing the application. </w:t>
       </w:r>
     </w:p>
@@ -2074,8 +2286,7 @@
       <w:pPr>
         <w:pStyle w:val="Heading1"/>
       </w:pPr>
-      <w:bookmarkStart w:id="2" w:name="_Toc440014773"/>
-      <w:bookmarkEnd w:id="1"/>
+      <w:bookmarkStart w:id="2" w:name="_Toc440635700"/>
       <w:r>
         <w:lastRenderedPageBreak/>
         <w:t xml:space="preserve">Prepare a new PC to use the </w:t>
@@ -2116,7 +2327,7 @@
       <w:r>
         <w:t xml:space="preserve">Download the latest version of the software from </w:t>
       </w:r>
-      <w:hyperlink r:id="rId13" w:history="1">
+      <w:hyperlink r:id="rId16" w:history="1">
         <w:r>
           <w:rPr>
             <w:rStyle w:val="Hyperlink"/>
@@ -2127,8 +2338,6 @@
       <w:r>
         <w:t xml:space="preserve"> </w:t>
       </w:r>
-      <w:bookmarkStart w:id="3" w:name="_GoBack"/>
-      <w:bookmarkEnd w:id="3"/>
     </w:p>
     <w:p>
       <w:pPr>
@@ -2146,7 +2355,7 @@
       <w:pPr>
         <w:pStyle w:val="ListParagraph"/>
       </w:pPr>
-      <w:hyperlink r:id="rId14" w:history="1">
+      <w:hyperlink r:id="rId17" w:history="1">
         <w:r>
           <w:rPr>
             <w:rStyle w:val="Hyperlink"/>
@@ -2162,7 +2371,7 @@
       <w:pPr>
         <w:pStyle w:val="ListParagraph"/>
       </w:pPr>
-      <w:hyperlink r:id="rId15" w:history="1">
+      <w:hyperlink r:id="rId18" w:history="1">
         <w:r>
           <w:rPr>
             <w:rStyle w:val="Hyperlink"/>
@@ -2183,7 +2392,63 @@
         </w:numPr>
       </w:pPr>
       <w:r>
-        <w:t>Start R Studio from the Start Menu.</w:t>
+        <w:t>Install Pandoc and Miktex</w:t>
+      </w:r>
+      <w:r>
+        <w:br/>
+      </w:r>
+      <w:hyperlink r:id="rId19" w:history="1">
+        <w:r>
+          <w:rPr>
+            <w:color w:val="0563C1" w:themeColor="hyperlink"/>
+            <w:u w:val="single"/>
+          </w:rPr>
+          <w:t>https://github.com/jgm/pandoc/releases/download/1.15.2/pandoc-1.15.2-windows.msi</w:t>
+        </w:r>
+      </w:hyperlink>
+      <w:r>
+        <w:t xml:space="preserve"> </w:t>
+      </w:r>
+      <w:hyperlink r:id="rId20" w:history="1">
+        <w:r>
+          <w:rPr>
+            <w:color w:val="0563C1" w:themeColor="hyperlink"/>
+            <w:u w:val="single"/>
+          </w:rPr>
+          <w:t>http://mirrors.ctan.org/systems/win32/miktex/setup/basic-miktex-2.9.5823.exe</w:t>
+        </w:r>
+      </w:hyperlink>
+      <w:r>
+        <w:t xml:space="preserve"> </w:t>
+      </w:r>
+    </w:p>
+    <w:p>
+      <w:pPr>
+        <w:pStyle w:val="ListParagraph"/>
+      </w:pPr>
+    </w:p>
+    <w:p>
+      <w:pPr>
+        <w:pStyle w:val="ListParagraph"/>
+        <w:numPr>
+          <w:ilvl w:val="0"/>
+          <w:numId w:val="8"/>
+        </w:numPr>
+      </w:pPr>
+      <w:r>
+        <w:t xml:space="preserve">Start R Studio </w:t>
+      </w:r>
+      <w:r>
+        <w:t>by running “</w:t>
+      </w:r>
+      <w:r>
+        <w:t>Open with RStudio using Local R.cmd</w:t>
+      </w:r>
+      <w:r>
+        <w:t>”</w:t>
+      </w:r>
+      <w:r>
+        <w:t>.</w:t>
       </w:r>
     </w:p>
     <w:p>
@@ -2250,7 +2515,7 @@
                     <pic:cNvPicPr/>
                   </pic:nvPicPr>
                   <pic:blipFill>
-                    <a:blip r:embed="rId16"/>
+                    <a:blip r:embed="rId21"/>
                     <a:stretch>
                       <a:fillRect/>
                     </a:stretch>
@@ -2283,71 +2548,10 @@
         </w:numPr>
       </w:pPr>
       <w:r>
-        <w:t xml:space="preserve">The software will attempt to download all required components needed to run the software. At the end two MSI files for Pandoc and MikTex will </w:t>
-      </w:r>
-      <w:r>
-        <w:t xml:space="preserve">execute. In the event of a failed download these </w:t>
-      </w:r>
-      <w:r>
-        <w:t xml:space="preserve">components </w:t>
-      </w:r>
-      <w:r>
-        <w:t xml:space="preserve">can be manually installed </w:t>
-      </w:r>
-      <w:r>
-        <w:t xml:space="preserve">using the following </w:t>
-      </w:r>
-    </w:p>
-    <w:p>
-      <w:pPr>
-        <w:pStyle w:val="ListParagraph"/>
-      </w:pPr>
-    </w:p>
-    <w:p>
-      <w:pPr>
-        <w:pStyle w:val="ListParagraph"/>
-      </w:pPr>
-      <w:r>
-        <w:t>Required Applications:</w:t>
-      </w:r>
-    </w:p>
-    <w:p>
-      <w:pPr>
-        <w:pStyle w:val="ListParagraph"/>
-      </w:pPr>
-      <w:hyperlink r:id="rId17" w:history="1">
-        <w:r>
-          <w:rPr>
-            <w:rStyle w:val="Hyperlink"/>
-          </w:rPr>
-          <w:t>https://github.com/jgm/pandoc/releases/download/1.15.2/pandoc-1.15.2-windows.msi</w:t>
-        </w:r>
-      </w:hyperlink>
-      <w:r>
-        <w:t xml:space="preserve"> </w:t>
-      </w:r>
-    </w:p>
-    <w:p>
-      <w:pPr>
-        <w:pStyle w:val="ListParagraph"/>
-      </w:pPr>
-      <w:hyperlink r:id="rId18" w:history="1">
-        <w:r>
-          <w:rPr>
-            <w:rStyle w:val="Hyperlink"/>
-          </w:rPr>
-          <w:t>http://mirrors.ctan.org/systems/win32/miktex/setup/basic-miktex-2.9.5823.exe</w:t>
-        </w:r>
-      </w:hyperlink>
-      <w:r>
-        <w:t xml:space="preserve"> </w:t>
-      </w:r>
-    </w:p>
-    <w:p>
-      <w:pPr>
-        <w:pStyle w:val="ListParagraph"/>
-      </w:pPr>
-    </w:p>
+        <w:t xml:space="preserve">The software will attempt to download all required components needed to run the software. </w:t>
+      </w:r>
+    </w:p>
+    <w:p/>
     <w:p>
       <w:pPr>
         <w:pStyle w:val="ListParagraph"/>
@@ -2534,7 +2738,7 @@
       <w:pPr>
         <w:pStyle w:val="Heading1"/>
       </w:pPr>
-      <w:bookmarkStart w:id="4" w:name="_Toc440014774"/>
+      <w:bookmarkStart w:id="3" w:name="_Toc440635701"/>
       <w:r>
         <w:lastRenderedPageBreak/>
         <w:t xml:space="preserve">Starting the </w:t>
@@ -2554,7 +2758,7 @@
       <w:r>
         <w:t xml:space="preserve"> version)</w:t>
       </w:r>
-      <w:bookmarkEnd w:id="4"/>
+      <w:bookmarkEnd w:id="3"/>
     </w:p>
     <w:p>
       <w:r>
@@ -2570,7 +2774,13 @@
         </w:numPr>
       </w:pPr>
       <w:r>
-        <w:t>Start R Studio from the Start Menu.</w:t>
+        <w:t>Start R Studio by running “</w:t>
+      </w:r>
+      <w:r>
+        <w:t>Open with RStudio using Local R.cmd</w:t>
+      </w:r>
+      <w:r>
+        <w:t>”.</w:t>
       </w:r>
     </w:p>
     <w:p>
@@ -2581,6 +2791,8 @@
           <w:numId w:val="5"/>
         </w:numPr>
       </w:pPr>
+      <w:bookmarkStart w:id="4" w:name="_GoBack"/>
+      <w:bookmarkEnd w:id="4"/>
       <w:r>
         <w:t>Select File &gt; Open Project</w:t>
       </w:r>
@@ -2649,7 +2861,7 @@
                     <pic:cNvPicPr/>
                   </pic:nvPicPr>
                   <pic:blipFill>
-                    <a:blip r:embed="rId19"/>
+                    <a:blip r:embed="rId22"/>
                     <a:stretch>
                       <a:fillRect/>
                     </a:stretch>
@@ -2723,7 +2935,7 @@
                     <pic:cNvPicPr/>
                   </pic:nvPicPr>
                   <pic:blipFill rotWithShape="1">
-                    <a:blip r:embed="rId20"/>
+                    <a:blip r:embed="rId23"/>
                     <a:srcRect b="31415"/>
                     <a:stretch/>
                   </pic:blipFill>
@@ -2783,398 +2995,6 @@
             <wp:extent cx="3831336" cy="2522706"/>
             <wp:effectExtent l="0" t="0" r="0" b="0"/>
             <wp:docPr id="2" name="Picture 2"/>
-            <wp:cNvGraphicFramePr>
-              <a:graphicFrameLocks xmlns:a="http://schemas.openxmlformats.org/drawingml/2006/main" noChangeAspect="1"/>
-            </wp:cNvGraphicFramePr>
-            <a:graphic xmlns:a="http://schemas.openxmlformats.org/drawingml/2006/main">
-              <a:graphicData uri="http://schemas.openxmlformats.org/drawingml/2006/picture">
-                <pic:pic xmlns:pic="http://schemas.openxmlformats.org/drawingml/2006/picture">
-                  <pic:nvPicPr>
-                    <pic:cNvPr id="1" name=""/>
-                    <pic:cNvPicPr/>
-                  </pic:nvPicPr>
-                  <pic:blipFill>
-                    <a:blip r:embed="rId21"/>
-                    <a:stretch>
-                      <a:fillRect/>
-                    </a:stretch>
-                  </pic:blipFill>
-                  <pic:spPr>
-                    <a:xfrm>
-                      <a:off x="0" y="0"/>
-                      <a:ext cx="3831336" cy="2522706"/>
-                    </a:xfrm>
-                    <a:prstGeom prst="rect">
-                      <a:avLst/>
-                    </a:prstGeom>
-                  </pic:spPr>
-                </pic:pic>
-              </a:graphicData>
-            </a:graphic>
-          </wp:inline>
-        </w:drawing>
-      </w:r>
-    </w:p>
-    <w:p>
-      <w:pPr>
-        <w:pStyle w:val="ListParagraph"/>
-        <w:numPr>
-          <w:ilvl w:val="0"/>
-          <w:numId w:val="5"/>
-        </w:numPr>
-      </w:pPr>
-      <w:r>
-        <w:br w:type="page"/>
-      </w:r>
-    </w:p>
-    <w:p>
-      <w:pPr>
-        <w:pStyle w:val="Heading1"/>
-      </w:pPr>
-      <w:bookmarkStart w:id="5" w:name="_Toc440014775"/>
-      <w:r>
-        <w:lastRenderedPageBreak/>
-        <w:t>Using</w:t>
-      </w:r>
-      <w:r>
-        <w:t xml:space="preserve"> the </w:t>
-      </w:r>
-      <w:r>
-        <w:t>Ezy De-Identifier</w:t>
-      </w:r>
-      <w:r>
-        <w:t xml:space="preserve"> Tool </w:t>
-      </w:r>
-      <w:r>
-        <w:t>for use with PortableEnv</w:t>
-      </w:r>
-      <w:bookmarkEnd w:id="5"/>
-    </w:p>
-    <w:p>
-      <w:r>
-        <w:t>To create a portable USB stick of the software</w:t>
-      </w:r>
-    </w:p>
-    <w:p>
-      <w:pPr>
-        <w:pStyle w:val="ListParagraph"/>
-        <w:numPr>
-          <w:ilvl w:val="0"/>
-          <w:numId w:val="6"/>
-        </w:numPr>
-      </w:pPr>
-      <w:r>
-        <w:t xml:space="preserve">Download the latest version of the software from </w:t>
-      </w:r>
-      <w:hyperlink r:id="rId22" w:history="1">
-        <w:r>
-          <w:rPr>
-            <w:rStyle w:val="Hyperlink"/>
-          </w:rPr>
-          <w:t>https://github.com/dasasmk/EzyDeident/archive/master.zip</w:t>
-        </w:r>
-      </w:hyperlink>
-      <w:r>
-        <w:t xml:space="preserve"> </w:t>
-      </w:r>
-    </w:p>
-    <w:p>
-      <w:pPr>
-        <w:pStyle w:val="ListParagraph"/>
-        <w:numPr>
-          <w:ilvl w:val="0"/>
-          <w:numId w:val="6"/>
-        </w:numPr>
-      </w:pPr>
-      <w:r>
-        <w:t xml:space="preserve">Download the PortableENV </w:t>
-      </w:r>
-      <w:r>
-        <w:t xml:space="preserve">from </w:t>
-      </w:r>
-      <w:hyperlink r:id="rId23" w:history="1">
-        <w:r>
-          <w:rPr>
-            <w:rStyle w:val="Hyperlink"/>
-          </w:rPr>
-          <w:t>http://bit.ly/1ZodFNl</w:t>
-        </w:r>
-      </w:hyperlink>
-      <w:r>
-        <w:t xml:space="preserve"> </w:t>
-      </w:r>
-    </w:p>
-    <w:p>
-      <w:pPr>
-        <w:pStyle w:val="ListParagraph"/>
-        <w:numPr>
-          <w:ilvl w:val="0"/>
-          <w:numId w:val="6"/>
-        </w:numPr>
-      </w:pPr>
-      <w:r>
-        <w:t>Unzip the downloaded file</w:t>
-      </w:r>
-      <w:r>
-        <w:t>s</w:t>
-      </w:r>
-      <w:r>
-        <w:t xml:space="preserve"> and move the whole PortableEnv folder to the root of a USB stick.</w:t>
-      </w:r>
-    </w:p>
-    <w:p>
-      <w:pPr>
-        <w:pStyle w:val="ListParagraph"/>
-        <w:numPr>
-          <w:ilvl w:val="0"/>
-          <w:numId w:val="6"/>
-        </w:numPr>
-      </w:pPr>
-      <w:r>
-        <w:t xml:space="preserve">Copy the De-identification Tools </w:t>
-      </w:r>
-      <w:r>
-        <w:t>EzyDeident</w:t>
-      </w:r>
-      <w:r>
-        <w:t xml:space="preserve"> folder to the root of a USB stick.</w:t>
-      </w:r>
-    </w:p>
-    <w:p>
-      <w:pPr>
-        <w:pStyle w:val="ListParagraph"/>
-        <w:numPr>
-          <w:ilvl w:val="0"/>
-          <w:numId w:val="6"/>
-        </w:numPr>
-      </w:pPr>
-      <w:r>
-        <w:t>In the EzyDeident folder run the command ‘</w:t>
-      </w:r>
-      <w:r>
-        <w:t>Download Components for PortableEnv.cmd</w:t>
-      </w:r>
-      <w:r>
-        <w:t>’. The PortableEnv will be customized for use with the Ezy De-Identifier tool (internet required).</w:t>
-      </w:r>
-    </w:p>
-    <w:p>
-      <w:pPr>
-        <w:pStyle w:val="ListParagraph"/>
-        <w:numPr>
-          <w:ilvl w:val="0"/>
-          <w:numId w:val="6"/>
-        </w:numPr>
-      </w:pPr>
-      <w:r>
-        <w:t>Execute the file ‘</w:t>
-      </w:r>
-      <w:r>
-        <w:t>Run with PortableEnv.cmd</w:t>
-      </w:r>
-      <w:r>
-        <w:t xml:space="preserve">’ to start the tool. In future you can start the application using </w:t>
-      </w:r>
-      <w:r>
-        <w:t>Run with PortableEnv.cmd</w:t>
-      </w:r>
-      <w:r>
-        <w:t xml:space="preserve"> without needing an internet connection</w:t>
-      </w:r>
-    </w:p>
-    <w:p>
-      <w:pPr>
-        <w:rPr>
-          <w:rFonts w:cs="Arial"/>
-        </w:rPr>
-      </w:pPr>
-    </w:p>
-    <w:p>
-      <w:pPr>
-        <w:rPr>
-          <w:rFonts w:cs="Arial"/>
-        </w:rPr>
-      </w:pPr>
-      <w:r>
-        <w:rPr>
-          <w:rFonts w:cs="Arial"/>
-        </w:rPr>
-        <w:t>The folder structure created during this process should be as follows</w:t>
-      </w:r>
-    </w:p>
-    <w:p>
-      <w:pPr>
-        <w:rPr>
-          <w:rFonts w:cs="Arial"/>
-        </w:rPr>
-      </w:pPr>
-    </w:p>
-    <w:p>
-      <w:pPr>
-        <w:rPr>
-          <w:rFonts w:cs="Arial"/>
-        </w:rPr>
-      </w:pPr>
-      <w:r>
-        <w:rPr>
-          <w:rFonts w:cs="Arial"/>
-        </w:rPr>
-        <w:t>USB ROOT</w:t>
-      </w:r>
-    </w:p>
-    <w:p>
-      <w:pPr>
-        <w:rPr>
-          <w:rFonts w:cs="Arial"/>
-        </w:rPr>
-      </w:pPr>
-      <w:r>
-        <w:rPr>
-          <w:rFonts w:cs="Arial"/>
-        </w:rPr>
-        <w:t>|</w:t>
-      </w:r>
-    </w:p>
-    <w:p>
-      <w:r>
-        <w:rPr>
-          <w:rFonts w:ascii="Calibri" w:hAnsi="Calibri" w:cs="Calibri"/>
-        </w:rPr>
-        <w:t>──</w:t>
-      </w:r>
-      <w:r>
-        <w:t>EzyDeident-master</w:t>
-      </w:r>
-    </w:p>
-    <w:p>
-      <w:r>
-        <w:rPr>
-          <w:rFonts w:ascii="Calibri" w:hAnsi="Calibri" w:cs="Calibri"/>
-        </w:rPr>
-        <w:t>────</w:t>
-      </w:r>
-      <w:r>
-        <w:rPr>
-          <w:rFonts w:ascii="Calibri" w:hAnsi="Calibri" w:cs="Calibri"/>
-        </w:rPr>
-        <w:t>|</w:t>
-      </w:r>
-      <w:r>
-        <w:t>Sample_Data</w:t>
-      </w:r>
-    </w:p>
-    <w:p>
-      <w:r>
-        <w:rPr>
-          <w:rFonts w:ascii="Calibri" w:hAnsi="Calibri" w:cs="Calibri"/>
-        </w:rPr>
-        <w:t>────</w:t>
-      </w:r>
-      <w:r>
-        <w:rPr>
-          <w:rFonts w:ascii="Calibri" w:hAnsi="Calibri" w:cs="Calibri"/>
-        </w:rPr>
-        <w:t>|</w:t>
-      </w:r>
-      <w:r>
-        <w:t>www</w:t>
-      </w:r>
-    </w:p>
-    <w:p>
-      <w:r>
-        <w:rPr>
-          <w:rFonts w:ascii="Calibri" w:hAnsi="Calibri" w:cs="Calibri"/>
-        </w:rPr>
-        <w:t>──</w:t>
-      </w:r>
-      <w:r>
-        <w:t>PortableEnv</w:t>
-      </w:r>
-    </w:p>
-    <w:p>
-      <w:r>
-        <w:rPr>
-          <w:rFonts w:ascii="Calibri" w:hAnsi="Calibri" w:cs="Calibri"/>
-        </w:rPr>
-        <w:t>────|</w:t>
-      </w:r>
-      <w:r>
-        <w:t>miktex-portable-2.9.5719</w:t>
-      </w:r>
-    </w:p>
-    <w:p>
-      <w:r>
-        <w:rPr>
-          <w:rFonts w:ascii="Calibri" w:hAnsi="Calibri" w:cs="Calibri"/>
-        </w:rPr>
-        <w:t>────|</w:t>
-      </w:r>
-      <w:r>
-        <w:t>Pandoc</w:t>
-      </w:r>
-    </w:p>
-    <w:p>
-      <w:r>
-        <w:rPr>
-          <w:rFonts w:ascii="Calibri" w:hAnsi="Calibri" w:cs="Calibri"/>
-        </w:rPr>
-        <w:t>────|</w:t>
-      </w:r>
-      <w:r>
-        <w:t>R-Portable</w:t>
-      </w:r>
-    </w:p>
-    <w:p>
-      <w:r>
-        <w:br w:type="page"/>
-      </w:r>
-    </w:p>
-    <w:p>
-      <w:pPr>
-        <w:pStyle w:val="Heading1"/>
-      </w:pPr>
-      <w:bookmarkStart w:id="6" w:name="_Toc440014776"/>
-      <w:r>
-        <w:lastRenderedPageBreak/>
-        <w:t xml:space="preserve">Protecting Data using the </w:t>
-      </w:r>
-      <w:r>
-        <w:t>Ezy De-Identifier</w:t>
-      </w:r>
-      <w:r>
-        <w:t xml:space="preserve"> </w:t>
-      </w:r>
-      <w:r>
-        <w:t>Tool</w:t>
-      </w:r>
-      <w:bookmarkEnd w:id="6"/>
-    </w:p>
-    <w:p/>
-    <w:p>
-      <w:pPr>
-        <w:pStyle w:val="ListParagraph"/>
-        <w:numPr>
-          <w:ilvl w:val="0"/>
-          <w:numId w:val="3"/>
-        </w:numPr>
-      </w:pPr>
-      <w:r>
-        <w:t>Read and accept the license agreement on the first page of the application</w:t>
-      </w:r>
-    </w:p>
-    <w:p>
-      <w:pPr>
-        <w:jc w:val="center"/>
-      </w:pPr>
-      <w:r>
-        <w:rPr>
-          <w:noProof/>
-        </w:rPr>
-        <w:drawing>
-          <wp:inline distT="0" distB="0" distL="0" distR="0" wp14:anchorId="2AF6A4CB" wp14:editId="531CC953">
-            <wp:extent cx="3831336" cy="2522706"/>
-            <wp:effectExtent l="0" t="0" r="0" b="0"/>
-            <wp:docPr id="3" name="Picture 3"/>
             <wp:cNvGraphicFramePr>
               <a:graphicFrameLocks xmlns:a="http://schemas.openxmlformats.org/drawingml/2006/main" noChangeAspect="1"/>
             </wp:cNvGraphicFramePr>
@@ -3212,64 +3032,324 @@
         <w:pStyle w:val="ListParagraph"/>
         <w:numPr>
           <w:ilvl w:val="0"/>
-          <w:numId w:val="3"/>
+          <w:numId w:val="5"/>
         </w:numPr>
       </w:pPr>
       <w:r>
-        <w:t>Click the De</w:t>
-      </w:r>
-      <w:r>
-        <w:t>-I</w:t>
-      </w:r>
-      <w:r>
-        <w:t>dentify tab</w:t>
-      </w:r>
-    </w:p>
-    <w:p>
-      <w:pPr>
-        <w:jc w:val="center"/>
-      </w:pPr>
-      <w:r>
-        <w:rPr>
-          <w:noProof/>
-        </w:rPr>
-        <w:drawing>
-          <wp:inline distT="0" distB="0" distL="0" distR="0" wp14:anchorId="12645D3B" wp14:editId="2F595F60">
-            <wp:extent cx="3831336" cy="2522706"/>
-            <wp:effectExtent l="0" t="0" r="0" b="0"/>
-            <wp:docPr id="4" name="Picture 4"/>
-            <wp:cNvGraphicFramePr>
-              <a:graphicFrameLocks xmlns:a="http://schemas.openxmlformats.org/drawingml/2006/main" noChangeAspect="1"/>
-            </wp:cNvGraphicFramePr>
-            <a:graphic xmlns:a="http://schemas.openxmlformats.org/drawingml/2006/main">
-              <a:graphicData uri="http://schemas.openxmlformats.org/drawingml/2006/picture">
-                <pic:pic xmlns:pic="http://schemas.openxmlformats.org/drawingml/2006/picture">
-                  <pic:nvPicPr>
-                    <pic:cNvPr id="1" name=""/>
-                    <pic:cNvPicPr/>
-                  </pic:nvPicPr>
-                  <pic:blipFill>
-                    <a:blip r:embed="rId25"/>
-                    <a:stretch>
-                      <a:fillRect/>
-                    </a:stretch>
-                  </pic:blipFill>
-                  <pic:spPr>
-                    <a:xfrm>
-                      <a:off x="0" y="0"/>
-                      <a:ext cx="3831336" cy="2522706"/>
-                    </a:xfrm>
-                    <a:prstGeom prst="rect">
-                      <a:avLst/>
-                    </a:prstGeom>
-                  </pic:spPr>
-                </pic:pic>
-              </a:graphicData>
-            </a:graphic>
-          </wp:inline>
-        </w:drawing>
-      </w:r>
-    </w:p>
+        <w:br w:type="page"/>
+      </w:r>
+    </w:p>
+    <w:p>
+      <w:pPr>
+        <w:pStyle w:val="Heading1"/>
+      </w:pPr>
+      <w:bookmarkStart w:id="5" w:name="_Toc440635702"/>
+      <w:r>
+        <w:lastRenderedPageBreak/>
+        <w:t>Using</w:t>
+      </w:r>
+      <w:r>
+        <w:t xml:space="preserve"> the </w:t>
+      </w:r>
+      <w:r>
+        <w:t>Ezy De-Identifier</w:t>
+      </w:r>
+      <w:r>
+        <w:t xml:space="preserve"> Tool </w:t>
+      </w:r>
+      <w:r>
+        <w:t>for use with PortableEnv</w:t>
+      </w:r>
+      <w:bookmarkEnd w:id="5"/>
+    </w:p>
+    <w:p>
+      <w:r>
+        <w:t>To create a portable USB stick of the software</w:t>
+      </w:r>
+    </w:p>
+    <w:p>
+      <w:pPr>
+        <w:pStyle w:val="ListParagraph"/>
+        <w:numPr>
+          <w:ilvl w:val="0"/>
+          <w:numId w:val="6"/>
+        </w:numPr>
+      </w:pPr>
+      <w:r>
+        <w:t xml:space="preserve">Download the latest version of the software from </w:t>
+      </w:r>
+      <w:hyperlink r:id="rId25" w:history="1">
+        <w:r>
+          <w:rPr>
+            <w:rStyle w:val="Hyperlink"/>
+          </w:rPr>
+          <w:t>https://github.com/dasasmk/EzyDeident/archive/master.zip</w:t>
+        </w:r>
+      </w:hyperlink>
+      <w:r>
+        <w:t xml:space="preserve"> </w:t>
+      </w:r>
+    </w:p>
+    <w:p>
+      <w:pPr>
+        <w:pStyle w:val="ListParagraph"/>
+        <w:numPr>
+          <w:ilvl w:val="0"/>
+          <w:numId w:val="6"/>
+        </w:numPr>
+      </w:pPr>
+      <w:r>
+        <w:t xml:space="preserve">Download the PortableENV </w:t>
+      </w:r>
+      <w:r>
+        <w:t xml:space="preserve">from </w:t>
+      </w:r>
+      <w:hyperlink r:id="rId26" w:history="1">
+        <w:r>
+          <w:rPr>
+            <w:rStyle w:val="Hyperlink"/>
+          </w:rPr>
+          <w:t>http://bit.ly/1ZodFNl</w:t>
+        </w:r>
+      </w:hyperlink>
+      <w:r>
+        <w:t xml:space="preserve"> </w:t>
+      </w:r>
+    </w:p>
+    <w:p>
+      <w:pPr>
+        <w:pStyle w:val="ListParagraph"/>
+        <w:numPr>
+          <w:ilvl w:val="0"/>
+          <w:numId w:val="6"/>
+        </w:numPr>
+      </w:pPr>
+      <w:r>
+        <w:t>Unzip the downloaded file</w:t>
+      </w:r>
+      <w:r>
+        <w:t>s</w:t>
+      </w:r>
+      <w:r>
+        <w:t xml:space="preserve"> and move the whole PortableEnv folder to the root of a USB stick.</w:t>
+      </w:r>
+    </w:p>
+    <w:p>
+      <w:pPr>
+        <w:pStyle w:val="ListParagraph"/>
+        <w:numPr>
+          <w:ilvl w:val="0"/>
+          <w:numId w:val="6"/>
+        </w:numPr>
+      </w:pPr>
+      <w:r>
+        <w:t xml:space="preserve">Copy the De-identification Tools </w:t>
+      </w:r>
+      <w:r>
+        <w:t>EzyDeident</w:t>
+      </w:r>
+      <w:r>
+        <w:t xml:space="preserve"> folder to the root of a USB stick.</w:t>
+      </w:r>
+    </w:p>
+    <w:p>
+      <w:pPr>
+        <w:pStyle w:val="ListParagraph"/>
+        <w:numPr>
+          <w:ilvl w:val="0"/>
+          <w:numId w:val="6"/>
+        </w:numPr>
+      </w:pPr>
+      <w:r>
+        <w:t>In the EzyDeident folder run the command ‘</w:t>
+      </w:r>
+      <w:r>
+        <w:t>Download Components for PortableEnv.cmd</w:t>
+      </w:r>
+      <w:r>
+        <w:t>’. The PortableEnv will be customized for use with the Ezy De-Identifier tool (internet required).</w:t>
+      </w:r>
+    </w:p>
+    <w:p>
+      <w:pPr>
+        <w:pStyle w:val="ListParagraph"/>
+        <w:numPr>
+          <w:ilvl w:val="0"/>
+          <w:numId w:val="6"/>
+        </w:numPr>
+      </w:pPr>
+      <w:r>
+        <w:t>Execute the file ‘</w:t>
+      </w:r>
+      <w:r>
+        <w:t>Run with PortableEnv.cmd</w:t>
+      </w:r>
+      <w:r>
+        <w:t xml:space="preserve">’ to start the tool. In future you can start the application using </w:t>
+      </w:r>
+      <w:r>
+        <w:t>Run with PortableEnv.cmd</w:t>
+      </w:r>
+      <w:r>
+        <w:t xml:space="preserve"> without needing an internet connection</w:t>
+      </w:r>
+    </w:p>
+    <w:p>
+      <w:pPr>
+        <w:rPr>
+          <w:rFonts w:cs="Arial"/>
+        </w:rPr>
+      </w:pPr>
+    </w:p>
+    <w:p>
+      <w:pPr>
+        <w:rPr>
+          <w:rFonts w:cs="Arial"/>
+        </w:rPr>
+      </w:pPr>
+      <w:r>
+        <w:rPr>
+          <w:rFonts w:cs="Arial"/>
+        </w:rPr>
+        <w:t>The folder structure created during this process should be as follows</w:t>
+      </w:r>
+    </w:p>
+    <w:p>
+      <w:pPr>
+        <w:rPr>
+          <w:rFonts w:cs="Arial"/>
+        </w:rPr>
+      </w:pPr>
+    </w:p>
+    <w:p>
+      <w:pPr>
+        <w:rPr>
+          <w:rFonts w:cs="Arial"/>
+        </w:rPr>
+      </w:pPr>
+      <w:r>
+        <w:rPr>
+          <w:rFonts w:cs="Arial"/>
+        </w:rPr>
+        <w:t>USB ROOT</w:t>
+      </w:r>
+    </w:p>
+    <w:p>
+      <w:pPr>
+        <w:rPr>
+          <w:rFonts w:cs="Arial"/>
+        </w:rPr>
+      </w:pPr>
+      <w:r>
+        <w:rPr>
+          <w:rFonts w:cs="Arial"/>
+        </w:rPr>
+        <w:t>|</w:t>
+      </w:r>
+    </w:p>
+    <w:p>
+      <w:r>
+        <w:rPr>
+          <w:rFonts w:ascii="Calibri" w:hAnsi="Calibri" w:cs="Calibri"/>
+        </w:rPr>
+        <w:t>──</w:t>
+      </w:r>
+      <w:r>
+        <w:t>EzyDeident-master</w:t>
+      </w:r>
+    </w:p>
+    <w:p>
+      <w:r>
+        <w:rPr>
+          <w:rFonts w:ascii="Calibri" w:hAnsi="Calibri" w:cs="Calibri"/>
+        </w:rPr>
+        <w:t>────|</w:t>
+      </w:r>
+      <w:r>
+        <w:t>Sample_Data</w:t>
+      </w:r>
+    </w:p>
+    <w:p>
+      <w:r>
+        <w:rPr>
+          <w:rFonts w:ascii="Calibri" w:hAnsi="Calibri" w:cs="Calibri"/>
+        </w:rPr>
+        <w:t>────|</w:t>
+      </w:r>
+      <w:r>
+        <w:t>www</w:t>
+      </w:r>
+    </w:p>
+    <w:p>
+      <w:r>
+        <w:rPr>
+          <w:rFonts w:ascii="Calibri" w:hAnsi="Calibri" w:cs="Calibri"/>
+        </w:rPr>
+        <w:t>──</w:t>
+      </w:r>
+      <w:r>
+        <w:t>PortableEnv</w:t>
+      </w:r>
+    </w:p>
+    <w:p>
+      <w:r>
+        <w:rPr>
+          <w:rFonts w:ascii="Calibri" w:hAnsi="Calibri" w:cs="Calibri"/>
+        </w:rPr>
+        <w:t>────|</w:t>
+      </w:r>
+      <w:r>
+        <w:t>miktex-portable-2.9.5719</w:t>
+      </w:r>
+    </w:p>
+    <w:p>
+      <w:r>
+        <w:rPr>
+          <w:rFonts w:ascii="Calibri" w:hAnsi="Calibri" w:cs="Calibri"/>
+        </w:rPr>
+        <w:t>────|</w:t>
+      </w:r>
+      <w:r>
+        <w:t>Pandoc</w:t>
+      </w:r>
+    </w:p>
+    <w:p>
+      <w:r>
+        <w:rPr>
+          <w:rFonts w:ascii="Calibri" w:hAnsi="Calibri" w:cs="Calibri"/>
+        </w:rPr>
+        <w:t>────|</w:t>
+      </w:r>
+      <w:r>
+        <w:t>R-Portable</w:t>
+      </w:r>
+    </w:p>
+    <w:p>
+      <w:r>
+        <w:br w:type="page"/>
+      </w:r>
+    </w:p>
+    <w:p>
+      <w:pPr>
+        <w:pStyle w:val="Heading1"/>
+      </w:pPr>
+      <w:bookmarkStart w:id="6" w:name="_Toc440635703"/>
+      <w:r>
+        <w:lastRenderedPageBreak/>
+        <w:t xml:space="preserve">Protecting Data using the </w:t>
+      </w:r>
+      <w:r>
+        <w:t>Ezy De-Identifier</w:t>
+      </w:r>
+      <w:r>
+        <w:t xml:space="preserve"> </w:t>
+      </w:r>
+      <w:r>
+        <w:t>Tool</w:t>
+      </w:r>
+      <w:bookmarkEnd w:id="6"/>
+    </w:p>
+    <w:p/>
     <w:p>
       <w:pPr>
         <w:pStyle w:val="ListParagraph"/>
@@ -3279,13 +3359,7 @@
         </w:numPr>
       </w:pPr>
       <w:r>
-        <w:t xml:space="preserve">In the top left click the Choose File Button, a dialog will appear allowing you to select a text file to import. Once uploaded a preview of the first 5 lines of data will be shown. Use the </w:t>
-      </w:r>
-      <w:r>
-        <w:t>Separator</w:t>
-      </w:r>
-      <w:r>
-        <w:t xml:space="preserve"> and Quote radio buttons to change the input settings to match the file uploaded. Once the data is shown as a table click Next</w:t>
+        <w:t>Read and accept the license agreement on the first page of the application</w:t>
       </w:r>
     </w:p>
     <w:p>
@@ -3296,78 +3370,11 @@
         <w:rPr>
           <w:noProof/>
         </w:rPr>
-        <w:lastRenderedPageBreak/>
         <w:drawing>
-          <wp:inline distT="0" distB="0" distL="0" distR="0" wp14:anchorId="12ACAF88" wp14:editId="05D6BD17">
+          <wp:inline distT="0" distB="0" distL="0" distR="0" wp14:anchorId="2AF6A4CB" wp14:editId="531CC953">
             <wp:extent cx="3831336" cy="2522706"/>
             <wp:effectExtent l="0" t="0" r="0" b="0"/>
-            <wp:docPr id="7" name="Picture 7"/>
-            <wp:cNvGraphicFramePr>
-              <a:graphicFrameLocks xmlns:a="http://schemas.openxmlformats.org/drawingml/2006/main" noChangeAspect="1"/>
-            </wp:cNvGraphicFramePr>
-            <a:graphic xmlns:a="http://schemas.openxmlformats.org/drawingml/2006/main">
-              <a:graphicData uri="http://schemas.openxmlformats.org/drawingml/2006/picture">
-                <pic:pic xmlns:pic="http://schemas.openxmlformats.org/drawingml/2006/picture">
-                  <pic:nvPicPr>
-                    <pic:cNvPr id="1" name=""/>
-                    <pic:cNvPicPr/>
-                  </pic:nvPicPr>
-                  <pic:blipFill>
-                    <a:blip r:embed="rId26"/>
-                    <a:stretch>
-                      <a:fillRect/>
-                    </a:stretch>
-                  </pic:blipFill>
-                  <pic:spPr>
-                    <a:xfrm>
-                      <a:off x="0" y="0"/>
-                      <a:ext cx="3831336" cy="2522706"/>
-                    </a:xfrm>
-                    <a:prstGeom prst="rect">
-                      <a:avLst/>
-                    </a:prstGeom>
-                  </pic:spPr>
-                </pic:pic>
-              </a:graphicData>
-            </a:graphic>
-          </wp:inline>
-        </w:drawing>
-      </w:r>
-    </w:p>
-    <w:p>
-      <w:pPr>
-        <w:pStyle w:val="ListParagraph"/>
-        <w:numPr>
-          <w:ilvl w:val="0"/>
-          <w:numId w:val="3"/>
-        </w:numPr>
-      </w:pPr>
-      <w:r>
-        <w:t>On the next screen you must specify how the application will de</w:t>
-      </w:r>
-      <w:r>
-        <w:t>-</w:t>
-      </w:r>
-      <w:r>
-        <w:t>identify the data, the requirements for this is stated in the table below. Once the application is configured click next.</w:t>
-      </w:r>
-      <w:r>
-        <w:br/>
-      </w:r>
-    </w:p>
-    <w:p>
-      <w:pPr>
-        <w:jc w:val="center"/>
-      </w:pPr>
-      <w:r>
-        <w:rPr>
-          <w:noProof/>
-        </w:rPr>
-        <w:drawing>
-          <wp:inline distT="0" distB="0" distL="0" distR="0" wp14:anchorId="1A20D62D" wp14:editId="78C54660">
-            <wp:extent cx="3831336" cy="2522706"/>
-            <wp:effectExtent l="0" t="0" r="0" b="0"/>
-            <wp:docPr id="15" name="Picture 15"/>
+            <wp:docPr id="3" name="Picture 3"/>
             <wp:cNvGraphicFramePr>
               <a:graphicFrameLocks xmlns:a="http://schemas.openxmlformats.org/drawingml/2006/main" noChangeAspect="1"/>
             </wp:cNvGraphicFramePr>
@@ -3403,320 +3410,19 @@
     <w:p>
       <w:pPr>
         <w:pStyle w:val="ListParagraph"/>
-      </w:pPr>
-    </w:p>
-    <w:tbl>
-      <w:tblPr>
-        <w:tblStyle w:val="TableGrid"/>
-        <w:tblW w:w="0" w:type="auto"/>
-        <w:tblInd w:w="720" w:type="dxa"/>
-        <w:tblLook w:val="04A0" w:firstRow="1" w:lastRow="0" w:firstColumn="1" w:lastColumn="0" w:noHBand="0" w:noVBand="1"/>
-      </w:tblPr>
-      <w:tblGrid>
-        <w:gridCol w:w="4305"/>
-        <w:gridCol w:w="4325"/>
-      </w:tblGrid>
-      <w:tr>
-        <w:tc>
-          <w:tcPr>
-            <w:tcW w:w="4675" w:type="dxa"/>
-          </w:tcPr>
-          <w:p>
-            <w:pPr>
-              <w:pStyle w:val="ListParagraph"/>
-              <w:ind w:left="0"/>
-              <w:rPr>
-                <w:b/>
-              </w:rPr>
-            </w:pPr>
-            <w:r>
-              <w:rPr>
-                <w:b/>
-              </w:rPr>
-              <w:t>Item</w:t>
-            </w:r>
-          </w:p>
-        </w:tc>
-        <w:tc>
-          <w:tcPr>
-            <w:tcW w:w="4675" w:type="dxa"/>
-          </w:tcPr>
-          <w:p>
-            <w:pPr>
-              <w:pStyle w:val="ListParagraph"/>
-              <w:ind w:left="0"/>
-              <w:rPr>
-                <w:b/>
-              </w:rPr>
-            </w:pPr>
-            <w:r>
-              <w:rPr>
-                <w:b/>
-              </w:rPr>
-              <w:t>Requires</w:t>
-            </w:r>
-          </w:p>
-        </w:tc>
-      </w:tr>
-      <w:tr>
-        <w:tc>
-          <w:tcPr>
-            <w:tcW w:w="4675" w:type="dxa"/>
-          </w:tcPr>
-          <w:p>
-            <w:pPr>
-              <w:pStyle w:val="ListParagraph"/>
-              <w:ind w:left="0"/>
-            </w:pPr>
-            <w:r>
-              <w:t xml:space="preserve">Columns to </w:t>
-            </w:r>
-            <w:r>
-              <w:t>de-identify</w:t>
-            </w:r>
-          </w:p>
-        </w:tc>
-        <w:tc>
-          <w:tcPr>
-            <w:tcW w:w="4675" w:type="dxa"/>
-          </w:tcPr>
-          <w:p>
-            <w:pPr>
-              <w:pStyle w:val="ListParagraph"/>
-              <w:ind w:left="0"/>
-            </w:pPr>
-            <w:r>
-              <w:t>At least one</w:t>
-            </w:r>
-          </w:p>
-        </w:tc>
-      </w:tr>
-      <w:tr>
-        <w:tc>
-          <w:tcPr>
-            <w:tcW w:w="4675" w:type="dxa"/>
-          </w:tcPr>
-          <w:p>
-            <w:pPr>
-              <w:pStyle w:val="ListParagraph"/>
-              <w:ind w:left="0"/>
-            </w:pPr>
-            <w:r>
-              <w:t>Columns to remove</w:t>
-            </w:r>
-          </w:p>
-        </w:tc>
-        <w:tc>
-          <w:tcPr>
-            <w:tcW w:w="4675" w:type="dxa"/>
-          </w:tcPr>
-          <w:p>
-            <w:pPr>
-              <w:pStyle w:val="ListParagraph"/>
-              <w:ind w:left="0"/>
-            </w:pPr>
-            <w:r>
-              <w:t>Zero or more</w:t>
-            </w:r>
-          </w:p>
-        </w:tc>
-      </w:tr>
-      <w:tr>
-        <w:tc>
-          <w:tcPr>
-            <w:tcW w:w="4675" w:type="dxa"/>
-          </w:tcPr>
-          <w:p>
-            <w:pPr>
-              <w:pStyle w:val="ListParagraph"/>
-              <w:ind w:left="0"/>
-            </w:pPr>
-            <w:r>
-              <w:t>NRIC Column / Perform NRIC Check</w:t>
-            </w:r>
-          </w:p>
-        </w:tc>
-        <w:tc>
-          <w:tcPr>
-            <w:tcW w:w="4675" w:type="dxa"/>
-          </w:tcPr>
-          <w:p>
-            <w:pPr>
-              <w:pStyle w:val="ListParagraph"/>
-              <w:ind w:left="0"/>
-            </w:pPr>
-            <w:r>
-              <w:t>Optional</w:t>
-            </w:r>
-          </w:p>
-        </w:tc>
-      </w:tr>
-      <w:tr>
-        <w:tc>
-          <w:tcPr>
-            <w:tcW w:w="4675" w:type="dxa"/>
-          </w:tcPr>
-          <w:p>
-            <w:pPr>
-              <w:pStyle w:val="ListParagraph"/>
-              <w:ind w:left="0"/>
-            </w:pPr>
-            <w:r>
-              <w:t>Enter Password</w:t>
-            </w:r>
-          </w:p>
-        </w:tc>
-        <w:tc>
-          <w:tcPr>
-            <w:tcW w:w="4675" w:type="dxa"/>
-          </w:tcPr>
-          <w:p>
-            <w:pPr>
-              <w:pStyle w:val="ListParagraph"/>
-              <w:ind w:left="0"/>
-            </w:pPr>
-            <w:r>
-              <w:t>Required (recommend long password)</w:t>
-            </w:r>
-          </w:p>
-        </w:tc>
-      </w:tr>
-      <w:tr>
-        <w:tc>
-          <w:tcPr>
-            <w:tcW w:w="4675" w:type="dxa"/>
-          </w:tcPr>
-          <w:p>
-            <w:pPr>
-              <w:pStyle w:val="ListParagraph"/>
-              <w:ind w:left="0"/>
-            </w:pPr>
-            <w:r>
-              <w:t xml:space="preserve">Confirm Password </w:t>
-            </w:r>
-          </w:p>
-        </w:tc>
-        <w:tc>
-          <w:tcPr>
-            <w:tcW w:w="4675" w:type="dxa"/>
-          </w:tcPr>
-          <w:p>
-            <w:pPr>
-              <w:pStyle w:val="ListParagraph"/>
-              <w:ind w:left="0"/>
-            </w:pPr>
-            <w:r>
-              <w:t>Required (recommend long password)</w:t>
-            </w:r>
-          </w:p>
-        </w:tc>
-      </w:tr>
-      <w:tr>
-        <w:tc>
-          <w:tcPr>
-            <w:tcW w:w="4675" w:type="dxa"/>
-          </w:tcPr>
-          <w:p>
-            <w:pPr>
-              <w:pStyle w:val="ListParagraph"/>
-              <w:ind w:left="0"/>
-            </w:pPr>
-            <w:r>
-              <w:t>Random Password?</w:t>
-            </w:r>
-          </w:p>
-        </w:tc>
-        <w:tc>
-          <w:tcPr>
-            <w:tcW w:w="4675" w:type="dxa"/>
-          </w:tcPr>
-          <w:p>
-            <w:pPr>
-              <w:pStyle w:val="ListParagraph"/>
-              <w:ind w:left="0"/>
-            </w:pPr>
-            <w:r>
-              <w:t>Optional</w:t>
-            </w:r>
-          </w:p>
-        </w:tc>
-      </w:tr>
-      <w:tr>
-        <w:tc>
-          <w:tcPr>
-            <w:tcW w:w="4675" w:type="dxa"/>
-          </w:tcPr>
-          <w:p>
-            <w:pPr>
-              <w:pStyle w:val="ListParagraph"/>
-              <w:ind w:left="0"/>
-            </w:pPr>
-            <w:r>
-              <w:t>Produce Mapping File</w:t>
-            </w:r>
-          </w:p>
-        </w:tc>
-        <w:tc>
-          <w:tcPr>
-            <w:tcW w:w="4675" w:type="dxa"/>
-          </w:tcPr>
-          <w:p>
-            <w:pPr>
-              <w:pStyle w:val="ListParagraph"/>
-              <w:ind w:left="0"/>
-            </w:pPr>
-            <w:r>
-              <w:t>Optional</w:t>
-            </w:r>
-          </w:p>
-        </w:tc>
-      </w:tr>
-      <w:tr>
-        <w:tc>
-          <w:tcPr>
-            <w:tcW w:w="4675" w:type="dxa"/>
-          </w:tcPr>
-          <w:p>
-            <w:pPr>
-              <w:pStyle w:val="ListParagraph"/>
-              <w:ind w:left="0"/>
-            </w:pPr>
-            <w:r>
-              <w:t>Produce Validation Report</w:t>
-            </w:r>
-          </w:p>
-        </w:tc>
-        <w:tc>
-          <w:tcPr>
-            <w:tcW w:w="4675" w:type="dxa"/>
-          </w:tcPr>
-          <w:p>
-            <w:pPr>
-              <w:pStyle w:val="ListParagraph"/>
-              <w:ind w:left="0"/>
-            </w:pPr>
-            <w:r>
-              <w:t>Optional</w:t>
-            </w:r>
-          </w:p>
-        </w:tc>
-      </w:tr>
-    </w:tbl>
-    <w:p>
-      <w:pPr>
-        <w:pStyle w:val="Heading1"/>
-      </w:pPr>
-    </w:p>
-    <w:p>
-      <w:pPr>
-        <w:pStyle w:val="ListParagraph"/>
         <w:numPr>
           <w:ilvl w:val="0"/>
           <w:numId w:val="3"/>
         </w:numPr>
       </w:pPr>
       <w:r>
-        <w:t>On the final page click the download button, after some time a zip file will be downloaded by the browser. The time to generate this file is dependent on the size of the data and speed of the PC being used.</w:t>
+        <w:t>Click the De</w:t>
+      </w:r>
+      <w:r>
+        <w:t>-I</w:t>
+      </w:r>
+      <w:r>
+        <w:t>dentify tab</w:t>
       </w:r>
     </w:p>
     <w:p>
@@ -3728,10 +3434,10 @@
           <w:noProof/>
         </w:rPr>
         <w:drawing>
-          <wp:inline distT="0" distB="0" distL="0" distR="0" wp14:anchorId="4329BC66" wp14:editId="332D61B5">
+          <wp:inline distT="0" distB="0" distL="0" distR="0" wp14:anchorId="12645D3B" wp14:editId="2F595F60">
             <wp:extent cx="3831336" cy="2522706"/>
             <wp:effectExtent l="0" t="0" r="0" b="0"/>
-            <wp:docPr id="18" name="Picture 18"/>
+            <wp:docPr id="4" name="Picture 4"/>
             <wp:cNvGraphicFramePr>
               <a:graphicFrameLocks xmlns:a="http://schemas.openxmlformats.org/drawingml/2006/main" noChangeAspect="1"/>
             </wp:cNvGraphicFramePr>
@@ -3764,12 +3470,506 @@
         </w:drawing>
       </w:r>
     </w:p>
+    <w:p>
+      <w:pPr>
+        <w:pStyle w:val="ListParagraph"/>
+        <w:numPr>
+          <w:ilvl w:val="0"/>
+          <w:numId w:val="3"/>
+        </w:numPr>
+      </w:pPr>
+      <w:r>
+        <w:t xml:space="preserve">In the top left click the Choose File Button, a dialog will appear allowing you to select a text file to import. Once uploaded a preview of the first 5 lines of data will be shown. Use the </w:t>
+      </w:r>
+      <w:r>
+        <w:t>Separator</w:t>
+      </w:r>
+      <w:r>
+        <w:t xml:space="preserve"> and Quote radio buttons to change the input settings to match the file uploaded. Once the data is shown as a table click Next</w:t>
+      </w:r>
+    </w:p>
+    <w:p>
+      <w:pPr>
+        <w:jc w:val="center"/>
+      </w:pPr>
+      <w:r>
+        <w:rPr>
+          <w:noProof/>
+        </w:rPr>
+        <w:lastRenderedPageBreak/>
+        <w:drawing>
+          <wp:inline distT="0" distB="0" distL="0" distR="0" wp14:anchorId="12ACAF88" wp14:editId="05D6BD17">
+            <wp:extent cx="3831336" cy="2522706"/>
+            <wp:effectExtent l="0" t="0" r="0" b="0"/>
+            <wp:docPr id="7" name="Picture 7"/>
+            <wp:cNvGraphicFramePr>
+              <a:graphicFrameLocks xmlns:a="http://schemas.openxmlformats.org/drawingml/2006/main" noChangeAspect="1"/>
+            </wp:cNvGraphicFramePr>
+            <a:graphic xmlns:a="http://schemas.openxmlformats.org/drawingml/2006/main">
+              <a:graphicData uri="http://schemas.openxmlformats.org/drawingml/2006/picture">
+                <pic:pic xmlns:pic="http://schemas.openxmlformats.org/drawingml/2006/picture">
+                  <pic:nvPicPr>
+                    <pic:cNvPr id="1" name=""/>
+                    <pic:cNvPicPr/>
+                  </pic:nvPicPr>
+                  <pic:blipFill>
+                    <a:blip r:embed="rId29"/>
+                    <a:stretch>
+                      <a:fillRect/>
+                    </a:stretch>
+                  </pic:blipFill>
+                  <pic:spPr>
+                    <a:xfrm>
+                      <a:off x="0" y="0"/>
+                      <a:ext cx="3831336" cy="2522706"/>
+                    </a:xfrm>
+                    <a:prstGeom prst="rect">
+                      <a:avLst/>
+                    </a:prstGeom>
+                  </pic:spPr>
+                </pic:pic>
+              </a:graphicData>
+            </a:graphic>
+          </wp:inline>
+        </w:drawing>
+      </w:r>
+    </w:p>
+    <w:p>
+      <w:pPr>
+        <w:pStyle w:val="ListParagraph"/>
+        <w:numPr>
+          <w:ilvl w:val="0"/>
+          <w:numId w:val="3"/>
+        </w:numPr>
+      </w:pPr>
+      <w:r>
+        <w:t>On the next screen you must specify how the application will de</w:t>
+      </w:r>
+      <w:r>
+        <w:t>-</w:t>
+      </w:r>
+      <w:r>
+        <w:t>identify the data, the requirements for this is stated in the table below. Once the application is configured click next.</w:t>
+      </w:r>
+      <w:r>
+        <w:br/>
+      </w:r>
+    </w:p>
+    <w:p>
+      <w:pPr>
+        <w:jc w:val="center"/>
+      </w:pPr>
+      <w:r>
+        <w:rPr>
+          <w:noProof/>
+        </w:rPr>
+        <w:drawing>
+          <wp:inline distT="0" distB="0" distL="0" distR="0" wp14:anchorId="1A20D62D" wp14:editId="78C54660">
+            <wp:extent cx="3831336" cy="2522706"/>
+            <wp:effectExtent l="0" t="0" r="0" b="0"/>
+            <wp:docPr id="15" name="Picture 15"/>
+            <wp:cNvGraphicFramePr>
+              <a:graphicFrameLocks xmlns:a="http://schemas.openxmlformats.org/drawingml/2006/main" noChangeAspect="1"/>
+            </wp:cNvGraphicFramePr>
+            <a:graphic xmlns:a="http://schemas.openxmlformats.org/drawingml/2006/main">
+              <a:graphicData uri="http://schemas.openxmlformats.org/drawingml/2006/picture">
+                <pic:pic xmlns:pic="http://schemas.openxmlformats.org/drawingml/2006/picture">
+                  <pic:nvPicPr>
+                    <pic:cNvPr id="1" name=""/>
+                    <pic:cNvPicPr/>
+                  </pic:nvPicPr>
+                  <pic:blipFill>
+                    <a:blip r:embed="rId30"/>
+                    <a:stretch>
+                      <a:fillRect/>
+                    </a:stretch>
+                  </pic:blipFill>
+                  <pic:spPr>
+                    <a:xfrm>
+                      <a:off x="0" y="0"/>
+                      <a:ext cx="3831336" cy="2522706"/>
+                    </a:xfrm>
+                    <a:prstGeom prst="rect">
+                      <a:avLst/>
+                    </a:prstGeom>
+                  </pic:spPr>
+                </pic:pic>
+              </a:graphicData>
+            </a:graphic>
+          </wp:inline>
+        </w:drawing>
+      </w:r>
+    </w:p>
+    <w:p>
+      <w:pPr>
+        <w:pStyle w:val="ListParagraph"/>
+      </w:pPr>
+    </w:p>
+    <w:tbl>
+      <w:tblPr>
+        <w:tblStyle w:val="TableGrid"/>
+        <w:tblW w:w="0" w:type="auto"/>
+        <w:tblInd w:w="720" w:type="dxa"/>
+        <w:tblLook w:val="04A0" w:firstRow="1" w:lastRow="0" w:firstColumn="1" w:lastColumn="0" w:noHBand="0" w:noVBand="1"/>
+      </w:tblPr>
+      <w:tblGrid>
+        <w:gridCol w:w="4305"/>
+        <w:gridCol w:w="4325"/>
+      </w:tblGrid>
+      <w:tr>
+        <w:tc>
+          <w:tcPr>
+            <w:tcW w:w="4675" w:type="dxa"/>
+          </w:tcPr>
+          <w:p>
+            <w:pPr>
+              <w:pStyle w:val="ListParagraph"/>
+              <w:ind w:left="0"/>
+              <w:rPr>
+                <w:b/>
+              </w:rPr>
+            </w:pPr>
+            <w:r>
+              <w:rPr>
+                <w:b/>
+              </w:rPr>
+              <w:t>Item</w:t>
+            </w:r>
+          </w:p>
+        </w:tc>
+        <w:tc>
+          <w:tcPr>
+            <w:tcW w:w="4675" w:type="dxa"/>
+          </w:tcPr>
+          <w:p>
+            <w:pPr>
+              <w:pStyle w:val="ListParagraph"/>
+              <w:ind w:left="0"/>
+              <w:rPr>
+                <w:b/>
+              </w:rPr>
+            </w:pPr>
+            <w:r>
+              <w:rPr>
+                <w:b/>
+              </w:rPr>
+              <w:t>Requires</w:t>
+            </w:r>
+          </w:p>
+        </w:tc>
+      </w:tr>
+      <w:tr>
+        <w:tc>
+          <w:tcPr>
+            <w:tcW w:w="4675" w:type="dxa"/>
+          </w:tcPr>
+          <w:p>
+            <w:pPr>
+              <w:pStyle w:val="ListParagraph"/>
+              <w:ind w:left="0"/>
+            </w:pPr>
+            <w:r>
+              <w:t xml:space="preserve">Columns to </w:t>
+            </w:r>
+            <w:r>
+              <w:t>de-identify</w:t>
+            </w:r>
+          </w:p>
+        </w:tc>
+        <w:tc>
+          <w:tcPr>
+            <w:tcW w:w="4675" w:type="dxa"/>
+          </w:tcPr>
+          <w:p>
+            <w:pPr>
+              <w:pStyle w:val="ListParagraph"/>
+              <w:ind w:left="0"/>
+            </w:pPr>
+            <w:r>
+              <w:t>At least one</w:t>
+            </w:r>
+          </w:p>
+        </w:tc>
+      </w:tr>
+      <w:tr>
+        <w:tc>
+          <w:tcPr>
+            <w:tcW w:w="4675" w:type="dxa"/>
+          </w:tcPr>
+          <w:p>
+            <w:pPr>
+              <w:pStyle w:val="ListParagraph"/>
+              <w:ind w:left="0"/>
+            </w:pPr>
+            <w:r>
+              <w:t>Columns to remove</w:t>
+            </w:r>
+          </w:p>
+        </w:tc>
+        <w:tc>
+          <w:tcPr>
+            <w:tcW w:w="4675" w:type="dxa"/>
+          </w:tcPr>
+          <w:p>
+            <w:pPr>
+              <w:pStyle w:val="ListParagraph"/>
+              <w:ind w:left="0"/>
+            </w:pPr>
+            <w:r>
+              <w:t>Zero or more</w:t>
+            </w:r>
+          </w:p>
+        </w:tc>
+      </w:tr>
+      <w:tr>
+        <w:tc>
+          <w:tcPr>
+            <w:tcW w:w="4675" w:type="dxa"/>
+          </w:tcPr>
+          <w:p>
+            <w:pPr>
+              <w:pStyle w:val="ListParagraph"/>
+              <w:ind w:left="0"/>
+            </w:pPr>
+            <w:r>
+              <w:t>NRIC Column / Perform NRIC Check</w:t>
+            </w:r>
+          </w:p>
+        </w:tc>
+        <w:tc>
+          <w:tcPr>
+            <w:tcW w:w="4675" w:type="dxa"/>
+          </w:tcPr>
+          <w:p>
+            <w:pPr>
+              <w:pStyle w:val="ListParagraph"/>
+              <w:ind w:left="0"/>
+            </w:pPr>
+            <w:r>
+              <w:t>Optional</w:t>
+            </w:r>
+          </w:p>
+        </w:tc>
+      </w:tr>
+      <w:tr>
+        <w:tc>
+          <w:tcPr>
+            <w:tcW w:w="4675" w:type="dxa"/>
+          </w:tcPr>
+          <w:p>
+            <w:pPr>
+              <w:pStyle w:val="ListParagraph"/>
+              <w:ind w:left="0"/>
+            </w:pPr>
+            <w:r>
+              <w:t>Enter Password</w:t>
+            </w:r>
+          </w:p>
+        </w:tc>
+        <w:tc>
+          <w:tcPr>
+            <w:tcW w:w="4675" w:type="dxa"/>
+          </w:tcPr>
+          <w:p>
+            <w:pPr>
+              <w:pStyle w:val="ListParagraph"/>
+              <w:ind w:left="0"/>
+            </w:pPr>
+            <w:r>
+              <w:t>Required (recommend long password)</w:t>
+            </w:r>
+          </w:p>
+        </w:tc>
+      </w:tr>
+      <w:tr>
+        <w:tc>
+          <w:tcPr>
+            <w:tcW w:w="4675" w:type="dxa"/>
+          </w:tcPr>
+          <w:p>
+            <w:pPr>
+              <w:pStyle w:val="ListParagraph"/>
+              <w:ind w:left="0"/>
+            </w:pPr>
+            <w:r>
+              <w:t xml:space="preserve">Confirm Password </w:t>
+            </w:r>
+          </w:p>
+        </w:tc>
+        <w:tc>
+          <w:tcPr>
+            <w:tcW w:w="4675" w:type="dxa"/>
+          </w:tcPr>
+          <w:p>
+            <w:pPr>
+              <w:pStyle w:val="ListParagraph"/>
+              <w:ind w:left="0"/>
+            </w:pPr>
+            <w:r>
+              <w:t>Required (recommend long password)</w:t>
+            </w:r>
+          </w:p>
+        </w:tc>
+      </w:tr>
+      <w:tr>
+        <w:tc>
+          <w:tcPr>
+            <w:tcW w:w="4675" w:type="dxa"/>
+          </w:tcPr>
+          <w:p>
+            <w:pPr>
+              <w:pStyle w:val="ListParagraph"/>
+              <w:ind w:left="0"/>
+            </w:pPr>
+            <w:r>
+              <w:t>Random Password?</w:t>
+            </w:r>
+          </w:p>
+        </w:tc>
+        <w:tc>
+          <w:tcPr>
+            <w:tcW w:w="4675" w:type="dxa"/>
+          </w:tcPr>
+          <w:p>
+            <w:pPr>
+              <w:pStyle w:val="ListParagraph"/>
+              <w:ind w:left="0"/>
+            </w:pPr>
+            <w:r>
+              <w:t>Optional</w:t>
+            </w:r>
+          </w:p>
+        </w:tc>
+      </w:tr>
+      <w:tr>
+        <w:tc>
+          <w:tcPr>
+            <w:tcW w:w="4675" w:type="dxa"/>
+          </w:tcPr>
+          <w:p>
+            <w:pPr>
+              <w:pStyle w:val="ListParagraph"/>
+              <w:ind w:left="0"/>
+            </w:pPr>
+            <w:r>
+              <w:t>Produce Mapping File</w:t>
+            </w:r>
+          </w:p>
+        </w:tc>
+        <w:tc>
+          <w:tcPr>
+            <w:tcW w:w="4675" w:type="dxa"/>
+          </w:tcPr>
+          <w:p>
+            <w:pPr>
+              <w:pStyle w:val="ListParagraph"/>
+              <w:ind w:left="0"/>
+            </w:pPr>
+            <w:r>
+              <w:t>Optional</w:t>
+            </w:r>
+          </w:p>
+        </w:tc>
+      </w:tr>
+      <w:tr>
+        <w:tc>
+          <w:tcPr>
+            <w:tcW w:w="4675" w:type="dxa"/>
+          </w:tcPr>
+          <w:p>
+            <w:pPr>
+              <w:pStyle w:val="ListParagraph"/>
+              <w:ind w:left="0"/>
+            </w:pPr>
+            <w:r>
+              <w:t>Produce Validation Report</w:t>
+            </w:r>
+          </w:p>
+        </w:tc>
+        <w:tc>
+          <w:tcPr>
+            <w:tcW w:w="4675" w:type="dxa"/>
+          </w:tcPr>
+          <w:p>
+            <w:pPr>
+              <w:pStyle w:val="ListParagraph"/>
+              <w:ind w:left="0"/>
+            </w:pPr>
+            <w:r>
+              <w:t>Optional</w:t>
+            </w:r>
+          </w:p>
+        </w:tc>
+      </w:tr>
+    </w:tbl>
+    <w:p>
+      <w:pPr>
+        <w:pStyle w:val="Heading1"/>
+      </w:pPr>
+    </w:p>
+    <w:p>
+      <w:pPr>
+        <w:pStyle w:val="ListParagraph"/>
+        <w:numPr>
+          <w:ilvl w:val="0"/>
+          <w:numId w:val="3"/>
+        </w:numPr>
+      </w:pPr>
+      <w:r>
+        <w:t>On the final page click the download button, after some time a zip file will be downloaded by the browser. The time to generate this file is dependent on the size of the data and speed of the PC being used.</w:t>
+      </w:r>
+    </w:p>
+    <w:p>
+      <w:pPr>
+        <w:jc w:val="center"/>
+      </w:pPr>
+      <w:r>
+        <w:rPr>
+          <w:noProof/>
+        </w:rPr>
+        <w:drawing>
+          <wp:inline distT="0" distB="0" distL="0" distR="0" wp14:anchorId="4329BC66" wp14:editId="332D61B5">
+            <wp:extent cx="3831336" cy="2522706"/>
+            <wp:effectExtent l="0" t="0" r="0" b="0"/>
+            <wp:docPr id="18" name="Picture 18"/>
+            <wp:cNvGraphicFramePr>
+              <a:graphicFrameLocks xmlns:a="http://schemas.openxmlformats.org/drawingml/2006/main" noChangeAspect="1"/>
+            </wp:cNvGraphicFramePr>
+            <a:graphic xmlns:a="http://schemas.openxmlformats.org/drawingml/2006/main">
+              <a:graphicData uri="http://schemas.openxmlformats.org/drawingml/2006/picture">
+                <pic:pic xmlns:pic="http://schemas.openxmlformats.org/drawingml/2006/picture">
+                  <pic:nvPicPr>
+                    <pic:cNvPr id="1" name=""/>
+                    <pic:cNvPicPr/>
+                  </pic:nvPicPr>
+                  <pic:blipFill>
+                    <a:blip r:embed="rId31"/>
+                    <a:stretch>
+                      <a:fillRect/>
+                    </a:stretch>
+                  </pic:blipFill>
+                  <pic:spPr>
+                    <a:xfrm>
+                      <a:off x="0" y="0"/>
+                      <a:ext cx="3831336" cy="2522706"/>
+                    </a:xfrm>
+                    <a:prstGeom prst="rect">
+                      <a:avLst/>
+                    </a:prstGeom>
+                  </pic:spPr>
+                </pic:pic>
+              </a:graphicData>
+            </a:graphic>
+          </wp:inline>
+        </w:drawing>
+      </w:r>
+    </w:p>
     <w:p/>
     <w:p>
       <w:pPr>
         <w:pStyle w:val="Heading2"/>
       </w:pPr>
-      <w:bookmarkStart w:id="7" w:name="_Toc440014777"/>
+      <w:bookmarkStart w:id="7" w:name="_Toc440635704"/>
       <w:r>
         <w:t>NRIC Column Check</w:t>
       </w:r>
@@ -3938,7 +4138,7 @@
       <w:pPr>
         <w:pStyle w:val="Heading2"/>
       </w:pPr>
-      <w:bookmarkStart w:id="8" w:name="_Toc440014778"/>
+      <w:bookmarkStart w:id="8" w:name="_Toc440635705"/>
       <w:r>
         <w:t>Random Password</w:t>
       </w:r>
@@ -3965,7 +4165,7 @@
       <w:pPr>
         <w:pStyle w:val="Heading2"/>
       </w:pPr>
-      <w:bookmarkStart w:id="9" w:name="_Toc440014779"/>
+      <w:bookmarkStart w:id="9" w:name="_Toc440635706"/>
       <w:r>
         <w:t>Product Mapping File</w:t>
       </w:r>
@@ -4025,7 +4225,7 @@
                     </pic:cNvPicPr>
                   </pic:nvPicPr>
                   <pic:blipFill>
-                    <a:blip r:embed="rId29">
+                    <a:blip r:embed="rId32">
                       <a:extLst>
                         <a:ext uri="{28A0092B-C50C-407E-A947-70E740481C1C}">
                           <a14:useLocalDpi xmlns:a14="http://schemas.microsoft.com/office/drawing/2010/main" val="0"/>
@@ -4089,7 +4289,7 @@
                     </pic:cNvPicPr>
                   </pic:nvPicPr>
                   <pic:blipFill>
-                    <a:blip r:embed="rId30">
+                    <a:blip r:embed="rId33">
                       <a:extLst>
                         <a:ext uri="{28A0092B-C50C-407E-A947-70E740481C1C}">
                           <a14:useLocalDpi xmlns:a14="http://schemas.microsoft.com/office/drawing/2010/main" val="0"/>
@@ -4126,7 +4326,7 @@
       <w:pPr>
         <w:pStyle w:val="Heading2"/>
       </w:pPr>
-      <w:bookmarkStart w:id="10" w:name="_Toc440014780"/>
+      <w:bookmarkStart w:id="10" w:name="_Toc440635707"/>
       <w:r>
         <w:t>Produce Validation Report</w:t>
       </w:r>
@@ -4173,7 +4373,7 @@
                     <pic:cNvPicPr/>
                   </pic:nvPicPr>
                   <pic:blipFill>
-                    <a:blip r:embed="rId31"/>
+                    <a:blip r:embed="rId34"/>
                     <a:stretch>
                       <a:fillRect/>
                     </a:stretch>
@@ -4201,7 +4401,7 @@
       <w:pPr>
         <w:pStyle w:val="Heading1"/>
       </w:pPr>
-      <w:bookmarkStart w:id="11" w:name="_Toc440014781"/>
+      <w:bookmarkStart w:id="11" w:name="_Toc440635708"/>
       <w:r>
         <w:lastRenderedPageBreak/>
         <w:t xml:space="preserve">Shutting Down the </w:t>
@@ -4290,7 +4490,7 @@
                     <pic:cNvPicPr/>
                   </pic:nvPicPr>
                   <pic:blipFill>
-                    <a:blip r:embed="rId32"/>
+                    <a:blip r:embed="rId35"/>
                     <a:stretch>
                       <a:fillRect/>
                     </a:stretch>
@@ -4340,7 +4540,7 @@
                     <pic:cNvPicPr/>
                   </pic:nvPicPr>
                   <pic:blipFill>
-                    <a:blip r:embed="rId33"/>
+                    <a:blip r:embed="rId36"/>
                     <a:stretch>
                       <a:fillRect/>
                     </a:stretch>
@@ -4368,7 +4568,7 @@
       <w:pPr>
         <w:pStyle w:val="Heading1"/>
       </w:pPr>
-      <w:bookmarkStart w:id="12" w:name="_Toc440014782"/>
+      <w:bookmarkStart w:id="12" w:name="_Toc440635709"/>
       <w:r>
         <w:lastRenderedPageBreak/>
         <w:t>Ezy De-Identifier</w:t>
@@ -4746,7 +4946,7 @@
         </w:rPr>
         <w:t xml:space="preserve">(c) notify NUS of any Derivative Works created by the Licensee by sending an email notification to (i) </w:t>
       </w:r>
-      <w:hyperlink r:id="rId34" w:history="1">
+      <w:hyperlink r:id="rId37" w:history="1">
         <w:r>
           <w:rPr>
             <w:rStyle w:val="Hyperlink"/>
@@ -4761,7 +4961,7 @@
         </w:rPr>
         <w:t xml:space="preserve">, (ii) </w:t>
       </w:r>
-      <w:hyperlink r:id="rId35" w:history="1">
+      <w:hyperlink r:id="rId38" w:history="1">
         <w:r>
           <w:rPr>
             <w:rStyle w:val="Hyperlink"/>
@@ -4808,103 +5008,6 @@
         </w:rPr>
         <w:lastRenderedPageBreak/>
         <w:t xml:space="preserve">Derivative Works under Licensee’s supervision, who are only permitted to a limited use of the Software, Source Code and Derivative Works for the Purposes in accordance with the terms of this License. Licensee may distribute the Derivative Works to any third party for non-Commercial Use only, provided that a) Licensee notifies NUS of such distribution in advance by sending an email notification to (i) </w:t>
-      </w:r>
-      <w:hyperlink r:id="rId36" w:history="1">
-        <w:r>
-          <w:rPr>
-            <w:rStyle w:val="Hyperlink"/>
-            <w:b/>
-          </w:rPr>
-          <w:t>ephtcs@nus.edu.sg</w:t>
-        </w:r>
-      </w:hyperlink>
-      <w:r>
-        <w:rPr>
-          <w:b/>
-        </w:rPr>
-        <w:t xml:space="preserve">, (ii) </w:t>
-      </w:r>
-      <w:hyperlink r:id="rId37" w:history="1">
-        <w:r>
-          <w:rPr>
-            <w:rStyle w:val="Hyperlink"/>
-            <w:b/>
-          </w:rPr>
-          <w:t>ephsmk@nus.edu.sg</w:t>
-        </w:r>
-      </w:hyperlink>
-      <w:r>
-        <w:rPr>
-          <w:b/>
-        </w:rPr>
-        <w:t xml:space="preserve">, and (iii) </w:t>
-      </w:r>
-      <w:hyperlink r:id="rId38" w:history="1">
-        <w:r>
-          <w:rPr>
-            <w:rStyle w:val="Hyperlink"/>
-            <w:b/>
-          </w:rPr>
-          <w:t>ephdx@nus.edu.sg</w:t>
-        </w:r>
-      </w:hyperlink>
-      <w:r>
-        <w:rPr>
-          <w:b/>
-        </w:rPr>
-        <w:t>; and b) the following legend is included in the About section of the Derivative Works: “This is a derivative work of Ezy De-identifer - Copyright 2015, originally co-developed by the Saw Swee Hock School of Public Health and Yong Loo Lin School of Medicine at the National University of Singapore and National University Health System in Singapore.”</w:t>
-      </w:r>
-    </w:p>
-    <w:p>
-      <w:pPr>
-        <w:rPr>
-          <w:b/>
-        </w:rPr>
-      </w:pPr>
-      <w:r>
-        <w:rPr>
-          <w:b/>
-        </w:rPr>
-        <w:t>5. The Software, Source Code and Derivative Works shall not be used in any manner or for any purpose other than the Purposes as expressly permitted by this License. If Licensee wishes to obtain the Software or Source Code for any other use or purposes, including any Commercial Use, Licensee will need to execute a separate licensing agreement with NUS on terms and conditions to be agreed.</w:t>
-      </w:r>
-    </w:p>
-    <w:p>
-      <w:pPr>
-        <w:rPr>
-          <w:b/>
-        </w:rPr>
-      </w:pPr>
-      <w:r>
-        <w:rPr>
-          <w:b/>
-        </w:rPr>
-        <w:t>6. Subject to the underlying copyrights in the Software and Source Code owned by NUS and its authorized licensors, Licensee retains all title, copyright and other proprietary interests in the Derivative Works developed by Licensee and copies thereof. Licensee hereby grants NUS a royalty-free, fully paid-up, non-exclusive, perpetual, worldwide, irrevocable license to use, copy, modify, sublicense, display publicly, distribute and prepare derivative works of the source code, object code and executable form of any Derivative Works in whole or in part, in stand-alone or as incorporated into or bundled with the Software and Source Code and to permit others to do so.</w:t>
-      </w:r>
-    </w:p>
-    <w:p>
-      <w:pPr>
-        <w:rPr>
-          <w:b/>
-        </w:rPr>
-      </w:pPr>
-      <w:r>
-        <w:rPr>
-          <w:b/>
-        </w:rPr>
-        <w:t>7. For the purposes of clarity, the license grant-back of Derivative Works pursuant to section 6 and the restrictions for use of the Derivative Works in this License shall only apply to works which translate, adapt, transform, modify or arrange the Software and Source Code licensed in this License. Further, the license grant-back of Derivative Works pursuant to section 6 will not apply if the Derivative Works are made by Licensee under any Commercial Use License under the Software and Source Code obtained from NUS.</w:t>
-      </w:r>
-    </w:p>
-    <w:p>
-      <w:pPr>
-        <w:rPr>
-          <w:b/>
-        </w:rPr>
-      </w:pPr>
-      <w:r>
-        <w:rPr>
-          <w:b/>
-        </w:rPr>
-        <w:t xml:space="preserve">8. Licensee may provide NUS with feedback on the use of the Software and Source Code in Licensee’s work, and Licensee agrees that NUS is permitted to use any information provided by Licensee for any purposes, including for making changes to the Software, Source Code or Derivative Works. Should Licensee have any bug reports, technical questions or improvements, Licensee may send these to the developers (i) </w:t>
       </w:r>
       <w:hyperlink r:id="rId39" w:history="1">
         <w:r>
@@ -4922,6 +5025,103 @@
         <w:t xml:space="preserve">, (ii) </w:t>
       </w:r>
       <w:hyperlink r:id="rId40" w:history="1">
+        <w:r>
+          <w:rPr>
+            <w:rStyle w:val="Hyperlink"/>
+            <w:b/>
+          </w:rPr>
+          <w:t>ephsmk@nus.edu.sg</w:t>
+        </w:r>
+      </w:hyperlink>
+      <w:r>
+        <w:rPr>
+          <w:b/>
+        </w:rPr>
+        <w:t xml:space="preserve">, and (iii) </w:t>
+      </w:r>
+      <w:hyperlink r:id="rId41" w:history="1">
+        <w:r>
+          <w:rPr>
+            <w:rStyle w:val="Hyperlink"/>
+            <w:b/>
+          </w:rPr>
+          <w:t>ephdx@nus.edu.sg</w:t>
+        </w:r>
+      </w:hyperlink>
+      <w:r>
+        <w:rPr>
+          <w:b/>
+        </w:rPr>
+        <w:t>; and b) the following legend is included in the About section of the Derivative Works: “This is a derivative work of Ezy De-identifer - Copyright 2015, originally co-developed by the Saw Swee Hock School of Public Health and Yong Loo Lin School of Medicine at the National University of Singapore and National University Health System in Singapore.”</w:t>
+      </w:r>
+    </w:p>
+    <w:p>
+      <w:pPr>
+        <w:rPr>
+          <w:b/>
+        </w:rPr>
+      </w:pPr>
+      <w:r>
+        <w:rPr>
+          <w:b/>
+        </w:rPr>
+        <w:t>5. The Software, Source Code and Derivative Works shall not be used in any manner or for any purpose other than the Purposes as expressly permitted by this License. If Licensee wishes to obtain the Software or Source Code for any other use or purposes, including any Commercial Use, Licensee will need to execute a separate licensing agreement with NUS on terms and conditions to be agreed.</w:t>
+      </w:r>
+    </w:p>
+    <w:p>
+      <w:pPr>
+        <w:rPr>
+          <w:b/>
+        </w:rPr>
+      </w:pPr>
+      <w:r>
+        <w:rPr>
+          <w:b/>
+        </w:rPr>
+        <w:t>6. Subject to the underlying copyrights in the Software and Source Code owned by NUS and its authorized licensors, Licensee retains all title, copyright and other proprietary interests in the Derivative Works developed by Licensee and copies thereof. Licensee hereby grants NUS a royalty-free, fully paid-up, non-exclusive, perpetual, worldwide, irrevocable license to use, copy, modify, sublicense, display publicly, distribute and prepare derivative works of the source code, object code and executable form of any Derivative Works in whole or in part, in stand-alone or as incorporated into or bundled with the Software and Source Code and to permit others to do so.</w:t>
+      </w:r>
+    </w:p>
+    <w:p>
+      <w:pPr>
+        <w:rPr>
+          <w:b/>
+        </w:rPr>
+      </w:pPr>
+      <w:r>
+        <w:rPr>
+          <w:b/>
+        </w:rPr>
+        <w:t>7. For the purposes of clarity, the license grant-back of Derivative Works pursuant to section 6 and the restrictions for use of the Derivative Works in this License shall only apply to works which translate, adapt, transform, modify or arrange the Software and Source Code licensed in this License. Further, the license grant-back of Derivative Works pursuant to section 6 will not apply if the Derivative Works are made by Licensee under any Commercial Use License under the Software and Source Code obtained from NUS.</w:t>
+      </w:r>
+    </w:p>
+    <w:p>
+      <w:pPr>
+        <w:rPr>
+          <w:b/>
+        </w:rPr>
+      </w:pPr>
+      <w:r>
+        <w:rPr>
+          <w:b/>
+        </w:rPr>
+        <w:t xml:space="preserve">8. Licensee may provide NUS with feedback on the use of the Software and Source Code in Licensee’s work, and Licensee agrees that NUS is permitted to use any information provided by Licensee for any purposes, including for making changes to the Software, Source Code or Derivative Works. Should Licensee have any bug reports, technical questions or improvements, Licensee may send these to the developers (i) </w:t>
+      </w:r>
+      <w:hyperlink r:id="rId42" w:history="1">
+        <w:r>
+          <w:rPr>
+            <w:rStyle w:val="Hyperlink"/>
+            <w:b/>
+          </w:rPr>
+          <w:t>ephtcs@nus.edu.sg</w:t>
+        </w:r>
+      </w:hyperlink>
+      <w:r>
+        <w:rPr>
+          <w:b/>
+        </w:rPr>
+        <w:t xml:space="preserve">, (ii) </w:t>
+      </w:r>
+      <w:hyperlink r:id="rId43" w:history="1">
         <w:r>
           <w:rPr>
             <w:rStyle w:val="Hyperlink"/>
@@ -6652,6 +6852,18 @@
     <w:uiPriority w:val="99"/>
     <w:rsid w:val="00B73898"/>
   </w:style>
+  <w:style w:type="character" w:styleId="FollowedHyperlink">
+    <w:name w:val="FollowedHyperlink"/>
+    <w:basedOn w:val="DefaultParagraphFont"/>
+    <w:uiPriority w:val="99"/>
+    <w:semiHidden/>
+    <w:unhideWhenUsed/>
+    <w:rsid w:val="00852E54"/>
+    <w:rPr>
+      <w:color w:val="954F72" w:themeColor="followedHyperlink"/>
+      <w:u w:val="single"/>
+    </w:rPr>
+  </w:style>
 </w:styles>
 </file>
 
@@ -6940,7 +7152,7 @@
 </file>
 
 <file path=customXml/itemProps2.xml><?xml version="1.0" encoding="utf-8"?>
-<ds:datastoreItem xmlns:ds="http://schemas.openxmlformats.org/officeDocument/2006/customXml" ds:itemID="{8ECDE3DA-366F-4D6A-BA1B-28E2BE369129}">
+<ds:datastoreItem xmlns:ds="http://schemas.openxmlformats.org/officeDocument/2006/customXml" ds:itemID="{57D3553C-35CA-4376-997E-C0CD9C700886}">
   <ds:schemaRefs>
     <ds:schemaRef ds:uri="http://schemas.openxmlformats.org/officeDocument/2006/bibliography"/>
   </ds:schemaRefs>

</xml_diff>

<commit_message>
Updates for Mac and User Doc
</commit_message>
<xml_diff>
--- a/User Manual.docx
+++ b/User Manual.docx
@@ -889,7 +889,7 @@
           <w:r>
             <w:fldChar w:fldCharType="separate"/>
           </w:r>
-          <w:hyperlink w:anchor="_Toc440635698" w:history="1">
+          <w:hyperlink w:anchor="_Toc441139694" w:history="1">
             <w:r>
               <w:rPr>
                 <w:rStyle w:val="Hyperlink"/>
@@ -916,7 +916,7 @@
                 <w:noProof/>
                 <w:webHidden/>
               </w:rPr>
-              <w:instrText xml:space="preserve"> PAGEREF _Toc440635698 \h </w:instrText>
+              <w:instrText xml:space="preserve"> PAGEREF _Toc441139694 \h </w:instrText>
             </w:r>
             <w:r>
               <w:rPr>
@@ -958,14 +958,14 @@
               <w:noProof/>
             </w:rPr>
           </w:pPr>
-          <w:hyperlink w:anchor="_Toc440635699" w:history="1">
+          <w:hyperlink w:anchor="_Toc441139695" w:history="1">
             <w:r>
               <w:rPr>
                 <w:rStyle w:val="Hyperlink"/>
                 <w:rFonts w:asciiTheme="majorHAnsi" w:eastAsiaTheme="majorEastAsia" w:hAnsiTheme="majorHAnsi" w:cstheme="majorBidi"/>
                 <w:noProof/>
               </w:rPr>
-              <w:t>Prepare a new PC to use the Ezy De-Identifier Tool with R Studio from GitHub</w:t>
+              <w:t>Prepare a new PC to use the Ezy De-Identifier Tool from GitHub or Zip as an application</w:t>
             </w:r>
             <w:r>
               <w:rPr>
@@ -986,7 +986,7 @@
                 <w:noProof/>
                 <w:webHidden/>
               </w:rPr>
-              <w:instrText xml:space="preserve"> PAGEREF _Toc440635699 \h </w:instrText>
+              <w:instrText xml:space="preserve"> PAGEREF _Toc441139695 \h </w:instrText>
             </w:r>
             <w:r>
               <w:rPr>
@@ -1028,13 +1028,13 @@
               <w:noProof/>
             </w:rPr>
           </w:pPr>
-          <w:hyperlink w:anchor="_Toc440635700" w:history="1">
+          <w:hyperlink w:anchor="_Toc441139696" w:history="1">
             <w:r>
               <w:rPr>
                 <w:rStyle w:val="Hyperlink"/>
                 <w:noProof/>
               </w:rPr>
-              <w:t>Prepare a new PC to use the Ezy De-Identifier Tool (ZIP version) with from R Studio</w:t>
+              <w:t>Prepare a new PC to use the Ezy De-Identifier Tool (ZIP version) with R Studio (for development)</w:t>
             </w:r>
             <w:r>
               <w:rPr>
@@ -1055,7 +1055,7 @@
                 <w:noProof/>
                 <w:webHidden/>
               </w:rPr>
-              <w:instrText xml:space="preserve"> PAGEREF _Toc440635700 \h </w:instrText>
+              <w:instrText xml:space="preserve"> PAGEREF _Toc441139696 \h </w:instrText>
             </w:r>
             <w:r>
               <w:rPr>
@@ -1075,7 +1075,7 @@
                 <w:noProof/>
                 <w:webHidden/>
               </w:rPr>
-              <w:t>5</w:t>
+              <w:t>6</w:t>
             </w:r>
             <w:r>
               <w:rPr>
@@ -1097,13 +1097,13 @@
               <w:noProof/>
             </w:rPr>
           </w:pPr>
-          <w:hyperlink w:anchor="_Toc440635701" w:history="1">
+          <w:hyperlink w:anchor="_Toc441139697" w:history="1">
             <w:r>
               <w:rPr>
                 <w:rStyle w:val="Hyperlink"/>
                 <w:noProof/>
               </w:rPr>
-              <w:t>Starting the Ezy De-Identifier Tool with from R Studio (ZIP version)</w:t>
+              <w:t>Prepare a new Mac to use the Ezy De-Identifier Tool (ZIP version) with from R Studio, Github or Local Zip</w:t>
             </w:r>
             <w:r>
               <w:rPr>
@@ -1124,7 +1124,7 @@
                 <w:noProof/>
                 <w:webHidden/>
               </w:rPr>
-              <w:instrText xml:space="preserve"> PAGEREF _Toc440635701 \h </w:instrText>
+              <w:instrText xml:space="preserve"> PAGEREF _Toc441139697 \h </w:instrText>
             </w:r>
             <w:r>
               <w:rPr>
@@ -1144,7 +1144,7 @@
                 <w:noProof/>
                 <w:webHidden/>
               </w:rPr>
-              <w:t>6</w:t>
+              <w:t>7</w:t>
             </w:r>
             <w:r>
               <w:rPr>
@@ -1166,13 +1166,13 @@
               <w:noProof/>
             </w:rPr>
           </w:pPr>
-          <w:hyperlink w:anchor="_Toc440635702" w:history="1">
+          <w:hyperlink w:anchor="_Toc441139698" w:history="1">
             <w:r>
               <w:rPr>
                 <w:rStyle w:val="Hyperlink"/>
                 <w:noProof/>
               </w:rPr>
-              <w:t>Using the Ezy De-Identifier Tool for use with PortableEnv</w:t>
+              <w:t>Starting the Ezy De-Identifier Tool from R Studio (ZIP version)</w:t>
             </w:r>
             <w:r>
               <w:rPr>
@@ -1193,7 +1193,7 @@
                 <w:noProof/>
                 <w:webHidden/>
               </w:rPr>
-              <w:instrText xml:space="preserve"> PAGEREF _Toc440635702 \h </w:instrText>
+              <w:instrText xml:space="preserve"> PAGEREF _Toc441139698 \h </w:instrText>
             </w:r>
             <w:r>
               <w:rPr>
@@ -1235,12 +1235,81 @@
               <w:noProof/>
             </w:rPr>
           </w:pPr>
-          <w:hyperlink w:anchor="_Toc440635703" w:history="1">
+          <w:hyperlink w:anchor="_Toc441139699" w:history="1">
             <w:r>
               <w:rPr>
                 <w:rStyle w:val="Hyperlink"/>
                 <w:noProof/>
               </w:rPr>
+              <w:t>Using the Ezy De-Identifier Tool for use with PortableEnv</w:t>
+            </w:r>
+            <w:r>
+              <w:rPr>
+                <w:noProof/>
+                <w:webHidden/>
+              </w:rPr>
+              <w:tab/>
+            </w:r>
+            <w:r>
+              <w:rPr>
+                <w:noProof/>
+                <w:webHidden/>
+              </w:rPr>
+              <w:fldChar w:fldCharType="begin"/>
+            </w:r>
+            <w:r>
+              <w:rPr>
+                <w:noProof/>
+                <w:webHidden/>
+              </w:rPr>
+              <w:instrText xml:space="preserve"> PAGEREF _Toc441139699 \h </w:instrText>
+            </w:r>
+            <w:r>
+              <w:rPr>
+                <w:noProof/>
+                <w:webHidden/>
+              </w:rPr>
+            </w:r>
+            <w:r>
+              <w:rPr>
+                <w:noProof/>
+                <w:webHidden/>
+              </w:rPr>
+              <w:fldChar w:fldCharType="separate"/>
+            </w:r>
+            <w:r>
+              <w:rPr>
+                <w:noProof/>
+                <w:webHidden/>
+              </w:rPr>
+              <w:t>10</w:t>
+            </w:r>
+            <w:r>
+              <w:rPr>
+                <w:noProof/>
+                <w:webHidden/>
+              </w:rPr>
+              <w:fldChar w:fldCharType="end"/>
+            </w:r>
+          </w:hyperlink>
+        </w:p>
+        <w:p>
+          <w:pPr>
+            <w:pStyle w:val="TOC1"/>
+            <w:tabs>
+              <w:tab w:val="right" w:leader="dot" w:pos="9350"/>
+            </w:tabs>
+            <w:rPr>
+              <w:rFonts w:eastAsiaTheme="minorEastAsia"/>
+              <w:noProof/>
+            </w:rPr>
+          </w:pPr>
+          <w:hyperlink w:anchor="_Toc441139700" w:history="1">
+            <w:r>
+              <w:rPr>
+                <w:rStyle w:val="Hyperlink"/>
+                <w:noProof/>
+              </w:rPr>
               <w:t>Protecting Data using the Ezy De-Identifier Tool</w:t>
             </w:r>
             <w:r>
@@ -1262,7 +1331,7 @@
                 <w:noProof/>
                 <w:webHidden/>
               </w:rPr>
-              <w:instrText xml:space="preserve"> PAGEREF _Toc440635703 \h </w:instrText>
+              <w:instrText xml:space="preserve"> PAGEREF _Toc441139700 \h </w:instrText>
             </w:r>
             <w:r>
               <w:rPr>
@@ -1282,7 +1351,7 @@
                 <w:noProof/>
                 <w:webHidden/>
               </w:rPr>
-              <w:t>9</w:t>
+              <w:t>11</w:t>
             </w:r>
             <w:r>
               <w:rPr>
@@ -1304,7 +1373,7 @@
               <w:noProof/>
             </w:rPr>
           </w:pPr>
-          <w:hyperlink w:anchor="_Toc440635704" w:history="1">
+          <w:hyperlink w:anchor="_Toc441139701" w:history="1">
             <w:r>
               <w:rPr>
                 <w:rStyle w:val="Hyperlink"/>
@@ -1331,7 +1400,7 @@
                 <w:noProof/>
                 <w:webHidden/>
               </w:rPr>
-              <w:instrText xml:space="preserve"> PAGEREF _Toc440635704 \h </w:instrText>
+              <w:instrText xml:space="preserve"> PAGEREF _Toc441139701 \h </w:instrText>
             </w:r>
             <w:r>
               <w:rPr>
@@ -1351,7 +1420,7 @@
                 <w:noProof/>
                 <w:webHidden/>
               </w:rPr>
-              <w:t>11</w:t>
+              <w:t>13</w:t>
             </w:r>
             <w:r>
               <w:rPr>
@@ -1373,7 +1442,7 @@
               <w:noProof/>
             </w:rPr>
           </w:pPr>
-          <w:hyperlink w:anchor="_Toc440635705" w:history="1">
+          <w:hyperlink w:anchor="_Toc441139702" w:history="1">
             <w:r>
               <w:rPr>
                 <w:rStyle w:val="Hyperlink"/>
@@ -1400,7 +1469,7 @@
                 <w:noProof/>
                 <w:webHidden/>
               </w:rPr>
-              <w:instrText xml:space="preserve"> PAGEREF _Toc440635705 \h </w:instrText>
+              <w:instrText xml:space="preserve"> PAGEREF _Toc441139702 \h </w:instrText>
             </w:r>
             <w:r>
               <w:rPr>
@@ -1420,7 +1489,7 @@
                 <w:noProof/>
                 <w:webHidden/>
               </w:rPr>
-              <w:t>11</w:t>
+              <w:t>13</w:t>
             </w:r>
             <w:r>
               <w:rPr>
@@ -1442,7 +1511,7 @@
               <w:noProof/>
             </w:rPr>
           </w:pPr>
-          <w:hyperlink w:anchor="_Toc440635706" w:history="1">
+          <w:hyperlink w:anchor="_Toc441139703" w:history="1">
             <w:r>
               <w:rPr>
                 <w:rStyle w:val="Hyperlink"/>
@@ -1469,7 +1538,7 @@
                 <w:noProof/>
                 <w:webHidden/>
               </w:rPr>
-              <w:instrText xml:space="preserve"> PAGEREF _Toc440635706 \h </w:instrText>
+              <w:instrText xml:space="preserve"> PAGEREF _Toc441139703 \h </w:instrText>
             </w:r>
             <w:r>
               <w:rPr>
@@ -1489,7 +1558,7 @@
                 <w:noProof/>
                 <w:webHidden/>
               </w:rPr>
-              <w:t>11</w:t>
+              <w:t>13</w:t>
             </w:r>
             <w:r>
               <w:rPr>
@@ -1511,7 +1580,7 @@
               <w:noProof/>
             </w:rPr>
           </w:pPr>
-          <w:hyperlink w:anchor="_Toc440635707" w:history="1">
+          <w:hyperlink w:anchor="_Toc441139704" w:history="1">
             <w:r>
               <w:rPr>
                 <w:rStyle w:val="Hyperlink"/>
@@ -1538,7 +1607,7 @@
                 <w:noProof/>
                 <w:webHidden/>
               </w:rPr>
-              <w:instrText xml:space="preserve"> PAGEREF _Toc440635707 \h </w:instrText>
+              <w:instrText xml:space="preserve"> PAGEREF _Toc441139704 \h </w:instrText>
             </w:r>
             <w:r>
               <w:rPr>
@@ -1558,7 +1627,7 @@
                 <w:noProof/>
                 <w:webHidden/>
               </w:rPr>
-              <w:t>12</w:t>
+              <w:t>14</w:t>
             </w:r>
             <w:r>
               <w:rPr>
@@ -1580,7 +1649,7 @@
               <w:noProof/>
             </w:rPr>
           </w:pPr>
-          <w:hyperlink w:anchor="_Toc440635708" w:history="1">
+          <w:hyperlink w:anchor="_Toc441139705" w:history="1">
             <w:r>
               <w:rPr>
                 <w:rStyle w:val="Hyperlink"/>
@@ -1607,7 +1676,7 @@
                 <w:noProof/>
                 <w:webHidden/>
               </w:rPr>
-              <w:instrText xml:space="preserve"> PAGEREF _Toc440635708 \h </w:instrText>
+              <w:instrText xml:space="preserve"> PAGEREF _Toc441139705 \h </w:instrText>
             </w:r>
             <w:r>
               <w:rPr>
@@ -1627,7 +1696,7 @@
                 <w:noProof/>
                 <w:webHidden/>
               </w:rPr>
-              <w:t>13</w:t>
+              <w:t>15</w:t>
             </w:r>
             <w:r>
               <w:rPr>
@@ -1649,7 +1718,7 @@
               <w:noProof/>
             </w:rPr>
           </w:pPr>
-          <w:hyperlink w:anchor="_Toc440635709" w:history="1">
+          <w:hyperlink w:anchor="_Toc441139706" w:history="1">
             <w:r>
               <w:rPr>
                 <w:rStyle w:val="Hyperlink"/>
@@ -1676,7 +1745,7 @@
                 <w:noProof/>
                 <w:webHidden/>
               </w:rPr>
-              <w:instrText xml:space="preserve"> PAGEREF _Toc440635709 \h </w:instrText>
+              <w:instrText xml:space="preserve"> PAGEREF _Toc441139706 \h </w:instrText>
             </w:r>
             <w:r>
               <w:rPr>
@@ -1696,7 +1765,7 @@
                 <w:noProof/>
                 <w:webHidden/>
               </w:rPr>
-              <w:t>14</w:t>
+              <w:t>16</w:t>
             </w:r>
             <w:r>
               <w:rPr>
@@ -1728,7 +1797,7 @@
       <w:pPr>
         <w:pStyle w:val="Heading1"/>
       </w:pPr>
-      <w:bookmarkStart w:id="0" w:name="_Toc440635698"/>
+      <w:bookmarkStart w:id="0" w:name="_Toc441139694"/>
       <w:r>
         <w:lastRenderedPageBreak/>
         <w:t>Ezy De-Identifier</w:t>
@@ -1759,7 +1828,19 @@
         </w:numPr>
       </w:pPr>
       <w:r>
-        <w:t>PC running Microsoft Windows 7,8 or 10</w:t>
+        <w:t>PC running Microsoft Windows 7,</w:t>
+      </w:r>
+      <w:r>
+        <w:t xml:space="preserve"> </w:t>
+      </w:r>
+      <w:r>
+        <w:t>8</w:t>
+      </w:r>
+      <w:r>
+        <w:t>.1</w:t>
+      </w:r>
+      <w:r>
+        <w:t xml:space="preserve"> or 10</w:t>
       </w:r>
       <w:r>
         <w:t xml:space="preserve"> </w:t>
@@ -1780,10 +1861,7 @@
         </w:numPr>
       </w:pPr>
       <w:r>
-        <w:t>Intel Core 2 Duo or better</w:t>
-      </w:r>
-      <w:r>
-        <w:t xml:space="preserve"> </w:t>
+        <w:t>Mac running OS X 10.11</w:t>
       </w:r>
       <w:r>
         <w:rPr>
@@ -1801,7 +1879,7 @@
         </w:numPr>
       </w:pPr>
       <w:r>
-        <w:t>2GB System Memory</w:t>
+        <w:t>Intel Core 2 Duo or better</w:t>
       </w:r>
       <w:r>
         <w:t xml:space="preserve"> </w:t>
@@ -1810,7 +1888,13 @@
         <w:rPr>
           <w:vertAlign w:val="superscript"/>
         </w:rPr>
-        <w:t>2*</w:t>
+        <w:t>3</w:t>
+      </w:r>
+      <w:r>
+        <w:rPr>
+          <w:vertAlign w:val="superscript"/>
+        </w:rPr>
+        <w:t>*</w:t>
       </w:r>
     </w:p>
     <w:p>
@@ -1822,10 +1906,22 @@
         </w:numPr>
       </w:pPr>
       <w:r>
-        <w:t xml:space="preserve">Free hard disk space equivalent to twice the data being </w:t>
-      </w:r>
-      <w:r>
-        <w:t>de-Identified</w:t>
+        <w:t>2GB System Memory</w:t>
+      </w:r>
+      <w:r>
+        <w:t xml:space="preserve"> </w:t>
+      </w:r>
+      <w:r>
+        <w:rPr>
+          <w:vertAlign w:val="superscript"/>
+        </w:rPr>
+        <w:t>3</w:t>
+      </w:r>
+      <w:r>
+        <w:rPr>
+          <w:vertAlign w:val="superscript"/>
+        </w:rPr>
+        <w:t>*</w:t>
       </w:r>
     </w:p>
     <w:p>
@@ -1837,10 +1933,10 @@
         </w:numPr>
       </w:pPr>
       <w:r>
-        <w:t>One free USB Port</w:t>
-      </w:r>
-      <w:r>
-        <w:t xml:space="preserve"> if using the PortableEnv Feature</w:t>
+        <w:t xml:space="preserve">Free hard disk space equivalent to twice the data being </w:t>
+      </w:r>
+      <w:r>
+        <w:t>de-Identified</w:t>
       </w:r>
     </w:p>
     <w:p>
@@ -1852,6 +1948,30 @@
         </w:numPr>
       </w:pPr>
       <w:r>
+        <w:t>One free USB Port</w:t>
+      </w:r>
+      <w:r>
+        <w:t xml:space="preserve"> if using the PortableEnv Feature</w:t>
+      </w:r>
+      <w:r>
+        <w:t xml:space="preserve"> </w:t>
+      </w:r>
+      <w:r>
+        <w:rPr>
+          <w:vertAlign w:val="superscript"/>
+        </w:rPr>
+        <w:t>4*</w:t>
+      </w:r>
+    </w:p>
+    <w:p>
+      <w:pPr>
+        <w:pStyle w:val="ListParagraph"/>
+        <w:numPr>
+          <w:ilvl w:val="0"/>
+          <w:numId w:val="1"/>
+        </w:numPr>
+      </w:pPr>
+      <w:r>
         <w:t xml:space="preserve">Default web browser set to Microsoft Internet Explorer 11 or Google Chrome </w:t>
       </w:r>
     </w:p>
@@ -1862,18 +1982,955 @@
     </w:p>
     <w:p>
       <w:r>
+        <w:t>Note 2*: This software has only been tested on this release of Mac OS X.</w:t>
+      </w:r>
+    </w:p>
+    <w:p>
+      <w:r>
         <w:t xml:space="preserve">Note </w:t>
       </w:r>
       <w:r>
-        <w:t>2</w:t>
+        <w:t>3</w:t>
       </w:r>
       <w:r>
         <w:t>*: To improve performance when using larger data sets a faster processor and more memory is recommended.</w:t>
       </w:r>
-      <w:r>
-        <w:br w:type="page"/>
-      </w:r>
-    </w:p>
+    </w:p>
+    <w:p>
+      <w:r>
+        <w:t>Note 4*: PortableEnv is only available under Microsoft Windows</w:t>
+      </w:r>
+    </w:p>
+    <w:p/>
+    <w:p>
+      <w:pPr>
+        <w:pStyle w:val="Heading1"/>
+      </w:pPr>
+      <w:r>
+        <w:t>Execution Mode</w:t>
+      </w:r>
+    </w:p>
+    <w:p>
+      <w:r>
+        <w:t>This software can be run in a number of ways depending on the user requirements, please consult the table below to identify the method to use.</w:t>
+      </w:r>
+    </w:p>
+    <w:tbl>
+      <w:tblPr>
+        <w:tblW w:w="10440" w:type="dxa"/>
+        <w:tblBorders>
+          <w:top w:val="single" w:sz="4" w:space="0" w:color="auto"/>
+          <w:left w:val="single" w:sz="4" w:space="0" w:color="auto"/>
+          <w:bottom w:val="single" w:sz="4" w:space="0" w:color="auto"/>
+          <w:right w:val="single" w:sz="4" w:space="0" w:color="auto"/>
+          <w:insideH w:val="single" w:sz="4" w:space="0" w:color="auto"/>
+          <w:insideV w:val="single" w:sz="4" w:space="0" w:color="auto"/>
+        </w:tblBorders>
+        <w:tblLook w:val="04A0" w:firstRow="1" w:lastRow="0" w:firstColumn="1" w:lastColumn="0" w:noHBand="0" w:noVBand="1"/>
+      </w:tblPr>
+      <w:tblGrid>
+        <w:gridCol w:w="1237"/>
+        <w:gridCol w:w="2093"/>
+        <w:gridCol w:w="1980"/>
+        <w:gridCol w:w="2880"/>
+        <w:gridCol w:w="2250"/>
+      </w:tblGrid>
+      <w:tr>
+        <w:trPr>
+          <w:trHeight w:val="300"/>
+        </w:trPr>
+        <w:tc>
+          <w:tcPr>
+            <w:tcW w:w="1237" w:type="dxa"/>
+            <w:shd w:val="clear" w:color="000000" w:fill="D9D9D9"/>
+            <w:noWrap/>
+            <w:vAlign w:val="center"/>
+            <w:hideMark/>
+          </w:tcPr>
+          <w:p>
+            <w:pPr>
+              <w:spacing w:after="0" w:line="240" w:lineRule="auto"/>
+              <w:rPr>
+                <w:rFonts w:ascii="Calibri" w:eastAsia="Times New Roman" w:hAnsi="Calibri" w:cs="Times New Roman"/>
+                <w:b/>
+                <w:bCs/>
+                <w:color w:val="000000"/>
+              </w:rPr>
+            </w:pPr>
+            <w:r>
+              <w:rPr>
+                <w:rFonts w:ascii="Calibri" w:eastAsia="Times New Roman" w:hAnsi="Calibri" w:cs="Times New Roman"/>
+                <w:b/>
+                <w:bCs/>
+                <w:color w:val="000000"/>
+              </w:rPr>
+              <w:t> </w:t>
+            </w:r>
+          </w:p>
+        </w:tc>
+        <w:tc>
+          <w:tcPr>
+            <w:tcW w:w="2093" w:type="dxa"/>
+            <w:shd w:val="clear" w:color="000000" w:fill="D9D9D9"/>
+            <w:noWrap/>
+            <w:vAlign w:val="center"/>
+            <w:hideMark/>
+          </w:tcPr>
+          <w:p>
+            <w:pPr>
+              <w:spacing w:after="0" w:line="240" w:lineRule="auto"/>
+              <w:rPr>
+                <w:rFonts w:ascii="Calibri" w:eastAsia="Times New Roman" w:hAnsi="Calibri" w:cs="Times New Roman"/>
+                <w:b/>
+                <w:bCs/>
+                <w:color w:val="000000"/>
+              </w:rPr>
+            </w:pPr>
+            <w:r>
+              <w:rPr>
+                <w:rFonts w:ascii="Calibri" w:eastAsia="Times New Roman" w:hAnsi="Calibri" w:cs="Times New Roman"/>
+                <w:b/>
+                <w:bCs/>
+                <w:color w:val="000000"/>
+              </w:rPr>
+              <w:t>Use from GitHub as an application</w:t>
+            </w:r>
+          </w:p>
+        </w:tc>
+        <w:tc>
+          <w:tcPr>
+            <w:tcW w:w="1980" w:type="dxa"/>
+            <w:shd w:val="clear" w:color="000000" w:fill="D9D9D9"/>
+            <w:noWrap/>
+            <w:vAlign w:val="center"/>
+            <w:hideMark/>
+          </w:tcPr>
+          <w:p>
+            <w:pPr>
+              <w:spacing w:after="0" w:line="240" w:lineRule="auto"/>
+              <w:rPr>
+                <w:rFonts w:ascii="Calibri" w:eastAsia="Times New Roman" w:hAnsi="Calibri" w:cs="Times New Roman"/>
+                <w:b/>
+                <w:bCs/>
+                <w:color w:val="000000"/>
+              </w:rPr>
+            </w:pPr>
+            <w:r>
+              <w:rPr>
+                <w:rFonts w:ascii="Calibri" w:eastAsia="Times New Roman" w:hAnsi="Calibri" w:cs="Times New Roman"/>
+                <w:b/>
+                <w:bCs/>
+                <w:color w:val="000000"/>
+              </w:rPr>
+              <w:t>Use from ZIP as an application</w:t>
+            </w:r>
+          </w:p>
+        </w:tc>
+        <w:tc>
+          <w:tcPr>
+            <w:tcW w:w="2880" w:type="dxa"/>
+            <w:shd w:val="clear" w:color="000000" w:fill="D9D9D9"/>
+            <w:noWrap/>
+            <w:vAlign w:val="center"/>
+            <w:hideMark/>
+          </w:tcPr>
+          <w:p>
+            <w:pPr>
+              <w:spacing w:after="0" w:line="240" w:lineRule="auto"/>
+              <w:rPr>
+                <w:rFonts w:ascii="Calibri" w:eastAsia="Times New Roman" w:hAnsi="Calibri" w:cs="Times New Roman"/>
+                <w:b/>
+                <w:bCs/>
+                <w:color w:val="000000"/>
+              </w:rPr>
+            </w:pPr>
+            <w:r>
+              <w:rPr>
+                <w:rFonts w:ascii="Calibri" w:eastAsia="Times New Roman" w:hAnsi="Calibri" w:cs="Times New Roman"/>
+                <w:b/>
+                <w:bCs/>
+                <w:color w:val="000000"/>
+              </w:rPr>
+              <w:t>Use ZIP version with R Studio (for development)</w:t>
+            </w:r>
+          </w:p>
+        </w:tc>
+        <w:tc>
+          <w:tcPr>
+            <w:tcW w:w="2250" w:type="dxa"/>
+            <w:shd w:val="clear" w:color="000000" w:fill="D9D9D9"/>
+            <w:noWrap/>
+            <w:vAlign w:val="center"/>
+            <w:hideMark/>
+          </w:tcPr>
+          <w:p>
+            <w:pPr>
+              <w:spacing w:after="0" w:line="240" w:lineRule="auto"/>
+              <w:rPr>
+                <w:rFonts w:ascii="Calibri" w:eastAsia="Times New Roman" w:hAnsi="Calibri" w:cs="Times New Roman"/>
+                <w:b/>
+                <w:bCs/>
+                <w:color w:val="000000"/>
+              </w:rPr>
+            </w:pPr>
+            <w:bookmarkStart w:id="1" w:name="RANGE!E1"/>
+            <w:r>
+              <w:rPr>
+                <w:rFonts w:ascii="Calibri" w:eastAsia="Times New Roman" w:hAnsi="Calibri" w:cs="Times New Roman"/>
+                <w:b/>
+                <w:bCs/>
+                <w:color w:val="000000"/>
+              </w:rPr>
+              <w:t>Use with PortableEnv</w:t>
+            </w:r>
+            <w:bookmarkEnd w:id="1"/>
+            <w:r>
+              <w:rPr>
+                <w:rFonts w:ascii="Calibri" w:eastAsia="Times New Roman" w:hAnsi="Calibri" w:cs="Times New Roman"/>
+                <w:b/>
+                <w:bCs/>
+                <w:color w:val="000000"/>
+              </w:rPr>
+              <w:t xml:space="preserve"> as an application</w:t>
+            </w:r>
+          </w:p>
+        </w:tc>
+      </w:tr>
+      <w:tr>
+        <w:trPr>
+          <w:trHeight w:val="300"/>
+        </w:trPr>
+        <w:tc>
+          <w:tcPr>
+            <w:tcW w:w="1237" w:type="dxa"/>
+            <w:shd w:val="clear" w:color="000000" w:fill="D9D9D9"/>
+            <w:noWrap/>
+            <w:vAlign w:val="center"/>
+            <w:hideMark/>
+          </w:tcPr>
+          <w:p>
+            <w:pPr>
+              <w:spacing w:after="0" w:line="240" w:lineRule="auto"/>
+              <w:rPr>
+                <w:rFonts w:ascii="Calibri" w:eastAsia="Times New Roman" w:hAnsi="Calibri" w:cs="Times New Roman"/>
+                <w:b/>
+                <w:bCs/>
+                <w:color w:val="000000"/>
+              </w:rPr>
+            </w:pPr>
+            <w:r>
+              <w:rPr>
+                <w:rFonts w:ascii="Calibri" w:eastAsia="Times New Roman" w:hAnsi="Calibri" w:cs="Times New Roman"/>
+                <w:b/>
+                <w:bCs/>
+                <w:color w:val="000000"/>
+              </w:rPr>
+              <w:t>Admin rights needed to install</w:t>
+            </w:r>
+          </w:p>
+        </w:tc>
+        <w:tc>
+          <w:tcPr>
+            <w:tcW w:w="2093" w:type="dxa"/>
+            <w:shd w:val="clear" w:color="auto" w:fill="auto"/>
+            <w:noWrap/>
+            <w:vAlign w:val="center"/>
+            <w:hideMark/>
+          </w:tcPr>
+          <w:p>
+            <w:pPr>
+              <w:spacing w:after="0" w:line="240" w:lineRule="auto"/>
+              <w:rPr>
+                <w:rFonts w:ascii="Calibri" w:eastAsia="Times New Roman" w:hAnsi="Calibri" w:cs="Times New Roman"/>
+                <w:color w:val="000000"/>
+              </w:rPr>
+            </w:pPr>
+            <w:r>
+              <w:rPr>
+                <w:rFonts w:ascii="Calibri" w:eastAsia="Times New Roman" w:hAnsi="Calibri" w:cs="Times New Roman"/>
+                <w:color w:val="000000"/>
+              </w:rPr>
+              <w:t>X</w:t>
+            </w:r>
+          </w:p>
+        </w:tc>
+        <w:tc>
+          <w:tcPr>
+            <w:tcW w:w="1980" w:type="dxa"/>
+            <w:shd w:val="clear" w:color="auto" w:fill="auto"/>
+            <w:noWrap/>
+            <w:vAlign w:val="center"/>
+            <w:hideMark/>
+          </w:tcPr>
+          <w:p>
+            <w:pPr>
+              <w:spacing w:after="0" w:line="240" w:lineRule="auto"/>
+              <w:rPr>
+                <w:rFonts w:ascii="Calibri" w:eastAsia="Times New Roman" w:hAnsi="Calibri" w:cs="Times New Roman"/>
+                <w:color w:val="000000"/>
+              </w:rPr>
+            </w:pPr>
+            <w:r>
+              <w:rPr>
+                <w:rFonts w:ascii="Calibri" w:eastAsia="Times New Roman" w:hAnsi="Calibri" w:cs="Times New Roman"/>
+                <w:color w:val="000000"/>
+              </w:rPr>
+              <w:t>X</w:t>
+            </w:r>
+          </w:p>
+        </w:tc>
+        <w:tc>
+          <w:tcPr>
+            <w:tcW w:w="2880" w:type="dxa"/>
+            <w:shd w:val="clear" w:color="auto" w:fill="auto"/>
+            <w:noWrap/>
+            <w:vAlign w:val="center"/>
+            <w:hideMark/>
+          </w:tcPr>
+          <w:p>
+            <w:pPr>
+              <w:spacing w:after="0" w:line="240" w:lineRule="auto"/>
+              <w:rPr>
+                <w:rFonts w:ascii="Calibri" w:eastAsia="Times New Roman" w:hAnsi="Calibri" w:cs="Times New Roman"/>
+                <w:color w:val="000000"/>
+              </w:rPr>
+            </w:pPr>
+            <w:r>
+              <w:rPr>
+                <w:rFonts w:ascii="Calibri" w:eastAsia="Times New Roman" w:hAnsi="Calibri" w:cs="Times New Roman"/>
+                <w:color w:val="000000"/>
+              </w:rPr>
+              <w:t>X</w:t>
+            </w:r>
+          </w:p>
+        </w:tc>
+        <w:tc>
+          <w:tcPr>
+            <w:tcW w:w="2250" w:type="dxa"/>
+            <w:shd w:val="clear" w:color="auto" w:fill="auto"/>
+            <w:noWrap/>
+            <w:vAlign w:val="center"/>
+            <w:hideMark/>
+          </w:tcPr>
+          <w:p>
+            <w:pPr>
+              <w:spacing w:after="0" w:line="240" w:lineRule="auto"/>
+              <w:rPr>
+                <w:rFonts w:ascii="Calibri" w:eastAsia="Times New Roman" w:hAnsi="Calibri" w:cs="Times New Roman"/>
+                <w:color w:val="000000"/>
+              </w:rPr>
+            </w:pPr>
+          </w:p>
+        </w:tc>
+      </w:tr>
+      <w:tr>
+        <w:trPr>
+          <w:trHeight w:val="300"/>
+        </w:trPr>
+        <w:tc>
+          <w:tcPr>
+            <w:tcW w:w="1237" w:type="dxa"/>
+            <w:shd w:val="clear" w:color="000000" w:fill="D9D9D9"/>
+            <w:noWrap/>
+            <w:vAlign w:val="center"/>
+            <w:hideMark/>
+          </w:tcPr>
+          <w:p>
+            <w:pPr>
+              <w:spacing w:after="0" w:line="240" w:lineRule="auto"/>
+              <w:rPr>
+                <w:rFonts w:ascii="Calibri" w:eastAsia="Times New Roman" w:hAnsi="Calibri" w:cs="Times New Roman"/>
+                <w:b/>
+                <w:bCs/>
+                <w:color w:val="000000"/>
+              </w:rPr>
+            </w:pPr>
+            <w:r>
+              <w:rPr>
+                <w:rFonts w:ascii="Calibri" w:eastAsia="Times New Roman" w:hAnsi="Calibri" w:cs="Times New Roman"/>
+                <w:b/>
+                <w:bCs/>
+                <w:color w:val="000000"/>
+              </w:rPr>
+              <w:t>Internet needed to run</w:t>
+            </w:r>
+          </w:p>
+        </w:tc>
+        <w:tc>
+          <w:tcPr>
+            <w:tcW w:w="2093" w:type="dxa"/>
+            <w:shd w:val="clear" w:color="auto" w:fill="auto"/>
+            <w:noWrap/>
+            <w:vAlign w:val="center"/>
+            <w:hideMark/>
+          </w:tcPr>
+          <w:p>
+            <w:pPr>
+              <w:spacing w:after="0" w:line="240" w:lineRule="auto"/>
+              <w:rPr>
+                <w:rFonts w:ascii="Calibri" w:eastAsia="Times New Roman" w:hAnsi="Calibri" w:cs="Times New Roman"/>
+                <w:color w:val="000000"/>
+              </w:rPr>
+            </w:pPr>
+            <w:r>
+              <w:rPr>
+                <w:rFonts w:ascii="Calibri" w:eastAsia="Times New Roman" w:hAnsi="Calibri" w:cs="Times New Roman"/>
+                <w:color w:val="000000"/>
+              </w:rPr>
+              <w:t>X</w:t>
+            </w:r>
+          </w:p>
+        </w:tc>
+        <w:tc>
+          <w:tcPr>
+            <w:tcW w:w="1980" w:type="dxa"/>
+            <w:shd w:val="clear" w:color="auto" w:fill="auto"/>
+            <w:noWrap/>
+            <w:vAlign w:val="center"/>
+            <w:hideMark/>
+          </w:tcPr>
+          <w:p>
+            <w:pPr>
+              <w:spacing w:after="0" w:line="240" w:lineRule="auto"/>
+              <w:rPr>
+                <w:rFonts w:ascii="Calibri" w:eastAsia="Times New Roman" w:hAnsi="Calibri" w:cs="Times New Roman"/>
+                <w:color w:val="000000"/>
+              </w:rPr>
+            </w:pPr>
+          </w:p>
+        </w:tc>
+        <w:tc>
+          <w:tcPr>
+            <w:tcW w:w="2880" w:type="dxa"/>
+            <w:shd w:val="clear" w:color="auto" w:fill="auto"/>
+            <w:noWrap/>
+            <w:vAlign w:val="center"/>
+            <w:hideMark/>
+          </w:tcPr>
+          <w:p>
+            <w:pPr>
+              <w:spacing w:after="0" w:line="240" w:lineRule="auto"/>
+              <w:rPr>
+                <w:rFonts w:ascii="Times New Roman" w:eastAsia="Times New Roman" w:hAnsi="Times New Roman" w:cs="Times New Roman"/>
+                <w:sz w:val="20"/>
+                <w:szCs w:val="20"/>
+              </w:rPr>
+            </w:pPr>
+          </w:p>
+        </w:tc>
+        <w:tc>
+          <w:tcPr>
+            <w:tcW w:w="2250" w:type="dxa"/>
+            <w:shd w:val="clear" w:color="auto" w:fill="auto"/>
+            <w:noWrap/>
+            <w:vAlign w:val="center"/>
+            <w:hideMark/>
+          </w:tcPr>
+          <w:p>
+            <w:pPr>
+              <w:spacing w:after="0" w:line="240" w:lineRule="auto"/>
+              <w:rPr>
+                <w:rFonts w:ascii="Times New Roman" w:eastAsia="Times New Roman" w:hAnsi="Times New Roman" w:cs="Times New Roman"/>
+                <w:sz w:val="20"/>
+                <w:szCs w:val="20"/>
+              </w:rPr>
+            </w:pPr>
+          </w:p>
+        </w:tc>
+      </w:tr>
+      <w:tr>
+        <w:trPr>
+          <w:trHeight w:val="300"/>
+        </w:trPr>
+        <w:tc>
+          <w:tcPr>
+            <w:tcW w:w="1237" w:type="dxa"/>
+            <w:shd w:val="clear" w:color="000000" w:fill="D9D9D9"/>
+            <w:noWrap/>
+            <w:vAlign w:val="center"/>
+            <w:hideMark/>
+          </w:tcPr>
+          <w:p>
+            <w:pPr>
+              <w:spacing w:after="0" w:line="240" w:lineRule="auto"/>
+              <w:rPr>
+                <w:rFonts w:ascii="Calibri" w:eastAsia="Times New Roman" w:hAnsi="Calibri" w:cs="Times New Roman"/>
+                <w:b/>
+                <w:bCs/>
+                <w:color w:val="000000"/>
+              </w:rPr>
+            </w:pPr>
+            <w:r>
+              <w:rPr>
+                <w:rFonts w:ascii="Calibri" w:eastAsia="Times New Roman" w:hAnsi="Calibri" w:cs="Times New Roman"/>
+                <w:b/>
+                <w:bCs/>
+                <w:color w:val="000000"/>
+              </w:rPr>
+              <w:t>Internet needed to setup</w:t>
+            </w:r>
+          </w:p>
+        </w:tc>
+        <w:tc>
+          <w:tcPr>
+            <w:tcW w:w="2093" w:type="dxa"/>
+            <w:shd w:val="clear" w:color="auto" w:fill="auto"/>
+            <w:noWrap/>
+            <w:vAlign w:val="center"/>
+            <w:hideMark/>
+          </w:tcPr>
+          <w:p>
+            <w:pPr>
+              <w:spacing w:after="0" w:line="240" w:lineRule="auto"/>
+              <w:rPr>
+                <w:rFonts w:ascii="Calibri" w:eastAsia="Times New Roman" w:hAnsi="Calibri" w:cs="Times New Roman"/>
+                <w:color w:val="000000"/>
+              </w:rPr>
+            </w:pPr>
+            <w:r>
+              <w:rPr>
+                <w:rFonts w:ascii="Calibri" w:eastAsia="Times New Roman" w:hAnsi="Calibri" w:cs="Times New Roman"/>
+                <w:color w:val="000000"/>
+              </w:rPr>
+              <w:t>First run only</w:t>
+            </w:r>
+          </w:p>
+        </w:tc>
+        <w:tc>
+          <w:tcPr>
+            <w:tcW w:w="1980" w:type="dxa"/>
+            <w:shd w:val="clear" w:color="auto" w:fill="auto"/>
+            <w:noWrap/>
+            <w:vAlign w:val="center"/>
+            <w:hideMark/>
+          </w:tcPr>
+          <w:p>
+            <w:pPr>
+              <w:spacing w:after="0" w:line="240" w:lineRule="auto"/>
+              <w:rPr>
+                <w:rFonts w:ascii="Calibri" w:eastAsia="Times New Roman" w:hAnsi="Calibri" w:cs="Times New Roman"/>
+                <w:color w:val="000000"/>
+              </w:rPr>
+            </w:pPr>
+            <w:r>
+              <w:rPr>
+                <w:rFonts w:ascii="Calibri" w:eastAsia="Times New Roman" w:hAnsi="Calibri" w:cs="Times New Roman"/>
+                <w:color w:val="000000"/>
+              </w:rPr>
+              <w:t>First run only</w:t>
+            </w:r>
+          </w:p>
+        </w:tc>
+        <w:tc>
+          <w:tcPr>
+            <w:tcW w:w="2880" w:type="dxa"/>
+            <w:shd w:val="clear" w:color="auto" w:fill="auto"/>
+            <w:noWrap/>
+            <w:vAlign w:val="center"/>
+            <w:hideMark/>
+          </w:tcPr>
+          <w:p>
+            <w:pPr>
+              <w:spacing w:after="0" w:line="240" w:lineRule="auto"/>
+              <w:rPr>
+                <w:rFonts w:ascii="Calibri" w:eastAsia="Times New Roman" w:hAnsi="Calibri" w:cs="Times New Roman"/>
+                <w:color w:val="000000"/>
+              </w:rPr>
+            </w:pPr>
+            <w:r>
+              <w:rPr>
+                <w:rFonts w:ascii="Calibri" w:eastAsia="Times New Roman" w:hAnsi="Calibri" w:cs="Times New Roman"/>
+                <w:color w:val="000000"/>
+              </w:rPr>
+              <w:t>First run only</w:t>
+            </w:r>
+          </w:p>
+        </w:tc>
+        <w:tc>
+          <w:tcPr>
+            <w:tcW w:w="2250" w:type="dxa"/>
+            <w:shd w:val="clear" w:color="auto" w:fill="auto"/>
+            <w:noWrap/>
+            <w:vAlign w:val="center"/>
+            <w:hideMark/>
+          </w:tcPr>
+          <w:p>
+            <w:pPr>
+              <w:spacing w:after="0" w:line="240" w:lineRule="auto"/>
+              <w:rPr>
+                <w:rFonts w:ascii="Calibri" w:eastAsia="Times New Roman" w:hAnsi="Calibri" w:cs="Times New Roman"/>
+                <w:color w:val="000000"/>
+              </w:rPr>
+            </w:pPr>
+            <w:r>
+              <w:rPr>
+                <w:rFonts w:ascii="Calibri" w:eastAsia="Times New Roman" w:hAnsi="Calibri" w:cs="Times New Roman"/>
+                <w:color w:val="000000"/>
+              </w:rPr>
+              <w:t>First run only, can be on a separate system</w:t>
+            </w:r>
+          </w:p>
+        </w:tc>
+      </w:tr>
+      <w:tr>
+        <w:trPr>
+          <w:trHeight w:val="300"/>
+        </w:trPr>
+        <w:tc>
+          <w:tcPr>
+            <w:tcW w:w="1237" w:type="dxa"/>
+            <w:shd w:val="clear" w:color="000000" w:fill="D9D9D9"/>
+            <w:noWrap/>
+            <w:vAlign w:val="center"/>
+            <w:hideMark/>
+          </w:tcPr>
+          <w:p>
+            <w:pPr>
+              <w:spacing w:after="0" w:line="240" w:lineRule="auto"/>
+              <w:rPr>
+                <w:rFonts w:ascii="Calibri" w:eastAsia="Times New Roman" w:hAnsi="Calibri" w:cs="Times New Roman"/>
+                <w:b/>
+                <w:bCs/>
+                <w:color w:val="000000"/>
+              </w:rPr>
+            </w:pPr>
+            <w:r>
+              <w:rPr>
+                <w:rFonts w:ascii="Calibri" w:eastAsia="Times New Roman" w:hAnsi="Calibri" w:cs="Times New Roman"/>
+                <w:b/>
+                <w:bCs/>
+                <w:color w:val="000000"/>
+              </w:rPr>
+              <w:t>Always latest version</w:t>
+            </w:r>
+          </w:p>
+        </w:tc>
+        <w:tc>
+          <w:tcPr>
+            <w:tcW w:w="2093" w:type="dxa"/>
+            <w:shd w:val="clear" w:color="auto" w:fill="auto"/>
+            <w:noWrap/>
+            <w:vAlign w:val="center"/>
+            <w:hideMark/>
+          </w:tcPr>
+          <w:p>
+            <w:pPr>
+              <w:spacing w:after="0" w:line="240" w:lineRule="auto"/>
+              <w:rPr>
+                <w:rFonts w:ascii="Calibri" w:eastAsia="Times New Roman" w:hAnsi="Calibri" w:cs="Times New Roman"/>
+                <w:color w:val="000000"/>
+              </w:rPr>
+            </w:pPr>
+            <w:r>
+              <w:rPr>
+                <w:rFonts w:ascii="Calibri" w:eastAsia="Times New Roman" w:hAnsi="Calibri" w:cs="Times New Roman"/>
+                <w:color w:val="000000"/>
+              </w:rPr>
+              <w:t>X</w:t>
+            </w:r>
+          </w:p>
+        </w:tc>
+        <w:tc>
+          <w:tcPr>
+            <w:tcW w:w="1980" w:type="dxa"/>
+            <w:shd w:val="clear" w:color="auto" w:fill="auto"/>
+            <w:noWrap/>
+            <w:vAlign w:val="center"/>
+            <w:hideMark/>
+          </w:tcPr>
+          <w:p>
+            <w:pPr>
+              <w:spacing w:after="0" w:line="240" w:lineRule="auto"/>
+              <w:rPr>
+                <w:rFonts w:ascii="Calibri" w:eastAsia="Times New Roman" w:hAnsi="Calibri" w:cs="Times New Roman"/>
+                <w:color w:val="000000"/>
+              </w:rPr>
+            </w:pPr>
+          </w:p>
+        </w:tc>
+        <w:tc>
+          <w:tcPr>
+            <w:tcW w:w="2880" w:type="dxa"/>
+            <w:shd w:val="clear" w:color="auto" w:fill="auto"/>
+            <w:noWrap/>
+            <w:vAlign w:val="center"/>
+            <w:hideMark/>
+          </w:tcPr>
+          <w:p>
+            <w:pPr>
+              <w:spacing w:after="0" w:line="240" w:lineRule="auto"/>
+              <w:rPr>
+                <w:rFonts w:ascii="Times New Roman" w:eastAsia="Times New Roman" w:hAnsi="Times New Roman" w:cs="Times New Roman"/>
+                <w:sz w:val="20"/>
+                <w:szCs w:val="20"/>
+              </w:rPr>
+            </w:pPr>
+          </w:p>
+        </w:tc>
+        <w:tc>
+          <w:tcPr>
+            <w:tcW w:w="2250" w:type="dxa"/>
+            <w:shd w:val="clear" w:color="auto" w:fill="auto"/>
+            <w:noWrap/>
+            <w:vAlign w:val="center"/>
+            <w:hideMark/>
+          </w:tcPr>
+          <w:p>
+            <w:pPr>
+              <w:spacing w:after="0" w:line="240" w:lineRule="auto"/>
+              <w:rPr>
+                <w:rFonts w:ascii="Times New Roman" w:eastAsia="Times New Roman" w:hAnsi="Times New Roman" w:cs="Times New Roman"/>
+                <w:sz w:val="20"/>
+                <w:szCs w:val="20"/>
+              </w:rPr>
+            </w:pPr>
+          </w:p>
+        </w:tc>
+      </w:tr>
+      <w:tr>
+        <w:trPr>
+          <w:trHeight w:val="300"/>
+        </w:trPr>
+        <w:tc>
+          <w:tcPr>
+            <w:tcW w:w="1237" w:type="dxa"/>
+            <w:shd w:val="clear" w:color="000000" w:fill="D9D9D9"/>
+            <w:noWrap/>
+            <w:vAlign w:val="center"/>
+            <w:hideMark/>
+          </w:tcPr>
+          <w:p>
+            <w:pPr>
+              <w:spacing w:after="0" w:line="240" w:lineRule="auto"/>
+              <w:rPr>
+                <w:rFonts w:ascii="Calibri" w:eastAsia="Times New Roman" w:hAnsi="Calibri" w:cs="Times New Roman"/>
+                <w:b/>
+                <w:bCs/>
+                <w:color w:val="000000"/>
+              </w:rPr>
+            </w:pPr>
+            <w:r>
+              <w:rPr>
+                <w:rFonts w:ascii="Calibri" w:eastAsia="Times New Roman" w:hAnsi="Calibri" w:cs="Times New Roman"/>
+                <w:b/>
+                <w:bCs/>
+                <w:color w:val="000000"/>
+              </w:rPr>
+              <w:t>Launch as an application</w:t>
+            </w:r>
+          </w:p>
+        </w:tc>
+        <w:tc>
+          <w:tcPr>
+            <w:tcW w:w="2093" w:type="dxa"/>
+            <w:shd w:val="clear" w:color="auto" w:fill="auto"/>
+            <w:noWrap/>
+            <w:vAlign w:val="center"/>
+            <w:hideMark/>
+          </w:tcPr>
+          <w:p>
+            <w:pPr>
+              <w:spacing w:after="0" w:line="240" w:lineRule="auto"/>
+              <w:rPr>
+                <w:rFonts w:ascii="Calibri" w:eastAsia="Times New Roman" w:hAnsi="Calibri" w:cs="Times New Roman"/>
+                <w:color w:val="000000"/>
+              </w:rPr>
+            </w:pPr>
+            <w:r>
+              <w:rPr>
+                <w:rFonts w:ascii="Calibri" w:eastAsia="Times New Roman" w:hAnsi="Calibri" w:cs="Times New Roman"/>
+                <w:color w:val="000000"/>
+              </w:rPr>
+              <w:t>X</w:t>
+            </w:r>
+          </w:p>
+        </w:tc>
+        <w:tc>
+          <w:tcPr>
+            <w:tcW w:w="1980" w:type="dxa"/>
+            <w:shd w:val="clear" w:color="auto" w:fill="auto"/>
+            <w:noWrap/>
+            <w:vAlign w:val="center"/>
+            <w:hideMark/>
+          </w:tcPr>
+          <w:p>
+            <w:pPr>
+              <w:spacing w:after="0" w:line="240" w:lineRule="auto"/>
+              <w:rPr>
+                <w:rFonts w:ascii="Calibri" w:eastAsia="Times New Roman" w:hAnsi="Calibri" w:cs="Times New Roman"/>
+                <w:color w:val="000000"/>
+              </w:rPr>
+            </w:pPr>
+            <w:r>
+              <w:rPr>
+                <w:rFonts w:ascii="Calibri" w:eastAsia="Times New Roman" w:hAnsi="Calibri" w:cs="Times New Roman"/>
+                <w:color w:val="000000"/>
+              </w:rPr>
+              <w:t>X</w:t>
+            </w:r>
+          </w:p>
+        </w:tc>
+        <w:tc>
+          <w:tcPr>
+            <w:tcW w:w="2880" w:type="dxa"/>
+            <w:shd w:val="clear" w:color="auto" w:fill="auto"/>
+            <w:noWrap/>
+            <w:vAlign w:val="center"/>
+            <w:hideMark/>
+          </w:tcPr>
+          <w:p>
+            <w:pPr>
+              <w:spacing w:after="0" w:line="240" w:lineRule="auto"/>
+              <w:rPr>
+                <w:rFonts w:ascii="Calibri" w:eastAsia="Times New Roman" w:hAnsi="Calibri" w:cs="Times New Roman"/>
+                <w:color w:val="000000"/>
+              </w:rPr>
+            </w:pPr>
+          </w:p>
+        </w:tc>
+        <w:tc>
+          <w:tcPr>
+            <w:tcW w:w="2250" w:type="dxa"/>
+            <w:shd w:val="clear" w:color="auto" w:fill="auto"/>
+            <w:noWrap/>
+            <w:vAlign w:val="center"/>
+            <w:hideMark/>
+          </w:tcPr>
+          <w:p>
+            <w:pPr>
+              <w:spacing w:after="0" w:line="240" w:lineRule="auto"/>
+              <w:rPr>
+                <w:rFonts w:ascii="Calibri" w:eastAsia="Times New Roman" w:hAnsi="Calibri" w:cs="Times New Roman"/>
+                <w:color w:val="000000"/>
+              </w:rPr>
+            </w:pPr>
+            <w:r>
+              <w:rPr>
+                <w:rFonts w:ascii="Calibri" w:eastAsia="Times New Roman" w:hAnsi="Calibri" w:cs="Times New Roman"/>
+                <w:color w:val="000000"/>
+              </w:rPr>
+              <w:t>X</w:t>
+            </w:r>
+          </w:p>
+        </w:tc>
+      </w:tr>
+      <w:tr>
+        <w:trPr>
+          <w:trHeight w:val="300"/>
+        </w:trPr>
+        <w:tc>
+          <w:tcPr>
+            <w:tcW w:w="1237" w:type="dxa"/>
+            <w:shd w:val="clear" w:color="000000" w:fill="D9D9D9"/>
+            <w:noWrap/>
+            <w:vAlign w:val="center"/>
+            <w:hideMark/>
+          </w:tcPr>
+          <w:p>
+            <w:pPr>
+              <w:spacing w:after="0" w:line="240" w:lineRule="auto"/>
+              <w:rPr>
+                <w:rFonts w:ascii="Calibri" w:eastAsia="Times New Roman" w:hAnsi="Calibri" w:cs="Times New Roman"/>
+                <w:b/>
+                <w:bCs/>
+                <w:color w:val="000000"/>
+              </w:rPr>
+            </w:pPr>
+            <w:r>
+              <w:rPr>
+                <w:rFonts w:ascii="Calibri" w:eastAsia="Times New Roman" w:hAnsi="Calibri" w:cs="Times New Roman"/>
+                <w:b/>
+                <w:bCs/>
+                <w:color w:val="000000"/>
+              </w:rPr>
+              <w:t>Launch from Rstudio</w:t>
+            </w:r>
+          </w:p>
+        </w:tc>
+        <w:tc>
+          <w:tcPr>
+            <w:tcW w:w="2093" w:type="dxa"/>
+            <w:shd w:val="clear" w:color="auto" w:fill="auto"/>
+            <w:noWrap/>
+            <w:vAlign w:val="center"/>
+            <w:hideMark/>
+          </w:tcPr>
+          <w:p>
+            <w:pPr>
+              <w:spacing w:after="0" w:line="240" w:lineRule="auto"/>
+              <w:rPr>
+                <w:rFonts w:ascii="Calibri" w:eastAsia="Times New Roman" w:hAnsi="Calibri" w:cs="Times New Roman"/>
+                <w:b/>
+                <w:bCs/>
+                <w:color w:val="000000"/>
+              </w:rPr>
+            </w:pPr>
+          </w:p>
+        </w:tc>
+        <w:tc>
+          <w:tcPr>
+            <w:tcW w:w="1980" w:type="dxa"/>
+            <w:shd w:val="clear" w:color="auto" w:fill="auto"/>
+            <w:noWrap/>
+            <w:vAlign w:val="center"/>
+            <w:hideMark/>
+          </w:tcPr>
+          <w:p>
+            <w:pPr>
+              <w:spacing w:after="0" w:line="240" w:lineRule="auto"/>
+              <w:rPr>
+                <w:rFonts w:ascii="Times New Roman" w:eastAsia="Times New Roman" w:hAnsi="Times New Roman" w:cs="Times New Roman"/>
+                <w:sz w:val="20"/>
+                <w:szCs w:val="20"/>
+              </w:rPr>
+            </w:pPr>
+          </w:p>
+        </w:tc>
+        <w:tc>
+          <w:tcPr>
+            <w:tcW w:w="2880" w:type="dxa"/>
+            <w:shd w:val="clear" w:color="auto" w:fill="auto"/>
+            <w:noWrap/>
+            <w:vAlign w:val="center"/>
+            <w:hideMark/>
+          </w:tcPr>
+          <w:p>
+            <w:pPr>
+              <w:spacing w:after="0" w:line="240" w:lineRule="auto"/>
+              <w:rPr>
+                <w:rFonts w:ascii="Calibri" w:eastAsia="Times New Roman" w:hAnsi="Calibri" w:cs="Times New Roman"/>
+                <w:color w:val="000000"/>
+              </w:rPr>
+            </w:pPr>
+            <w:r>
+              <w:rPr>
+                <w:rFonts w:ascii="Calibri" w:eastAsia="Times New Roman" w:hAnsi="Calibri" w:cs="Times New Roman"/>
+                <w:color w:val="000000"/>
+              </w:rPr>
+              <w:t>X</w:t>
+            </w:r>
+          </w:p>
+        </w:tc>
+        <w:tc>
+          <w:tcPr>
+            <w:tcW w:w="2250" w:type="dxa"/>
+            <w:shd w:val="clear" w:color="auto" w:fill="auto"/>
+            <w:noWrap/>
+            <w:vAlign w:val="center"/>
+            <w:hideMark/>
+          </w:tcPr>
+          <w:p>
+            <w:pPr>
+              <w:spacing w:after="0" w:line="240" w:lineRule="auto"/>
+              <w:rPr>
+                <w:rFonts w:ascii="Calibri" w:eastAsia="Times New Roman" w:hAnsi="Calibri" w:cs="Times New Roman"/>
+                <w:color w:val="000000"/>
+              </w:rPr>
+            </w:pPr>
+          </w:p>
+        </w:tc>
+      </w:tr>
+    </w:tbl>
     <w:p>
       <w:pPr>
         <w:keepNext/>
@@ -1887,7 +2944,7 @@
           <w:szCs w:val="32"/>
         </w:rPr>
       </w:pPr>
-      <w:bookmarkStart w:id="1" w:name="_Toc440635699"/>
+      <w:bookmarkStart w:id="2" w:name="_Toc441139695"/>
       <w:r>
         <w:rPr>
           <w:rFonts w:asciiTheme="majorHAnsi" w:eastAsiaTheme="majorEastAsia" w:hAnsiTheme="majorHAnsi" w:cstheme="majorBidi"/>
@@ -1896,7 +2953,7 @@
           <w:szCs w:val="32"/>
         </w:rPr>
         <w:lastRenderedPageBreak/>
-        <w:t xml:space="preserve">Prepare a new PC to use the Ezy De-Identifier Tool with R Studio </w:t>
+        <w:t xml:space="preserve">Prepare a new PC to use the Ezy De-Identifier Tool </w:t>
       </w:r>
       <w:r>
         <w:rPr>
@@ -1907,7 +2964,34 @@
         </w:rPr>
         <w:t>from GitHub</w:t>
       </w:r>
-      <w:bookmarkEnd w:id="1"/>
+      <w:r>
+        <w:rPr>
+          <w:rFonts w:asciiTheme="majorHAnsi" w:eastAsiaTheme="majorEastAsia" w:hAnsiTheme="majorHAnsi" w:cstheme="majorBidi"/>
+          <w:color w:val="2E74B5" w:themeColor="accent1" w:themeShade="BF"/>
+          <w:sz w:val="32"/>
+          <w:szCs w:val="32"/>
+        </w:rPr>
+        <w:t xml:space="preserve"> or </w:t>
+      </w:r>
+      <w:r>
+        <w:rPr>
+          <w:rFonts w:asciiTheme="majorHAnsi" w:eastAsiaTheme="majorEastAsia" w:hAnsiTheme="majorHAnsi" w:cstheme="majorBidi"/>
+          <w:color w:val="2E74B5" w:themeColor="accent1" w:themeShade="BF"/>
+          <w:sz w:val="32"/>
+          <w:szCs w:val="32"/>
+        </w:rPr>
+        <w:t xml:space="preserve">Zip </w:t>
+      </w:r>
+      <w:r>
+        <w:rPr>
+          <w:rFonts w:asciiTheme="majorHAnsi" w:eastAsiaTheme="majorEastAsia" w:hAnsiTheme="majorHAnsi" w:cstheme="majorBidi"/>
+          <w:color w:val="2E74B5" w:themeColor="accent1" w:themeShade="BF"/>
+          <w:sz w:val="32"/>
+          <w:szCs w:val="32"/>
+        </w:rPr>
+        <w:t>as an application</w:t>
+      </w:r>
+      <w:bookmarkEnd w:id="2"/>
     </w:p>
     <w:p>
       <w:r>
@@ -1960,6 +3044,9 @@
       </w:hyperlink>
       <w:r>
         <w:t xml:space="preserve"> </w:t>
+      </w:r>
+      <w:r>
+        <w:t>(optional if only running the program)</w:t>
       </w:r>
     </w:p>
     <w:p>
@@ -2096,26 +3183,63 @@
         <w:contextualSpacing/>
       </w:pPr>
       <w:r>
-        <w:t>Click the user variable for path and click edit.</w:t>
+        <w:t xml:space="preserve">Click the </w:t>
+      </w:r>
+      <w:r>
+        <w:t>system</w:t>
+      </w:r>
+      <w:r>
+        <w:t xml:space="preserve"> variable for path and click edit.</w:t>
+      </w:r>
+      <w:r>
+        <w:t xml:space="preserve"> Add your R bin folder to the path (e.g. append “;C:\Program Files\R\R-3-X-X\bin”)</w:t>
+      </w:r>
+    </w:p>
+    <w:p>
+      <w:r>
+        <w:br w:type="page"/>
       </w:r>
     </w:p>
     <w:p>
       <w:pPr>
         <w:ind w:left="720"/>
         <w:contextualSpacing/>
-      </w:pPr>
-      <w:r>
-        <w:br/>
-      </w:r>
+        <w:rPr>
+          <w:b/>
+          <w:u w:val="single"/>
+        </w:rPr>
+      </w:pPr>
+      <w:bookmarkStart w:id="3" w:name="_GoBack"/>
+      <w:bookmarkEnd w:id="3"/>
+      <w:r>
+        <w:rPr>
+          <w:b/>
+          <w:u w:val="single"/>
+        </w:rPr>
+        <w:lastRenderedPageBreak/>
+        <w:t>Under Windows 7 or 8 the screen is shown as below:</w:t>
+      </w:r>
+    </w:p>
+    <w:p>
+      <w:pPr>
+        <w:ind w:left="720"/>
+        <w:contextualSpacing/>
+      </w:pPr>
+    </w:p>
+    <w:p>
+      <w:pPr>
+        <w:ind w:left="720"/>
+        <w:contextualSpacing/>
+      </w:pPr>
       <w:r>
         <w:rPr>
           <w:noProof/>
         </w:rPr>
         <w:drawing>
-          <wp:inline distT="0" distB="0" distL="0" distR="0">
-            <wp:extent cx="4062529" cy="1914525"/>
+          <wp:inline distT="0" distB="0" distL="0" distR="0" wp14:anchorId="116EA97D" wp14:editId="61FFF8FD">
+            <wp:extent cx="5943600" cy="3246755"/>
             <wp:effectExtent l="0" t="0" r="0" b="0"/>
-            <wp:docPr id="6" name="Picture 6"/>
+            <wp:docPr id="10" name="Picture 10"/>
             <wp:cNvGraphicFramePr>
               <a:graphicFrameLocks xmlns:a="http://schemas.openxmlformats.org/drawingml/2006/main" noChangeAspect="1"/>
             </wp:cNvGraphicFramePr>
@@ -2123,36 +3247,23 @@
               <a:graphicData uri="http://schemas.openxmlformats.org/drawingml/2006/picture">
                 <pic:pic xmlns:pic="http://schemas.openxmlformats.org/drawingml/2006/picture">
                   <pic:nvPicPr>
-                    <pic:cNvPr id="0" name="Picture 2"/>
-                    <pic:cNvPicPr>
-                      <a:picLocks noChangeAspect="1" noChangeArrowheads="1"/>
-                    </pic:cNvPicPr>
+                    <pic:cNvPr id="1" name=""/>
+                    <pic:cNvPicPr/>
                   </pic:nvPicPr>
                   <pic:blipFill>
-                    <a:blip r:embed="rId14">
-                      <a:extLst>
-                        <a:ext uri="{28A0092B-C50C-407E-A947-70E740481C1C}">
-                          <a14:useLocalDpi xmlns:a14="http://schemas.microsoft.com/office/drawing/2010/main" val="0"/>
-                        </a:ext>
-                      </a:extLst>
-                    </a:blip>
-                    <a:srcRect/>
+                    <a:blip r:embed="rId14"/>
                     <a:stretch>
                       <a:fillRect/>
                     </a:stretch>
                   </pic:blipFill>
-                  <pic:spPr bwMode="auto">
+                  <pic:spPr>
                     <a:xfrm>
                       <a:off x="0" y="0"/>
-                      <a:ext cx="4071219" cy="1918620"/>
+                      <a:ext cx="5943600" cy="3246755"/>
                     </a:xfrm>
                     <a:prstGeom prst="rect">
                       <a:avLst/>
                     </a:prstGeom>
-                    <a:noFill/>
-                    <a:ln>
-                      <a:noFill/>
-                    </a:ln>
                   </pic:spPr>
                 </pic:pic>
               </a:graphicData>
@@ -2163,16 +3274,32 @@
     </w:p>
     <w:p>
       <w:pPr>
-        <w:numPr>
-          <w:ilvl w:val="0"/>
-          <w:numId w:val="2"/>
-        </w:numPr>
+        <w:ind w:left="720"/>
         <w:contextualSpacing/>
       </w:pPr>
-      <w:r>
-        <w:lastRenderedPageBreak/>
-        <w:t>Click New and enter the path to your R bin directory.</w:t>
-      </w:r>
+    </w:p>
+    <w:p>
+      <w:pPr>
+        <w:ind w:left="720"/>
+        <w:contextualSpacing/>
+        <w:rPr>
+          <w:b/>
+          <w:u w:val="single"/>
+        </w:rPr>
+      </w:pPr>
+      <w:r>
+        <w:rPr>
+          <w:b/>
+          <w:u w:val="single"/>
+        </w:rPr>
+        <w:t>Under Windows 10 the screen is shown as below:</w:t>
+      </w:r>
+    </w:p>
+    <w:p>
+      <w:pPr>
+        <w:ind w:left="720"/>
+        <w:contextualSpacing/>
+      </w:pPr>
       <w:r>
         <w:br/>
       </w:r>
@@ -2181,10 +3308,10 @@
           <w:noProof/>
         </w:rPr>
         <w:drawing>
-          <wp:inline distT="0" distB="0" distL="0" distR="0" wp14:anchorId="0775A964" wp14:editId="3B8BE848">
-            <wp:extent cx="2975735" cy="2828925"/>
-            <wp:effectExtent l="0" t="0" r="0" b="0"/>
-            <wp:docPr id="8" name="Picture 8"/>
+          <wp:inline distT="0" distB="0" distL="0" distR="0" wp14:anchorId="55B53B67" wp14:editId="6ECB8C50">
+            <wp:extent cx="2817446" cy="2667000"/>
+            <wp:effectExtent l="0" t="0" r="2540" b="0"/>
+            <wp:docPr id="12" name="Picture 12"/>
             <wp:cNvGraphicFramePr>
               <a:graphicFrameLocks xmlns:a="http://schemas.openxmlformats.org/drawingml/2006/main" noChangeAspect="1"/>
             </wp:cNvGraphicFramePr>
@@ -2204,7 +3331,7 @@
                   <pic:spPr>
                     <a:xfrm>
                       <a:off x="0" y="0"/>
-                      <a:ext cx="2983174" cy="2835997"/>
+                      <a:ext cx="2828121" cy="2677105"/>
                     </a:xfrm>
                     <a:prstGeom prst="rect">
                       <a:avLst/>
@@ -2219,291 +3346,31 @@
     </w:p>
     <w:p>
       <w:pPr>
-        <w:numPr>
-          <w:ilvl w:val="0"/>
-          <w:numId w:val="2"/>
-        </w:numPr>
+        <w:ind w:left="720"/>
         <w:contextualSpacing/>
       </w:pPr>
-      <w:r>
-        <w:t>Open the Github Launcher folder and click runme.cmd</w:t>
-      </w:r>
-    </w:p>
-    <w:p>
-      <w:pPr>
-        <w:numPr>
-          <w:ilvl w:val="0"/>
-          <w:numId w:val="2"/>
-        </w:numPr>
+    </w:p>
+    <w:p>
+      <w:pPr>
+        <w:ind w:left="720"/>
         <w:contextualSpacing/>
       </w:pPr>
       <w:r>
-        <w:t xml:space="preserve">The software will attempt to download all required </w:t>
-      </w:r>
-      <w:r>
-        <w:t xml:space="preserve">R </w:t>
-      </w:r>
-      <w:r>
-        <w:t xml:space="preserve">components needed to run the software. </w:t>
-      </w:r>
-    </w:p>
-    <w:p>
-      <w:pPr>
-        <w:numPr>
-          <w:ilvl w:val="0"/>
-          <w:numId w:val="2"/>
-        </w:numPr>
-        <w:contextualSpacing/>
-      </w:pPr>
-      <w:r>
-        <w:t xml:space="preserve">A web browser should now open showing the application. </w:t>
-      </w:r>
-    </w:p>
-    <w:p/>
-    <w:p>
-      <w:r>
-        <w:t>Note 1: Please use the close button at the end of the masking process to close the console window.</w:t>
+        <w:lastRenderedPageBreak/>
+        <w:t>Click New and enter the path to your R bin directory.</w:t>
       </w:r>
       <w:r>
         <w:br/>
-        <w:t>Note 2: On first run of a new pc when selecting to create a masking report Miktex may prompt for installation of additional component. Please allow this. In this event it may be necessary to press the download button for a second time to ensure generation of the output zip file.</w:t>
-      </w:r>
-    </w:p>
-    <w:p>
-      <w:pPr>
-        <w:rPr>
-          <w:rFonts w:asciiTheme="majorHAnsi" w:eastAsiaTheme="majorEastAsia" w:hAnsiTheme="majorHAnsi" w:cstheme="majorBidi"/>
-          <w:color w:val="2E74B5" w:themeColor="accent1" w:themeShade="BF"/>
-          <w:sz w:val="32"/>
-          <w:szCs w:val="32"/>
-        </w:rPr>
-      </w:pPr>
-      <w:r>
-        <w:br w:type="page"/>
-      </w:r>
-    </w:p>
-    <w:p>
-      <w:pPr>
-        <w:pStyle w:val="Heading1"/>
-      </w:pPr>
-      <w:bookmarkStart w:id="2" w:name="_Toc440635700"/>
-      <w:r>
-        <w:lastRenderedPageBreak/>
-        <w:t xml:space="preserve">Prepare a new PC to use the </w:t>
-      </w:r>
-      <w:r>
-        <w:t>Ezy De-Identifier</w:t>
-      </w:r>
-      <w:r>
-        <w:t xml:space="preserve"> Tool</w:t>
-      </w:r>
-      <w:r>
-        <w:t xml:space="preserve"> (</w:t>
-      </w:r>
-      <w:r>
-        <w:t>ZIP</w:t>
-      </w:r>
-      <w:r>
-        <w:t xml:space="preserve"> version)</w:t>
-      </w:r>
-      <w:r>
-        <w:t xml:space="preserve"> with from R Studio</w:t>
-      </w:r>
-      <w:bookmarkEnd w:id="2"/>
-    </w:p>
-    <w:p>
-      <w:r>
-        <w:t>For first time use on a new PC</w:t>
-      </w:r>
-    </w:p>
-    <w:p>
-      <w:pPr>
-        <w:pStyle w:val="ListParagraph"/>
-        <w:numPr>
-          <w:ilvl w:val="0"/>
-          <w:numId w:val="8"/>
-        </w:numPr>
-      </w:pPr>
-      <w:r>
-        <w:t xml:space="preserve">Download the latest version of the software from </w:t>
-      </w:r>
-      <w:hyperlink r:id="rId16" w:history="1">
-        <w:r>
-          <w:rPr>
-            <w:rStyle w:val="Hyperlink"/>
-          </w:rPr>
-          <w:t>https://github.com/dasasmk/EzyDeident/archive/master.zip</w:t>
-        </w:r>
-      </w:hyperlink>
-      <w:r>
-        <w:t xml:space="preserve"> </w:t>
-      </w:r>
-    </w:p>
-    <w:p>
-      <w:pPr>
-        <w:pStyle w:val="ListParagraph"/>
-        <w:numPr>
-          <w:ilvl w:val="0"/>
-          <w:numId w:val="8"/>
-        </w:numPr>
-      </w:pPr>
-      <w:r>
-        <w:t>Install R and R Studio on your PC.</w:t>
-      </w:r>
-    </w:p>
-    <w:p>
-      <w:pPr>
-        <w:pStyle w:val="ListParagraph"/>
-      </w:pPr>
-      <w:hyperlink r:id="rId17" w:history="1">
-        <w:r>
-          <w:rPr>
-            <w:rStyle w:val="Hyperlink"/>
-          </w:rPr>
-          <w:t>https://cran.r-project.org/bin/windows/base/</w:t>
-        </w:r>
-      </w:hyperlink>
-      <w:r>
-        <w:t xml:space="preserve"> </w:t>
-      </w:r>
-    </w:p>
-    <w:p>
-      <w:pPr>
-        <w:pStyle w:val="ListParagraph"/>
-      </w:pPr>
-      <w:hyperlink r:id="rId18" w:history="1">
-        <w:r>
-          <w:rPr>
-            <w:rStyle w:val="Hyperlink"/>
-          </w:rPr>
-          <w:t>https://www.rstudio.com/products/rstudio/download/</w:t>
-        </w:r>
-      </w:hyperlink>
-      <w:r>
-        <w:t xml:space="preserve"> </w:t>
-      </w:r>
-    </w:p>
-    <w:p>
-      <w:pPr>
-        <w:pStyle w:val="ListParagraph"/>
-        <w:numPr>
-          <w:ilvl w:val="0"/>
-          <w:numId w:val="8"/>
-        </w:numPr>
-      </w:pPr>
-      <w:r>
-        <w:t>Install Pandoc and Miktex</w:t>
-      </w:r>
-      <w:r>
-        <w:br/>
-      </w:r>
-      <w:hyperlink r:id="rId19" w:history="1">
-        <w:r>
-          <w:rPr>
-            <w:color w:val="0563C1" w:themeColor="hyperlink"/>
-            <w:u w:val="single"/>
-          </w:rPr>
-          <w:t>https://github.com/jgm/pandoc/releases/download/1.15.2/pandoc-1.15.2-windows.msi</w:t>
-        </w:r>
-      </w:hyperlink>
-      <w:r>
-        <w:t xml:space="preserve"> </w:t>
-      </w:r>
-      <w:hyperlink r:id="rId20" w:history="1">
-        <w:r>
-          <w:rPr>
-            <w:color w:val="0563C1" w:themeColor="hyperlink"/>
-            <w:u w:val="single"/>
-          </w:rPr>
-          <w:t>http://mirrors.ctan.org/systems/win32/miktex/setup/basic-miktex-2.9.5823.exe</w:t>
-        </w:r>
-      </w:hyperlink>
-      <w:r>
-        <w:t xml:space="preserve"> </w:t>
-      </w:r>
-    </w:p>
-    <w:p>
-      <w:pPr>
-        <w:pStyle w:val="ListParagraph"/>
-      </w:pPr>
-    </w:p>
-    <w:p>
-      <w:pPr>
-        <w:pStyle w:val="ListParagraph"/>
-        <w:numPr>
-          <w:ilvl w:val="0"/>
-          <w:numId w:val="8"/>
-        </w:numPr>
-      </w:pPr>
-      <w:r>
-        <w:t xml:space="preserve">Start R Studio </w:t>
-      </w:r>
-      <w:r>
-        <w:t>by running “</w:t>
-      </w:r>
-      <w:r>
-        <w:t>Open with RStudio using Local R.cmd</w:t>
-      </w:r>
-      <w:r>
-        <w:t>”</w:t>
-      </w:r>
-      <w:r>
-        <w:t>.</w:t>
-      </w:r>
-    </w:p>
-    <w:p>
-      <w:pPr>
-        <w:pStyle w:val="ListParagraph"/>
-        <w:numPr>
-          <w:ilvl w:val="0"/>
-          <w:numId w:val="8"/>
-        </w:numPr>
-      </w:pPr>
-      <w:r>
-        <w:t>Select File &gt; Open File</w:t>
-      </w:r>
-    </w:p>
-    <w:p>
-      <w:pPr>
-        <w:pStyle w:val="ListParagraph"/>
-        <w:numPr>
-          <w:ilvl w:val="0"/>
-          <w:numId w:val="8"/>
-        </w:numPr>
-      </w:pPr>
-      <w:r>
-        <w:t>Select ‘setup.R’</w:t>
-      </w:r>
-    </w:p>
-    <w:p>
-      <w:pPr>
-        <w:pStyle w:val="ListParagraph"/>
-        <w:numPr>
-          <w:ilvl w:val="0"/>
-          <w:numId w:val="8"/>
-        </w:numPr>
-      </w:pPr>
-      <w:r>
-        <w:t>In the UI click the button ‘Source’</w:t>
-      </w:r>
-      <w:r>
-        <w:br/>
-      </w:r>
-    </w:p>
-    <w:p>
-      <w:pPr>
-        <w:pStyle w:val="ListParagraph"/>
-        <w:jc w:val="center"/>
-      </w:pPr>
+      </w:r>
       <w:r>
         <w:rPr>
           <w:noProof/>
         </w:rPr>
         <w:drawing>
-          <wp:inline distT="0" distB="0" distL="0" distR="0" wp14:anchorId="48868BAC" wp14:editId="6CA930A1">
-            <wp:extent cx="3831336" cy="2405566"/>
+          <wp:inline distT="0" distB="0" distL="0" distR="0" wp14:anchorId="0775A964" wp14:editId="3B8BE848">
+            <wp:extent cx="2805407" cy="2667000"/>
             <wp:effectExtent l="0" t="0" r="0" b="0"/>
-            <wp:docPr id="1" name="Picture 1"/>
+            <wp:docPr id="8" name="Picture 8"/>
             <wp:cNvGraphicFramePr>
               <a:graphicFrameLocks xmlns:a="http://schemas.openxmlformats.org/drawingml/2006/main" noChangeAspect="1"/>
             </wp:cNvGraphicFramePr>
@@ -2515,7 +3382,7 @@
                     <pic:cNvPicPr/>
                   </pic:nvPicPr>
                   <pic:blipFill>
-                    <a:blip r:embed="rId21"/>
+                    <a:blip r:embed="rId16"/>
                     <a:stretch>
                       <a:fillRect/>
                     </a:stretch>
@@ -2523,7 +3390,7 @@
                   <pic:spPr>
                     <a:xfrm>
                       <a:off x="0" y="0"/>
-                      <a:ext cx="3831336" cy="2405566"/>
+                      <a:ext cx="2816253" cy="2677311"/>
                     </a:xfrm>
                     <a:prstGeom prst="rect">
                       <a:avLst/>
@@ -2535,8 +3402,208 @@
           </wp:inline>
         </w:drawing>
       </w:r>
+    </w:p>
+    <w:p>
+      <w:pPr>
+        <w:ind w:left="720"/>
+        <w:contextualSpacing/>
+      </w:pPr>
+    </w:p>
+    <w:p>
+      <w:pPr>
+        <w:numPr>
+          <w:ilvl w:val="0"/>
+          <w:numId w:val="2"/>
+        </w:numPr>
+        <w:contextualSpacing/>
+      </w:pPr>
+      <w:r>
+        <w:t>Depending on execution method</w:t>
+      </w:r>
+    </w:p>
+    <w:p>
+      <w:pPr>
+        <w:numPr>
+          <w:ilvl w:val="1"/>
+          <w:numId w:val="2"/>
+        </w:numPr>
+        <w:contextualSpacing/>
+      </w:pPr>
+      <w:r>
+        <w:rPr>
+          <w:u w:val="single"/>
+        </w:rPr>
+        <w:t>For Github</w:t>
+      </w:r>
+      <w:r>
+        <w:t xml:space="preserve">: </w:t>
+      </w:r>
+      <w:r>
+        <w:t>Copy the Github Launcher folder to this PC, open the folder</w:t>
+      </w:r>
+      <w:r>
+        <w:t xml:space="preserve"> and click runme.cmd</w:t>
+      </w:r>
+      <w:r>
+        <w:t xml:space="preserve">. The first time this is executed </w:t>
+      </w:r>
+      <w:r>
+        <w:rPr>
+          <w:u w:val="single"/>
+        </w:rPr>
+        <w:t>you must right click and run with administrator rights</w:t>
+      </w:r>
+      <w:r>
+        <w:t>. On subsequent runs of the software you do not need to do this and can run as a standard user.</w:t>
+      </w:r>
+    </w:p>
+    <w:p>
+      <w:pPr>
+        <w:numPr>
+          <w:ilvl w:val="1"/>
+          <w:numId w:val="2"/>
+        </w:numPr>
+        <w:contextualSpacing/>
+      </w:pPr>
+      <w:r>
+        <w:rPr>
+          <w:u w:val="single"/>
+        </w:rPr>
+        <w:t xml:space="preserve">For </w:t>
+      </w:r>
+      <w:r>
+        <w:rPr>
+          <w:u w:val="single"/>
+        </w:rPr>
+        <w:t>a local copy</w:t>
+      </w:r>
+      <w:r>
+        <w:t>: open the</w:t>
+      </w:r>
+      <w:r>
+        <w:t xml:space="preserve"> EzyDeident</w:t>
+      </w:r>
+      <w:r>
+        <w:t xml:space="preserve"> folder and click </w:t>
+      </w:r>
+      <w:r>
+        <w:t>“</w:t>
+      </w:r>
+      <w:r>
+        <w:t>Run with Local R.cmd</w:t>
+      </w:r>
+      <w:r>
+        <w:t>”</w:t>
+      </w:r>
+      <w:r>
+        <w:t xml:space="preserve">. The first time this is executed </w:t>
+      </w:r>
+      <w:r>
+        <w:rPr>
+          <w:u w:val="single"/>
+        </w:rPr>
+        <w:t>you must right click and run with administrator rights</w:t>
+      </w:r>
+      <w:r>
+        <w:t>. On subsequent runs of the software you do not need to do this and can run as a standard user.</w:t>
+      </w:r>
+    </w:p>
+    <w:p>
+      <w:pPr>
+        <w:numPr>
+          <w:ilvl w:val="0"/>
+          <w:numId w:val="2"/>
+        </w:numPr>
+        <w:contextualSpacing/>
+      </w:pPr>
+      <w:r>
+        <w:t xml:space="preserve">The software will attempt to download all required </w:t>
+      </w:r>
+      <w:r>
+        <w:t xml:space="preserve">R </w:t>
+      </w:r>
+      <w:r>
+        <w:t xml:space="preserve">components needed to run the software. </w:t>
+      </w:r>
+    </w:p>
+    <w:p>
+      <w:pPr>
+        <w:numPr>
+          <w:ilvl w:val="0"/>
+          <w:numId w:val="2"/>
+        </w:numPr>
+        <w:contextualSpacing/>
+      </w:pPr>
+      <w:r>
+        <w:t xml:space="preserve">A web browser should now open showing the application. </w:t>
+      </w:r>
+    </w:p>
+    <w:p>
       <w:r>
         <w:br/>
+      </w:r>
+      <w:r>
+        <w:t>Note 1: Please use the close button at the end of the masking process to close the console window.</w:t>
+      </w:r>
+      <w:r>
+        <w:br/>
+        <w:t>Note 2: On first run of a new pc when selecting t</w:t>
+      </w:r>
+      <w:r>
+        <w:t>o create a masking report MikteX</w:t>
+      </w:r>
+      <w:r>
+        <w:t xml:space="preserve"> may prompt for installation of additional component. Please allow this. In this event it may be necessary to press the download button for a second time to ensure generation of the output zip file.</w:t>
+      </w:r>
+    </w:p>
+    <w:p>
+      <w:pPr>
+        <w:rPr>
+          <w:rFonts w:asciiTheme="majorHAnsi" w:eastAsiaTheme="majorEastAsia" w:hAnsiTheme="majorHAnsi" w:cstheme="majorBidi"/>
+          <w:color w:val="2E74B5" w:themeColor="accent1" w:themeShade="BF"/>
+          <w:sz w:val="32"/>
+          <w:szCs w:val="32"/>
+        </w:rPr>
+      </w:pPr>
+      <w:r>
+        <w:br w:type="page"/>
+      </w:r>
+    </w:p>
+    <w:p>
+      <w:pPr>
+        <w:pStyle w:val="Heading1"/>
+      </w:pPr>
+      <w:bookmarkStart w:id="4" w:name="_Toc441139696"/>
+      <w:r>
+        <w:lastRenderedPageBreak/>
+        <w:t xml:space="preserve">Prepare a new PC to use the </w:t>
+      </w:r>
+      <w:r>
+        <w:t>Ezy De-Identifier</w:t>
+      </w:r>
+      <w:r>
+        <w:t xml:space="preserve"> Tool</w:t>
+      </w:r>
+      <w:r>
+        <w:t xml:space="preserve"> (</w:t>
+      </w:r>
+      <w:r>
+        <w:t>ZIP</w:t>
+      </w:r>
+      <w:r>
+        <w:t xml:space="preserve"> version)</w:t>
+      </w:r>
+      <w:r>
+        <w:t xml:space="preserve"> with R Studio</w:t>
+      </w:r>
+      <w:r>
+        <w:t xml:space="preserve"> (for development)</w:t>
+      </w:r>
+      <w:bookmarkEnd w:id="4"/>
+    </w:p>
+    <w:p>
+      <w:r>
+        <w:t>For first time use on a new PC</w:t>
       </w:r>
     </w:p>
     <w:p>
@@ -2548,221 +3615,18 @@
         </w:numPr>
       </w:pPr>
       <w:r>
-        <w:t xml:space="preserve">The software will attempt to download all required components needed to run the software. </w:t>
-      </w:r>
-    </w:p>
-    <w:p/>
-    <w:p>
-      <w:pPr>
-        <w:pStyle w:val="ListParagraph"/>
-      </w:pPr>
-      <w:r>
-        <w:t>Required R Packages:</w:t>
-      </w:r>
-    </w:p>
-    <w:p>
-      <w:pPr>
-        <w:pStyle w:val="ListParagraph"/>
-      </w:pPr>
-      <w:r>
-        <w:t>PKI</w:t>
-      </w:r>
-      <w:r>
-        <w:t>,</w:t>
-      </w:r>
-      <w:r>
-        <w:t>R6</w:t>
-      </w:r>
-      <w:r>
-        <w:t>,</w:t>
-      </w:r>
-      <w:r>
-        <w:t>RCurl</w:t>
-      </w:r>
-      <w:r>
-        <w:t>,</w:t>
-      </w:r>
-      <w:r>
-        <w:t>Rcpp</w:t>
-      </w:r>
-      <w:r>
-        <w:t>,</w:t>
-      </w:r>
-      <w:r>
-        <w:t>base64enc</w:t>
-      </w:r>
-      <w:r>
-        <w:t>,</w:t>
-      </w:r>
-      <w:r>
-        <w:t>bitops</w:t>
-      </w:r>
-      <w:r>
-        <w:t>,</w:t>
-      </w:r>
-      <w:r>
-        <w:t>caTools</w:t>
-      </w:r>
-      <w:r>
-        <w:t>,</w:t>
-      </w:r>
-      <w:r>
-        <w:t>digest</w:t>
-      </w:r>
-      <w:r>
-        <w:t>,</w:t>
-      </w:r>
-      <w:r>
-        <w:t>evaluate</w:t>
-      </w:r>
-      <w:r>
-        <w:t>,</w:t>
-      </w:r>
-      <w:r>
-        <w:t>formatR</w:t>
-      </w:r>
-      <w:r>
-        <w:t>,</w:t>
-      </w:r>
-      <w:r>
-        <w:t>highr</w:t>
-      </w:r>
-      <w:r>
-        <w:t>,</w:t>
-      </w:r>
-      <w:r>
-        <w:t>htmltools</w:t>
-      </w:r>
-      <w:r>
-        <w:t>,</w:t>
-      </w:r>
-      <w:r>
-        <w:t>httpuv</w:t>
-      </w:r>
-      <w:r>
-        <w:t>,</w:t>
-      </w:r>
-      <w:r>
-        <w:br/>
-      </w:r>
-      <w:r>
-        <w:t>jsolite</w:t>
-      </w:r>
-      <w:r>
-        <w:t>,</w:t>
-      </w:r>
-      <w:r>
-        <w:t>knitr</w:t>
-      </w:r>
-      <w:r>
-        <w:t>,</w:t>
-      </w:r>
-      <w:r>
-        <w:t>magrittr</w:t>
-      </w:r>
-      <w:r>
-        <w:t>,</w:t>
-      </w:r>
-      <w:r>
-        <w:t>markdown</w:t>
-      </w:r>
-      <w:r>
-        <w:t>,m</w:t>
-      </w:r>
-      <w:r>
-        <w:t>ime</w:t>
-      </w:r>
-      <w:r>
-        <w:t>,</w:t>
-      </w:r>
-      <w:r>
-        <w:t>plyr</w:t>
-      </w:r>
-      <w:r>
-        <w:t>,</w:t>
-      </w:r>
-      <w:r>
-        <w:t>rmarkdown</w:t>
-      </w:r>
-      <w:r>
-        <w:t>,</w:t>
-      </w:r>
-      <w:r>
-        <w:t>shiny</w:t>
-      </w:r>
-      <w:r>
-        <w:t>,</w:t>
-      </w:r>
-      <w:r>
-        <w:t>stringi</w:t>
-      </w:r>
-      <w:r>
-        <w:t>,</w:t>
-      </w:r>
-      <w:r>
-        <w:t>stringr</w:t>
-      </w:r>
-      <w:r>
-        <w:t>,</w:t>
-      </w:r>
-      <w:r>
-        <w:t>xtable</w:t>
-      </w:r>
-      <w:r>
-        <w:t>,</w:t>
-      </w:r>
-      <w:r>
-        <w:t>yaml</w:t>
-      </w:r>
-      <w:r>
-        <w:t>,</w:t>
-      </w:r>
-      <w:r>
-        <w:t>pander</w:t>
-      </w:r>
-    </w:p>
-    <w:p>
-      <w:pPr>
-        <w:rPr>
-          <w:rFonts w:asciiTheme="majorHAnsi" w:eastAsiaTheme="majorEastAsia" w:hAnsiTheme="majorHAnsi" w:cstheme="majorBidi"/>
-          <w:color w:val="2E74B5" w:themeColor="accent1" w:themeShade="BF"/>
-          <w:sz w:val="32"/>
-          <w:szCs w:val="32"/>
-        </w:rPr>
-      </w:pPr>
-      <w:r>
-        <w:br w:type="page"/>
-      </w:r>
-    </w:p>
-    <w:p>
-      <w:pPr>
-        <w:pStyle w:val="Heading1"/>
-      </w:pPr>
-      <w:bookmarkStart w:id="3" w:name="_Toc440635701"/>
-      <w:r>
-        <w:lastRenderedPageBreak/>
-        <w:t xml:space="preserve">Starting the </w:t>
-      </w:r>
-      <w:r>
-        <w:t>Ezy De-Identifier</w:t>
-      </w:r>
-      <w:r>
-        <w:t xml:space="preserve"> Tool with from R Studio</w:t>
-      </w:r>
-      <w:r>
-        <w:t xml:space="preserve"> (</w:t>
-      </w:r>
-      <w:r>
-        <w:t>ZIP</w:t>
-      </w:r>
-      <w:r>
-        <w:t xml:space="preserve"> version)</w:t>
-      </w:r>
-      <w:bookmarkEnd w:id="3"/>
-    </w:p>
-    <w:p>
-      <w:r>
-        <w:t>Once the system has been prepared</w:t>
+        <w:t xml:space="preserve">Download the latest version of the software from </w:t>
+      </w:r>
+      <w:hyperlink r:id="rId17" w:history="1">
+        <w:r>
+          <w:rPr>
+            <w:rStyle w:val="Hyperlink"/>
+          </w:rPr>
+          <w:t>https://github.com/dasasmk/EzyDeident/archive/master.zip</w:t>
+        </w:r>
+      </w:hyperlink>
+      <w:r>
+        <w:t xml:space="preserve"> </w:t>
       </w:r>
     </w:p>
     <w:p>
@@ -2770,17 +3634,43 @@
         <w:pStyle w:val="ListParagraph"/>
         <w:numPr>
           <w:ilvl w:val="0"/>
-          <w:numId w:val="5"/>
+          <w:numId w:val="8"/>
         </w:numPr>
       </w:pPr>
       <w:r>
-        <w:t>Start R Studio by running “</w:t>
-      </w:r>
-      <w:r>
-        <w:t>Open with RStudio using Local R.cmd</w:t>
-      </w:r>
-      <w:r>
-        <w:t>”.</w:t>
+        <w:t>Install R and R Studio on your PC.</w:t>
+      </w:r>
+    </w:p>
+    <w:p>
+      <w:pPr>
+        <w:pStyle w:val="ListParagraph"/>
+      </w:pPr>
+      <w:hyperlink r:id="rId18" w:history="1">
+        <w:r>
+          <w:rPr>
+            <w:rStyle w:val="Hyperlink"/>
+          </w:rPr>
+          <w:t>https://cran.r-project.org/bin/windows/base/</w:t>
+        </w:r>
+      </w:hyperlink>
+      <w:r>
+        <w:t xml:space="preserve"> </w:t>
+      </w:r>
+    </w:p>
+    <w:p>
+      <w:pPr>
+        <w:pStyle w:val="ListParagraph"/>
+      </w:pPr>
+      <w:hyperlink r:id="rId19" w:history="1">
+        <w:r>
+          <w:rPr>
+            <w:rStyle w:val="Hyperlink"/>
+          </w:rPr>
+          <w:t>https://www.rstudio.com/products/rstudio/download/</w:t>
+        </w:r>
+      </w:hyperlink>
+      <w:r>
+        <w:t xml:space="preserve"> </w:t>
       </w:r>
     </w:p>
     <w:p>
@@ -2788,25 +3678,67 @@
         <w:pStyle w:val="ListParagraph"/>
         <w:numPr>
           <w:ilvl w:val="0"/>
-          <w:numId w:val="5"/>
+          <w:numId w:val="8"/>
         </w:numPr>
       </w:pPr>
-      <w:bookmarkStart w:id="4" w:name="_GoBack"/>
-      <w:bookmarkEnd w:id="4"/>
-      <w:r>
-        <w:t>Select File &gt; Open Project</w:t>
-      </w:r>
+      <w:r>
+        <w:t>Install Pandoc and Miktex</w:t>
+      </w:r>
+      <w:r>
+        <w:br/>
+      </w:r>
+      <w:hyperlink r:id="rId20" w:history="1">
+        <w:r>
+          <w:rPr>
+            <w:color w:val="0563C1" w:themeColor="hyperlink"/>
+            <w:u w:val="single"/>
+          </w:rPr>
+          <w:t>https://github.com/jgm/pandoc/releases/download/1.15.2/pandoc-1.15.2-windows.msi</w:t>
+        </w:r>
+      </w:hyperlink>
+      <w:r>
+        <w:t xml:space="preserve"> </w:t>
+      </w:r>
+      <w:hyperlink r:id="rId21" w:history="1">
+        <w:r>
+          <w:rPr>
+            <w:color w:val="0563C1" w:themeColor="hyperlink"/>
+            <w:u w:val="single"/>
+          </w:rPr>
+          <w:t>http://mirrors.ctan.org/systems/win32/miktex/setup/basic-miktex-2.9.5823.exe</w:t>
+        </w:r>
+      </w:hyperlink>
+      <w:r>
+        <w:t xml:space="preserve"> </w:t>
+      </w:r>
+    </w:p>
+    <w:p>
+      <w:pPr>
+        <w:pStyle w:val="ListParagraph"/>
+      </w:pPr>
     </w:p>
     <w:p>
       <w:pPr>
         <w:pStyle w:val="ListParagraph"/>
         <w:numPr>
           <w:ilvl w:val="0"/>
-          <w:numId w:val="5"/>
+          <w:numId w:val="8"/>
         </w:numPr>
       </w:pPr>
       <w:r>
-        <w:t>Navigate to the EzyDeident folder</w:t>
+        <w:t xml:space="preserve">Start R Studio </w:t>
+      </w:r>
+      <w:r>
+        <w:t>by running “</w:t>
+      </w:r>
+      <w:r>
+        <w:t>Open with RStudio using Local R.cmd</w:t>
+      </w:r>
+      <w:r>
+        <w:t>”</w:t>
+      </w:r>
+      <w:r>
+        <w:t>.</w:t>
       </w:r>
     </w:p>
     <w:p>
@@ -2814,11 +3746,11 @@
         <w:pStyle w:val="ListParagraph"/>
         <w:numPr>
           <w:ilvl w:val="0"/>
-          <w:numId w:val="5"/>
+          <w:numId w:val="8"/>
         </w:numPr>
       </w:pPr>
       <w:r>
-        <w:t xml:space="preserve">Select to open MUI.Rproj </w:t>
+        <w:t>Select File &gt; Open File</w:t>
       </w:r>
     </w:p>
     <w:p>
@@ -2826,11 +3758,26 @@
         <w:pStyle w:val="ListParagraph"/>
         <w:numPr>
           <w:ilvl w:val="0"/>
-          <w:numId w:val="5"/>
+          <w:numId w:val="8"/>
         </w:numPr>
       </w:pPr>
       <w:r>
-        <w:t>Click on Server.R in the bottom left of the R Studio Window</w:t>
+        <w:t>Select ‘setup.R’</w:t>
+      </w:r>
+    </w:p>
+    <w:p>
+      <w:pPr>
+        <w:pStyle w:val="ListParagraph"/>
+        <w:numPr>
+          <w:ilvl w:val="0"/>
+          <w:numId w:val="8"/>
+        </w:numPr>
+      </w:pPr>
+      <w:r>
+        <w:t>In the UI click the button ‘Source’</w:t>
+      </w:r>
+      <w:r>
+        <w:br/>
       </w:r>
     </w:p>
     <w:p>
@@ -2839,17 +3786,14 @@
         <w:jc w:val="center"/>
       </w:pPr>
       <w:r>
-        <w:br/>
-      </w:r>
-      <w:r>
         <w:rPr>
           <w:noProof/>
         </w:rPr>
         <w:drawing>
-          <wp:inline distT="0" distB="0" distL="0" distR="0" wp14:anchorId="31BB86F3" wp14:editId="0234F8DD">
-            <wp:extent cx="3831336" cy="3119510"/>
-            <wp:effectExtent l="0" t="0" r="0" b="5080"/>
-            <wp:docPr id="9" name="Picture 9"/>
+          <wp:inline distT="0" distB="0" distL="0" distR="0" wp14:anchorId="48868BAC" wp14:editId="6CA930A1">
+            <wp:extent cx="3831336" cy="2405566"/>
+            <wp:effectExtent l="0" t="0" r="0" b="0"/>
+            <wp:docPr id="1" name="Picture 1"/>
             <wp:cNvGraphicFramePr>
               <a:graphicFrameLocks xmlns:a="http://schemas.openxmlformats.org/drawingml/2006/main" noChangeAspect="1"/>
             </wp:cNvGraphicFramePr>
@@ -2869,6 +3813,672 @@
                   <pic:spPr>
                     <a:xfrm>
                       <a:off x="0" y="0"/>
+                      <a:ext cx="3831336" cy="2405566"/>
+                    </a:xfrm>
+                    <a:prstGeom prst="rect">
+                      <a:avLst/>
+                    </a:prstGeom>
+                  </pic:spPr>
+                </pic:pic>
+              </a:graphicData>
+            </a:graphic>
+          </wp:inline>
+        </w:drawing>
+      </w:r>
+      <w:r>
+        <w:br/>
+      </w:r>
+    </w:p>
+    <w:p>
+      <w:pPr>
+        <w:pStyle w:val="ListParagraph"/>
+        <w:numPr>
+          <w:ilvl w:val="0"/>
+          <w:numId w:val="8"/>
+        </w:numPr>
+      </w:pPr>
+      <w:r>
+        <w:t xml:space="preserve">The software will attempt to download all required components needed to run the software. </w:t>
+      </w:r>
+    </w:p>
+    <w:p>
+      <w:pPr>
+        <w:pStyle w:val="ListParagraph"/>
+        <w:numPr>
+          <w:ilvl w:val="0"/>
+          <w:numId w:val="8"/>
+        </w:numPr>
+      </w:pPr>
+      <w:r>
+        <w:t>Follow the instructions under the section “</w:t>
+      </w:r>
+      <w:r>
+        <w:t>Starting the Ezy De-Identifier Tool with from R Studio (ZIP version)</w:t>
+      </w:r>
+      <w:r>
+        <w:t>” to start the software.</w:t>
+      </w:r>
+    </w:p>
+    <w:p/>
+    <w:p>
+      <w:pPr>
+        <w:pStyle w:val="ListParagraph"/>
+      </w:pPr>
+      <w:r>
+        <w:t>Required R Packages:</w:t>
+      </w:r>
+    </w:p>
+    <w:p>
+      <w:pPr>
+        <w:pStyle w:val="ListParagraph"/>
+      </w:pPr>
+      <w:r>
+        <w:t>PKI</w:t>
+      </w:r>
+      <w:r>
+        <w:t>,</w:t>
+      </w:r>
+      <w:r>
+        <w:t>R6</w:t>
+      </w:r>
+      <w:r>
+        <w:t>,</w:t>
+      </w:r>
+      <w:r>
+        <w:t>RCurl</w:t>
+      </w:r>
+      <w:r>
+        <w:t>,</w:t>
+      </w:r>
+      <w:r>
+        <w:t>Rcpp</w:t>
+      </w:r>
+      <w:r>
+        <w:t>,</w:t>
+      </w:r>
+      <w:r>
+        <w:t>base64enc</w:t>
+      </w:r>
+      <w:r>
+        <w:t>,</w:t>
+      </w:r>
+      <w:r>
+        <w:t>bitops</w:t>
+      </w:r>
+      <w:r>
+        <w:t>,</w:t>
+      </w:r>
+      <w:r>
+        <w:t>caTools</w:t>
+      </w:r>
+      <w:r>
+        <w:t>,</w:t>
+      </w:r>
+      <w:r>
+        <w:t>digest</w:t>
+      </w:r>
+      <w:r>
+        <w:t>,</w:t>
+      </w:r>
+      <w:r>
+        <w:t>evaluate</w:t>
+      </w:r>
+      <w:r>
+        <w:t>,</w:t>
+      </w:r>
+      <w:r>
+        <w:t>formatR</w:t>
+      </w:r>
+      <w:r>
+        <w:t>,</w:t>
+      </w:r>
+      <w:r>
+        <w:t>highr</w:t>
+      </w:r>
+      <w:r>
+        <w:t>,</w:t>
+      </w:r>
+      <w:r>
+        <w:t>htmltools</w:t>
+      </w:r>
+      <w:r>
+        <w:t>,</w:t>
+      </w:r>
+      <w:r>
+        <w:t>httpuv</w:t>
+      </w:r>
+      <w:r>
+        <w:t>,</w:t>
+      </w:r>
+      <w:r>
+        <w:br/>
+      </w:r>
+      <w:r>
+        <w:t>jsolite</w:t>
+      </w:r>
+      <w:r>
+        <w:t>,</w:t>
+      </w:r>
+      <w:r>
+        <w:t>knitr</w:t>
+      </w:r>
+      <w:r>
+        <w:t>,</w:t>
+      </w:r>
+      <w:r>
+        <w:t>magrittr</w:t>
+      </w:r>
+      <w:r>
+        <w:t>,</w:t>
+      </w:r>
+      <w:r>
+        <w:t>markdown</w:t>
+      </w:r>
+      <w:r>
+        <w:t>,m</w:t>
+      </w:r>
+      <w:r>
+        <w:t>ime</w:t>
+      </w:r>
+      <w:r>
+        <w:t>,</w:t>
+      </w:r>
+      <w:r>
+        <w:t>plyr</w:t>
+      </w:r>
+      <w:r>
+        <w:t>,</w:t>
+      </w:r>
+      <w:r>
+        <w:t>rmarkdown</w:t>
+      </w:r>
+      <w:r>
+        <w:t>,</w:t>
+      </w:r>
+      <w:r>
+        <w:t>shiny</w:t>
+      </w:r>
+      <w:r>
+        <w:t>,</w:t>
+      </w:r>
+      <w:r>
+        <w:t>stringi</w:t>
+      </w:r>
+      <w:r>
+        <w:t>,</w:t>
+      </w:r>
+      <w:r>
+        <w:t>stringr</w:t>
+      </w:r>
+      <w:r>
+        <w:t>,</w:t>
+      </w:r>
+      <w:r>
+        <w:t>xtable</w:t>
+      </w:r>
+      <w:r>
+        <w:t>,</w:t>
+      </w:r>
+      <w:r>
+        <w:t>yaml</w:t>
+      </w:r>
+      <w:r>
+        <w:t>,</w:t>
+      </w:r>
+      <w:r>
+        <w:t>pander</w:t>
+      </w:r>
+    </w:p>
+    <w:p>
+      <w:pPr>
+        <w:pStyle w:val="Heading1"/>
+      </w:pPr>
+      <w:bookmarkStart w:id="5" w:name="_Toc441139697"/>
+      <w:r>
+        <w:lastRenderedPageBreak/>
+        <w:t xml:space="preserve">Prepare a new Mac to use the </w:t>
+      </w:r>
+      <w:r>
+        <w:t>Ezy De-Identifier</w:t>
+      </w:r>
+      <w:r>
+        <w:t xml:space="preserve"> Tool (ZIP version) with from R Studio</w:t>
+      </w:r>
+      <w:r>
+        <w:t>, Github or Local Zip</w:t>
+      </w:r>
+      <w:bookmarkEnd w:id="5"/>
+    </w:p>
+    <w:p>
+      <w:r>
+        <w:t xml:space="preserve">For first time use on a new </w:t>
+      </w:r>
+      <w:r>
+        <w:t>Apple Mac</w:t>
+      </w:r>
+    </w:p>
+    <w:p>
+      <w:pPr>
+        <w:pStyle w:val="ListParagraph"/>
+        <w:numPr>
+          <w:ilvl w:val="0"/>
+          <w:numId w:val="9"/>
+        </w:numPr>
+      </w:pPr>
+      <w:r>
+        <w:t xml:space="preserve">Download the latest version of the software from </w:t>
+      </w:r>
+      <w:hyperlink r:id="rId23" w:history="1">
+        <w:r>
+          <w:rPr>
+            <w:rStyle w:val="Hyperlink"/>
+          </w:rPr>
+          <w:t>https://github.com/dasasmk/EzyDeident/archive/master.zip</w:t>
+        </w:r>
+      </w:hyperlink>
+      <w:r>
+        <w:t xml:space="preserve"> </w:t>
+      </w:r>
+    </w:p>
+    <w:p>
+      <w:pPr>
+        <w:pStyle w:val="ListParagraph"/>
+        <w:numPr>
+          <w:ilvl w:val="0"/>
+          <w:numId w:val="9"/>
+        </w:numPr>
+      </w:pPr>
+      <w:r>
+        <w:t>Install R and R Studio on your</w:t>
+      </w:r>
+      <w:r>
+        <w:t xml:space="preserve"> Mac</w:t>
+      </w:r>
+      <w:r>
+        <w:t>.</w:t>
+      </w:r>
+    </w:p>
+    <w:p>
+      <w:pPr>
+        <w:pStyle w:val="ListParagraph"/>
+      </w:pPr>
+      <w:hyperlink r:id="rId24" w:history="1">
+        <w:r>
+          <w:rPr>
+            <w:rStyle w:val="Hyperlink"/>
+          </w:rPr>
+          <w:t>https://cran.r-project.org/bin/macosx/</w:t>
+        </w:r>
+      </w:hyperlink>
+    </w:p>
+    <w:p>
+      <w:pPr>
+        <w:pStyle w:val="ListParagraph"/>
+      </w:pPr>
+      <w:hyperlink r:id="rId25" w:history="1">
+        <w:r>
+          <w:rPr>
+            <w:rStyle w:val="Hyperlink"/>
+          </w:rPr>
+          <w:t>https://download1.rstudio.org/RStudio-0.99.491.dmg</w:t>
+        </w:r>
+      </w:hyperlink>
+    </w:p>
+    <w:p>
+      <w:pPr>
+        <w:pStyle w:val="ListParagraph"/>
+        <w:numPr>
+          <w:ilvl w:val="0"/>
+          <w:numId w:val="9"/>
+        </w:numPr>
+      </w:pPr>
+      <w:r>
+        <w:t>Install Pandoc and Miktex</w:t>
+      </w:r>
+      <w:r>
+        <w:br/>
+      </w:r>
+      <w:hyperlink r:id="rId26" w:history="1">
+        <w:r>
+          <w:rPr>
+            <w:rStyle w:val="Hyperlink"/>
+          </w:rPr>
+          <w:t>https://github.com/jgm/pandoc/releases/tag/1.16.0.2</w:t>
+        </w:r>
+      </w:hyperlink>
+    </w:p>
+    <w:p>
+      <w:pPr>
+        <w:pStyle w:val="ListParagraph"/>
+      </w:pPr>
+      <w:hyperlink r:id="rId27" w:history="1">
+        <w:r>
+          <w:rPr>
+            <w:rStyle w:val="Hyperlink"/>
+          </w:rPr>
+          <w:t>https://tug.org/mactex/mactex-download.html</w:t>
+        </w:r>
+      </w:hyperlink>
+      <w:r>
+        <w:t xml:space="preserve"> (download size 2.5GB)</w:t>
+      </w:r>
+    </w:p>
+    <w:p>
+      <w:pPr>
+        <w:pStyle w:val="ListParagraph"/>
+        <w:numPr>
+          <w:ilvl w:val="0"/>
+          <w:numId w:val="9"/>
+        </w:numPr>
+      </w:pPr>
+      <w:r>
+        <w:t>Start R Studio from the Applications folder</w:t>
+      </w:r>
+    </w:p>
+    <w:p>
+      <w:pPr>
+        <w:pStyle w:val="ListParagraph"/>
+        <w:numPr>
+          <w:ilvl w:val="0"/>
+          <w:numId w:val="9"/>
+        </w:numPr>
+      </w:pPr>
+      <w:r>
+        <w:t>Select File &gt; Open File</w:t>
+      </w:r>
+    </w:p>
+    <w:p>
+      <w:pPr>
+        <w:pStyle w:val="ListParagraph"/>
+        <w:numPr>
+          <w:ilvl w:val="0"/>
+          <w:numId w:val="9"/>
+        </w:numPr>
+      </w:pPr>
+      <w:r>
+        <w:t>Select ‘setup.R’</w:t>
+      </w:r>
+    </w:p>
+    <w:p>
+      <w:pPr>
+        <w:pStyle w:val="ListParagraph"/>
+        <w:numPr>
+          <w:ilvl w:val="0"/>
+          <w:numId w:val="9"/>
+        </w:numPr>
+      </w:pPr>
+      <w:r>
+        <w:t>In the UI click the button ‘Source’</w:t>
+      </w:r>
+    </w:p>
+    <w:p>
+      <w:pPr>
+        <w:pStyle w:val="ListParagraph"/>
+        <w:numPr>
+          <w:ilvl w:val="0"/>
+          <w:numId w:val="9"/>
+        </w:numPr>
+      </w:pPr>
+      <w:r>
+        <w:t xml:space="preserve">The software will attempt to download all required components needed to run the software. </w:t>
+      </w:r>
+    </w:p>
+    <w:p>
+      <w:pPr>
+        <w:pStyle w:val="ListParagraph"/>
+        <w:numPr>
+          <w:ilvl w:val="0"/>
+          <w:numId w:val="9"/>
+        </w:numPr>
+      </w:pPr>
+      <w:r>
+        <w:t>Once the system has been configured the software can then be started in a number of ways</w:t>
+      </w:r>
+      <w:r>
+        <w:t>*</w:t>
+      </w:r>
+    </w:p>
+    <w:p>
+      <w:pPr>
+        <w:pStyle w:val="ListParagraph"/>
+        <w:numPr>
+          <w:ilvl w:val="1"/>
+          <w:numId w:val="9"/>
+        </w:numPr>
+      </w:pPr>
+      <w:r>
+        <w:t>Follow</w:t>
+      </w:r>
+      <w:r>
+        <w:t>ing</w:t>
+      </w:r>
+      <w:r>
+        <w:t xml:space="preserve"> the instructions under the section “</w:t>
+      </w:r>
+      <w:r>
+        <w:t>Starting the Ezy De-Identifier Tool with from R Studio (ZIP version)</w:t>
+      </w:r>
+      <w:r>
+        <w:t>”.</w:t>
+      </w:r>
+    </w:p>
+    <w:p>
+      <w:pPr>
+        <w:pStyle w:val="ListParagraph"/>
+        <w:numPr>
+          <w:ilvl w:val="1"/>
+          <w:numId w:val="9"/>
+        </w:numPr>
+      </w:pPr>
+      <w:r>
+        <w:t xml:space="preserve">Launch a terminal window and navigate to the </w:t>
+      </w:r>
+      <w:r>
+        <w:t>EzyDeident</w:t>
+      </w:r>
+      <w:r>
+        <w:t xml:space="preserve"> folder. Execute run_local_unix.sh to execute the local zip version. </w:t>
+      </w:r>
+    </w:p>
+    <w:p>
+      <w:pPr>
+        <w:pStyle w:val="ListParagraph"/>
+        <w:numPr>
+          <w:ilvl w:val="1"/>
+          <w:numId w:val="9"/>
+        </w:numPr>
+      </w:pPr>
+      <w:r>
+        <w:t xml:space="preserve">Launch a terminal window and navigate to the </w:t>
+      </w:r>
+      <w:r>
+        <w:t xml:space="preserve">Github Launcher Unix </w:t>
+      </w:r>
+      <w:r>
+        <w:t>folder. Execute run_</w:t>
+      </w:r>
+      <w:r>
+        <w:t>github</w:t>
+      </w:r>
+      <w:r>
+        <w:t xml:space="preserve">_unix.sh to execute the </w:t>
+      </w:r>
+      <w:r>
+        <w:t>latest version directly from github</w:t>
+      </w:r>
+      <w:r>
+        <w:t xml:space="preserve">. </w:t>
+      </w:r>
+    </w:p>
+    <w:p>
+      <w:r>
+        <w:t>Note: When executing on a new system for the first time it is best to use method 9a to ensure that any missing components can be detected and installed.</w:t>
+      </w:r>
+    </w:p>
+    <w:p>
+      <w:pPr>
+        <w:rPr>
+          <w:rFonts w:asciiTheme="majorHAnsi" w:eastAsiaTheme="majorEastAsia" w:hAnsiTheme="majorHAnsi" w:cstheme="majorBidi"/>
+          <w:color w:val="2E74B5" w:themeColor="accent1" w:themeShade="BF"/>
+          <w:sz w:val="32"/>
+          <w:szCs w:val="32"/>
+        </w:rPr>
+      </w:pPr>
+      <w:r>
+        <w:br w:type="page"/>
+      </w:r>
+    </w:p>
+    <w:p>
+      <w:pPr>
+        <w:pStyle w:val="Heading1"/>
+      </w:pPr>
+      <w:bookmarkStart w:id="6" w:name="_Toc441139698"/>
+      <w:r>
+        <w:lastRenderedPageBreak/>
+        <w:t xml:space="preserve">Starting the </w:t>
+      </w:r>
+      <w:r>
+        <w:t>Ezy De-Identifier</w:t>
+      </w:r>
+      <w:r>
+        <w:t xml:space="preserve"> Tool </w:t>
+      </w:r>
+      <w:r>
+        <w:t>from R Studio</w:t>
+      </w:r>
+      <w:r>
+        <w:t xml:space="preserve"> (</w:t>
+      </w:r>
+      <w:r>
+        <w:t>ZIP</w:t>
+      </w:r>
+      <w:r>
+        <w:t xml:space="preserve"> version)</w:t>
+      </w:r>
+      <w:bookmarkEnd w:id="6"/>
+    </w:p>
+    <w:p>
+      <w:r>
+        <w:t>Once the system has been prepared</w:t>
+      </w:r>
+    </w:p>
+    <w:p>
+      <w:pPr>
+        <w:pStyle w:val="ListParagraph"/>
+        <w:numPr>
+          <w:ilvl w:val="0"/>
+          <w:numId w:val="5"/>
+        </w:numPr>
+      </w:pPr>
+      <w:r>
+        <w:t>On a PC s</w:t>
+      </w:r>
+      <w:r>
+        <w:t>tart R Studio by running “</w:t>
+      </w:r>
+      <w:r>
+        <w:t>Open with RStudio using Local R.cmd</w:t>
+      </w:r>
+      <w:r>
+        <w:t>”.</w:t>
+      </w:r>
+      <w:r>
+        <w:t xml:space="preserve"> </w:t>
+      </w:r>
+      <w:r>
+        <w:br/>
+      </w:r>
+      <w:r>
+        <w:t>On a Mac select RStudio from the applications folder.</w:t>
+      </w:r>
+    </w:p>
+    <w:p>
+      <w:pPr>
+        <w:pStyle w:val="ListParagraph"/>
+        <w:numPr>
+          <w:ilvl w:val="0"/>
+          <w:numId w:val="5"/>
+        </w:numPr>
+      </w:pPr>
+      <w:r>
+        <w:t>Select File &gt; Open Project</w:t>
+      </w:r>
+    </w:p>
+    <w:p>
+      <w:pPr>
+        <w:pStyle w:val="ListParagraph"/>
+        <w:numPr>
+          <w:ilvl w:val="0"/>
+          <w:numId w:val="5"/>
+        </w:numPr>
+      </w:pPr>
+      <w:r>
+        <w:t>Navigate to the EzyDeident folder</w:t>
+      </w:r>
+    </w:p>
+    <w:p>
+      <w:pPr>
+        <w:pStyle w:val="ListParagraph"/>
+        <w:numPr>
+          <w:ilvl w:val="0"/>
+          <w:numId w:val="5"/>
+        </w:numPr>
+      </w:pPr>
+      <w:r>
+        <w:t xml:space="preserve">Select to open MUI.Rproj </w:t>
+      </w:r>
+    </w:p>
+    <w:p>
+      <w:pPr>
+        <w:pStyle w:val="ListParagraph"/>
+        <w:numPr>
+          <w:ilvl w:val="0"/>
+          <w:numId w:val="5"/>
+        </w:numPr>
+      </w:pPr>
+      <w:r>
+        <w:t>Click on Server.R in the bottom left of the R Studio Window</w:t>
+      </w:r>
+      <w:r>
+        <w:t>. If you are prompted to install or update shiny please accept this.</w:t>
+      </w:r>
+    </w:p>
+    <w:p>
+      <w:pPr>
+        <w:pStyle w:val="ListParagraph"/>
+        <w:jc w:val="center"/>
+      </w:pPr>
+      <w:r>
+        <w:br/>
+      </w:r>
+      <w:r>
+        <w:rPr>
+          <w:noProof/>
+        </w:rPr>
+        <w:drawing>
+          <wp:inline distT="0" distB="0" distL="0" distR="0" wp14:anchorId="31BB86F3" wp14:editId="0234F8DD">
+            <wp:extent cx="3831336" cy="3119510"/>
+            <wp:effectExtent l="0" t="0" r="0" b="5080"/>
+            <wp:docPr id="9" name="Picture 9"/>
+            <wp:cNvGraphicFramePr>
+              <a:graphicFrameLocks xmlns:a="http://schemas.openxmlformats.org/drawingml/2006/main" noChangeAspect="1"/>
+            </wp:cNvGraphicFramePr>
+            <a:graphic xmlns:a="http://schemas.openxmlformats.org/drawingml/2006/main">
+              <a:graphicData uri="http://schemas.openxmlformats.org/drawingml/2006/picture">
+                <pic:pic xmlns:pic="http://schemas.openxmlformats.org/drawingml/2006/picture">
+                  <pic:nvPicPr>
+                    <pic:cNvPr id="1" name=""/>
+                    <pic:cNvPicPr/>
+                  </pic:nvPicPr>
+                  <pic:blipFill>
+                    <a:blip r:embed="rId28"/>
+                    <a:stretch>
+                      <a:fillRect/>
+                    </a:stretch>
+                  </pic:blipFill>
+                  <pic:spPr>
+                    <a:xfrm>
+                      <a:off x="0" y="0"/>
                       <a:ext cx="3831336" cy="3119510"/>
                     </a:xfrm>
                     <a:prstGeom prst="rect">
@@ -2935,7 +4545,7 @@
                     <pic:cNvPicPr/>
                   </pic:nvPicPr>
                   <pic:blipFill rotWithShape="1">
-                    <a:blip r:embed="rId23"/>
+                    <a:blip r:embed="rId29"/>
                     <a:srcRect b="31415"/>
                     <a:stretch/>
                   </pic:blipFill>
@@ -2995,579 +4605,6 @@
             <wp:extent cx="3831336" cy="2522706"/>
             <wp:effectExtent l="0" t="0" r="0" b="0"/>
             <wp:docPr id="2" name="Picture 2"/>
-            <wp:cNvGraphicFramePr>
-              <a:graphicFrameLocks xmlns:a="http://schemas.openxmlformats.org/drawingml/2006/main" noChangeAspect="1"/>
-            </wp:cNvGraphicFramePr>
-            <a:graphic xmlns:a="http://schemas.openxmlformats.org/drawingml/2006/main">
-              <a:graphicData uri="http://schemas.openxmlformats.org/drawingml/2006/picture">
-                <pic:pic xmlns:pic="http://schemas.openxmlformats.org/drawingml/2006/picture">
-                  <pic:nvPicPr>
-                    <pic:cNvPr id="1" name=""/>
-                    <pic:cNvPicPr/>
-                  </pic:nvPicPr>
-                  <pic:blipFill>
-                    <a:blip r:embed="rId24"/>
-                    <a:stretch>
-                      <a:fillRect/>
-                    </a:stretch>
-                  </pic:blipFill>
-                  <pic:spPr>
-                    <a:xfrm>
-                      <a:off x="0" y="0"/>
-                      <a:ext cx="3831336" cy="2522706"/>
-                    </a:xfrm>
-                    <a:prstGeom prst="rect">
-                      <a:avLst/>
-                    </a:prstGeom>
-                  </pic:spPr>
-                </pic:pic>
-              </a:graphicData>
-            </a:graphic>
-          </wp:inline>
-        </w:drawing>
-      </w:r>
-    </w:p>
-    <w:p>
-      <w:pPr>
-        <w:pStyle w:val="ListParagraph"/>
-        <w:numPr>
-          <w:ilvl w:val="0"/>
-          <w:numId w:val="5"/>
-        </w:numPr>
-      </w:pPr>
-      <w:r>
-        <w:br w:type="page"/>
-      </w:r>
-    </w:p>
-    <w:p>
-      <w:pPr>
-        <w:pStyle w:val="Heading1"/>
-      </w:pPr>
-      <w:bookmarkStart w:id="5" w:name="_Toc440635702"/>
-      <w:r>
-        <w:lastRenderedPageBreak/>
-        <w:t>Using</w:t>
-      </w:r>
-      <w:r>
-        <w:t xml:space="preserve"> the </w:t>
-      </w:r>
-      <w:r>
-        <w:t>Ezy De-Identifier</w:t>
-      </w:r>
-      <w:r>
-        <w:t xml:space="preserve"> Tool </w:t>
-      </w:r>
-      <w:r>
-        <w:t>for use with PortableEnv</w:t>
-      </w:r>
-      <w:bookmarkEnd w:id="5"/>
-    </w:p>
-    <w:p>
-      <w:r>
-        <w:t>To create a portable USB stick of the software</w:t>
-      </w:r>
-    </w:p>
-    <w:p>
-      <w:pPr>
-        <w:pStyle w:val="ListParagraph"/>
-        <w:numPr>
-          <w:ilvl w:val="0"/>
-          <w:numId w:val="6"/>
-        </w:numPr>
-      </w:pPr>
-      <w:r>
-        <w:t xml:space="preserve">Download the latest version of the software from </w:t>
-      </w:r>
-      <w:hyperlink r:id="rId25" w:history="1">
-        <w:r>
-          <w:rPr>
-            <w:rStyle w:val="Hyperlink"/>
-          </w:rPr>
-          <w:t>https://github.com/dasasmk/EzyDeident/archive/master.zip</w:t>
-        </w:r>
-      </w:hyperlink>
-      <w:r>
-        <w:t xml:space="preserve"> </w:t>
-      </w:r>
-    </w:p>
-    <w:p>
-      <w:pPr>
-        <w:pStyle w:val="ListParagraph"/>
-        <w:numPr>
-          <w:ilvl w:val="0"/>
-          <w:numId w:val="6"/>
-        </w:numPr>
-      </w:pPr>
-      <w:r>
-        <w:t xml:space="preserve">Download the PortableENV </w:t>
-      </w:r>
-      <w:r>
-        <w:t xml:space="preserve">from </w:t>
-      </w:r>
-      <w:hyperlink r:id="rId26" w:history="1">
-        <w:r>
-          <w:rPr>
-            <w:rStyle w:val="Hyperlink"/>
-          </w:rPr>
-          <w:t>http://bit.ly/1ZodFNl</w:t>
-        </w:r>
-      </w:hyperlink>
-      <w:r>
-        <w:t xml:space="preserve"> </w:t>
-      </w:r>
-    </w:p>
-    <w:p>
-      <w:pPr>
-        <w:pStyle w:val="ListParagraph"/>
-        <w:numPr>
-          <w:ilvl w:val="0"/>
-          <w:numId w:val="6"/>
-        </w:numPr>
-      </w:pPr>
-      <w:r>
-        <w:t>Unzip the downloaded file</w:t>
-      </w:r>
-      <w:r>
-        <w:t>s</w:t>
-      </w:r>
-      <w:r>
-        <w:t xml:space="preserve"> and move the whole PortableEnv folder to the root of a USB stick.</w:t>
-      </w:r>
-    </w:p>
-    <w:p>
-      <w:pPr>
-        <w:pStyle w:val="ListParagraph"/>
-        <w:numPr>
-          <w:ilvl w:val="0"/>
-          <w:numId w:val="6"/>
-        </w:numPr>
-      </w:pPr>
-      <w:r>
-        <w:t xml:space="preserve">Copy the De-identification Tools </w:t>
-      </w:r>
-      <w:r>
-        <w:t>EzyDeident</w:t>
-      </w:r>
-      <w:r>
-        <w:t xml:space="preserve"> folder to the root of a USB stick.</w:t>
-      </w:r>
-    </w:p>
-    <w:p>
-      <w:pPr>
-        <w:pStyle w:val="ListParagraph"/>
-        <w:numPr>
-          <w:ilvl w:val="0"/>
-          <w:numId w:val="6"/>
-        </w:numPr>
-      </w:pPr>
-      <w:r>
-        <w:t>In the EzyDeident folder run the command ‘</w:t>
-      </w:r>
-      <w:r>
-        <w:t>Download Components for PortableEnv.cmd</w:t>
-      </w:r>
-      <w:r>
-        <w:t>’. The PortableEnv will be customized for use with the Ezy De-Identifier tool (internet required).</w:t>
-      </w:r>
-    </w:p>
-    <w:p>
-      <w:pPr>
-        <w:pStyle w:val="ListParagraph"/>
-        <w:numPr>
-          <w:ilvl w:val="0"/>
-          <w:numId w:val="6"/>
-        </w:numPr>
-      </w:pPr>
-      <w:r>
-        <w:t>Execute the file ‘</w:t>
-      </w:r>
-      <w:r>
-        <w:t>Run with PortableEnv.cmd</w:t>
-      </w:r>
-      <w:r>
-        <w:t xml:space="preserve">’ to start the tool. In future you can start the application using </w:t>
-      </w:r>
-      <w:r>
-        <w:t>Run with PortableEnv.cmd</w:t>
-      </w:r>
-      <w:r>
-        <w:t xml:space="preserve"> without needing an internet connection</w:t>
-      </w:r>
-    </w:p>
-    <w:p>
-      <w:pPr>
-        <w:rPr>
-          <w:rFonts w:cs="Arial"/>
-        </w:rPr>
-      </w:pPr>
-    </w:p>
-    <w:p>
-      <w:pPr>
-        <w:rPr>
-          <w:rFonts w:cs="Arial"/>
-        </w:rPr>
-      </w:pPr>
-      <w:r>
-        <w:rPr>
-          <w:rFonts w:cs="Arial"/>
-        </w:rPr>
-        <w:t>The folder structure created during this process should be as follows</w:t>
-      </w:r>
-    </w:p>
-    <w:p>
-      <w:pPr>
-        <w:rPr>
-          <w:rFonts w:cs="Arial"/>
-        </w:rPr>
-      </w:pPr>
-    </w:p>
-    <w:p>
-      <w:pPr>
-        <w:rPr>
-          <w:rFonts w:cs="Arial"/>
-        </w:rPr>
-      </w:pPr>
-      <w:r>
-        <w:rPr>
-          <w:rFonts w:cs="Arial"/>
-        </w:rPr>
-        <w:t>USB ROOT</w:t>
-      </w:r>
-    </w:p>
-    <w:p>
-      <w:pPr>
-        <w:rPr>
-          <w:rFonts w:cs="Arial"/>
-        </w:rPr>
-      </w:pPr>
-      <w:r>
-        <w:rPr>
-          <w:rFonts w:cs="Arial"/>
-        </w:rPr>
-        <w:t>|</w:t>
-      </w:r>
-    </w:p>
-    <w:p>
-      <w:r>
-        <w:rPr>
-          <w:rFonts w:ascii="Calibri" w:hAnsi="Calibri" w:cs="Calibri"/>
-        </w:rPr>
-        <w:t>──</w:t>
-      </w:r>
-      <w:r>
-        <w:t>EzyDeident-master</w:t>
-      </w:r>
-    </w:p>
-    <w:p>
-      <w:r>
-        <w:rPr>
-          <w:rFonts w:ascii="Calibri" w:hAnsi="Calibri" w:cs="Calibri"/>
-        </w:rPr>
-        <w:t>────|</w:t>
-      </w:r>
-      <w:r>
-        <w:t>Sample_Data</w:t>
-      </w:r>
-    </w:p>
-    <w:p>
-      <w:r>
-        <w:rPr>
-          <w:rFonts w:ascii="Calibri" w:hAnsi="Calibri" w:cs="Calibri"/>
-        </w:rPr>
-        <w:t>────|</w:t>
-      </w:r>
-      <w:r>
-        <w:t>www</w:t>
-      </w:r>
-    </w:p>
-    <w:p>
-      <w:r>
-        <w:rPr>
-          <w:rFonts w:ascii="Calibri" w:hAnsi="Calibri" w:cs="Calibri"/>
-        </w:rPr>
-        <w:t>──</w:t>
-      </w:r>
-      <w:r>
-        <w:t>PortableEnv</w:t>
-      </w:r>
-    </w:p>
-    <w:p>
-      <w:r>
-        <w:rPr>
-          <w:rFonts w:ascii="Calibri" w:hAnsi="Calibri" w:cs="Calibri"/>
-        </w:rPr>
-        <w:t>────|</w:t>
-      </w:r>
-      <w:r>
-        <w:t>miktex-portable-2.9.5719</w:t>
-      </w:r>
-    </w:p>
-    <w:p>
-      <w:r>
-        <w:rPr>
-          <w:rFonts w:ascii="Calibri" w:hAnsi="Calibri" w:cs="Calibri"/>
-        </w:rPr>
-        <w:t>────|</w:t>
-      </w:r>
-      <w:r>
-        <w:t>Pandoc</w:t>
-      </w:r>
-    </w:p>
-    <w:p>
-      <w:r>
-        <w:rPr>
-          <w:rFonts w:ascii="Calibri" w:hAnsi="Calibri" w:cs="Calibri"/>
-        </w:rPr>
-        <w:t>────|</w:t>
-      </w:r>
-      <w:r>
-        <w:t>R-Portable</w:t>
-      </w:r>
-    </w:p>
-    <w:p>
-      <w:r>
-        <w:br w:type="page"/>
-      </w:r>
-    </w:p>
-    <w:p>
-      <w:pPr>
-        <w:pStyle w:val="Heading1"/>
-      </w:pPr>
-      <w:bookmarkStart w:id="6" w:name="_Toc440635703"/>
-      <w:r>
-        <w:lastRenderedPageBreak/>
-        <w:t xml:space="preserve">Protecting Data using the </w:t>
-      </w:r>
-      <w:r>
-        <w:t>Ezy De-Identifier</w:t>
-      </w:r>
-      <w:r>
-        <w:t xml:space="preserve"> </w:t>
-      </w:r>
-      <w:r>
-        <w:t>Tool</w:t>
-      </w:r>
-      <w:bookmarkEnd w:id="6"/>
-    </w:p>
-    <w:p/>
-    <w:p>
-      <w:pPr>
-        <w:pStyle w:val="ListParagraph"/>
-        <w:numPr>
-          <w:ilvl w:val="0"/>
-          <w:numId w:val="3"/>
-        </w:numPr>
-      </w:pPr>
-      <w:r>
-        <w:t>Read and accept the license agreement on the first page of the application</w:t>
-      </w:r>
-    </w:p>
-    <w:p>
-      <w:pPr>
-        <w:jc w:val="center"/>
-      </w:pPr>
-      <w:r>
-        <w:rPr>
-          <w:noProof/>
-        </w:rPr>
-        <w:drawing>
-          <wp:inline distT="0" distB="0" distL="0" distR="0" wp14:anchorId="2AF6A4CB" wp14:editId="531CC953">
-            <wp:extent cx="3831336" cy="2522706"/>
-            <wp:effectExtent l="0" t="0" r="0" b="0"/>
-            <wp:docPr id="3" name="Picture 3"/>
-            <wp:cNvGraphicFramePr>
-              <a:graphicFrameLocks xmlns:a="http://schemas.openxmlformats.org/drawingml/2006/main" noChangeAspect="1"/>
-            </wp:cNvGraphicFramePr>
-            <a:graphic xmlns:a="http://schemas.openxmlformats.org/drawingml/2006/main">
-              <a:graphicData uri="http://schemas.openxmlformats.org/drawingml/2006/picture">
-                <pic:pic xmlns:pic="http://schemas.openxmlformats.org/drawingml/2006/picture">
-                  <pic:nvPicPr>
-                    <pic:cNvPr id="1" name=""/>
-                    <pic:cNvPicPr/>
-                  </pic:nvPicPr>
-                  <pic:blipFill>
-                    <a:blip r:embed="rId27"/>
-                    <a:stretch>
-                      <a:fillRect/>
-                    </a:stretch>
-                  </pic:blipFill>
-                  <pic:spPr>
-                    <a:xfrm>
-                      <a:off x="0" y="0"/>
-                      <a:ext cx="3831336" cy="2522706"/>
-                    </a:xfrm>
-                    <a:prstGeom prst="rect">
-                      <a:avLst/>
-                    </a:prstGeom>
-                  </pic:spPr>
-                </pic:pic>
-              </a:graphicData>
-            </a:graphic>
-          </wp:inline>
-        </w:drawing>
-      </w:r>
-    </w:p>
-    <w:p>
-      <w:pPr>
-        <w:pStyle w:val="ListParagraph"/>
-        <w:numPr>
-          <w:ilvl w:val="0"/>
-          <w:numId w:val="3"/>
-        </w:numPr>
-      </w:pPr>
-      <w:r>
-        <w:t>Click the De</w:t>
-      </w:r>
-      <w:r>
-        <w:t>-I</w:t>
-      </w:r>
-      <w:r>
-        <w:t>dentify tab</w:t>
-      </w:r>
-    </w:p>
-    <w:p>
-      <w:pPr>
-        <w:jc w:val="center"/>
-      </w:pPr>
-      <w:r>
-        <w:rPr>
-          <w:noProof/>
-        </w:rPr>
-        <w:drawing>
-          <wp:inline distT="0" distB="0" distL="0" distR="0" wp14:anchorId="12645D3B" wp14:editId="2F595F60">
-            <wp:extent cx="3831336" cy="2522706"/>
-            <wp:effectExtent l="0" t="0" r="0" b="0"/>
-            <wp:docPr id="4" name="Picture 4"/>
-            <wp:cNvGraphicFramePr>
-              <a:graphicFrameLocks xmlns:a="http://schemas.openxmlformats.org/drawingml/2006/main" noChangeAspect="1"/>
-            </wp:cNvGraphicFramePr>
-            <a:graphic xmlns:a="http://schemas.openxmlformats.org/drawingml/2006/main">
-              <a:graphicData uri="http://schemas.openxmlformats.org/drawingml/2006/picture">
-                <pic:pic xmlns:pic="http://schemas.openxmlformats.org/drawingml/2006/picture">
-                  <pic:nvPicPr>
-                    <pic:cNvPr id="1" name=""/>
-                    <pic:cNvPicPr/>
-                  </pic:nvPicPr>
-                  <pic:blipFill>
-                    <a:blip r:embed="rId28"/>
-                    <a:stretch>
-                      <a:fillRect/>
-                    </a:stretch>
-                  </pic:blipFill>
-                  <pic:spPr>
-                    <a:xfrm>
-                      <a:off x="0" y="0"/>
-                      <a:ext cx="3831336" cy="2522706"/>
-                    </a:xfrm>
-                    <a:prstGeom prst="rect">
-                      <a:avLst/>
-                    </a:prstGeom>
-                  </pic:spPr>
-                </pic:pic>
-              </a:graphicData>
-            </a:graphic>
-          </wp:inline>
-        </w:drawing>
-      </w:r>
-    </w:p>
-    <w:p>
-      <w:pPr>
-        <w:pStyle w:val="ListParagraph"/>
-        <w:numPr>
-          <w:ilvl w:val="0"/>
-          <w:numId w:val="3"/>
-        </w:numPr>
-      </w:pPr>
-      <w:r>
-        <w:t xml:space="preserve">In the top left click the Choose File Button, a dialog will appear allowing you to select a text file to import. Once uploaded a preview of the first 5 lines of data will be shown. Use the </w:t>
-      </w:r>
-      <w:r>
-        <w:t>Separator</w:t>
-      </w:r>
-      <w:r>
-        <w:t xml:space="preserve"> and Quote radio buttons to change the input settings to match the file uploaded. Once the data is shown as a table click Next</w:t>
-      </w:r>
-    </w:p>
-    <w:p>
-      <w:pPr>
-        <w:jc w:val="center"/>
-      </w:pPr>
-      <w:r>
-        <w:rPr>
-          <w:noProof/>
-        </w:rPr>
-        <w:lastRenderedPageBreak/>
-        <w:drawing>
-          <wp:inline distT="0" distB="0" distL="0" distR="0" wp14:anchorId="12ACAF88" wp14:editId="05D6BD17">
-            <wp:extent cx="3831336" cy="2522706"/>
-            <wp:effectExtent l="0" t="0" r="0" b="0"/>
-            <wp:docPr id="7" name="Picture 7"/>
-            <wp:cNvGraphicFramePr>
-              <a:graphicFrameLocks xmlns:a="http://schemas.openxmlformats.org/drawingml/2006/main" noChangeAspect="1"/>
-            </wp:cNvGraphicFramePr>
-            <a:graphic xmlns:a="http://schemas.openxmlformats.org/drawingml/2006/main">
-              <a:graphicData uri="http://schemas.openxmlformats.org/drawingml/2006/picture">
-                <pic:pic xmlns:pic="http://schemas.openxmlformats.org/drawingml/2006/picture">
-                  <pic:nvPicPr>
-                    <pic:cNvPr id="1" name=""/>
-                    <pic:cNvPicPr/>
-                  </pic:nvPicPr>
-                  <pic:blipFill>
-                    <a:blip r:embed="rId29"/>
-                    <a:stretch>
-                      <a:fillRect/>
-                    </a:stretch>
-                  </pic:blipFill>
-                  <pic:spPr>
-                    <a:xfrm>
-                      <a:off x="0" y="0"/>
-                      <a:ext cx="3831336" cy="2522706"/>
-                    </a:xfrm>
-                    <a:prstGeom prst="rect">
-                      <a:avLst/>
-                    </a:prstGeom>
-                  </pic:spPr>
-                </pic:pic>
-              </a:graphicData>
-            </a:graphic>
-          </wp:inline>
-        </w:drawing>
-      </w:r>
-    </w:p>
-    <w:p>
-      <w:pPr>
-        <w:pStyle w:val="ListParagraph"/>
-        <w:numPr>
-          <w:ilvl w:val="0"/>
-          <w:numId w:val="3"/>
-        </w:numPr>
-      </w:pPr>
-      <w:r>
-        <w:t>On the next screen you must specify how the application will de</w:t>
-      </w:r>
-      <w:r>
-        <w:t>-</w:t>
-      </w:r>
-      <w:r>
-        <w:t>identify the data, the requirements for this is stated in the table below. Once the application is configured click next.</w:t>
-      </w:r>
-      <w:r>
-        <w:br/>
-      </w:r>
-    </w:p>
-    <w:p>
-      <w:pPr>
-        <w:jc w:val="center"/>
-      </w:pPr>
-      <w:r>
-        <w:rPr>
-          <w:noProof/>
-        </w:rPr>
-        <w:drawing>
-          <wp:inline distT="0" distB="0" distL="0" distR="0" wp14:anchorId="1A20D62D" wp14:editId="78C54660">
-            <wp:extent cx="3831336" cy="2522706"/>
-            <wp:effectExtent l="0" t="0" r="0" b="0"/>
-            <wp:docPr id="15" name="Picture 15"/>
             <wp:cNvGraphicFramePr>
               <a:graphicFrameLocks xmlns:a="http://schemas.openxmlformats.org/drawingml/2006/main" noChangeAspect="1"/>
             </wp:cNvGraphicFramePr>
@@ -3603,6 +4640,579 @@
     <w:p>
       <w:pPr>
         <w:pStyle w:val="ListParagraph"/>
+        <w:numPr>
+          <w:ilvl w:val="0"/>
+          <w:numId w:val="5"/>
+        </w:numPr>
+      </w:pPr>
+      <w:r>
+        <w:br w:type="page"/>
+      </w:r>
+    </w:p>
+    <w:p>
+      <w:pPr>
+        <w:pStyle w:val="Heading1"/>
+      </w:pPr>
+      <w:bookmarkStart w:id="7" w:name="_Toc441139699"/>
+      <w:r>
+        <w:lastRenderedPageBreak/>
+        <w:t>Using</w:t>
+      </w:r>
+      <w:r>
+        <w:t xml:space="preserve"> the </w:t>
+      </w:r>
+      <w:r>
+        <w:t>Ezy De-Identifier</w:t>
+      </w:r>
+      <w:r>
+        <w:t xml:space="preserve"> Tool </w:t>
+      </w:r>
+      <w:r>
+        <w:t>for use with PortableEnv</w:t>
+      </w:r>
+      <w:bookmarkEnd w:id="7"/>
+    </w:p>
+    <w:p>
+      <w:r>
+        <w:t>To create a portable USB stick of the software</w:t>
+      </w:r>
+    </w:p>
+    <w:p>
+      <w:pPr>
+        <w:pStyle w:val="ListParagraph"/>
+        <w:numPr>
+          <w:ilvl w:val="0"/>
+          <w:numId w:val="6"/>
+        </w:numPr>
+      </w:pPr>
+      <w:r>
+        <w:t xml:space="preserve">Download the latest version of the software from </w:t>
+      </w:r>
+      <w:hyperlink r:id="rId31" w:history="1">
+        <w:r>
+          <w:rPr>
+            <w:rStyle w:val="Hyperlink"/>
+          </w:rPr>
+          <w:t>https://github.com/dasasmk/EzyDeident/archive/master.zip</w:t>
+        </w:r>
+      </w:hyperlink>
+      <w:r>
+        <w:t xml:space="preserve"> </w:t>
+      </w:r>
+    </w:p>
+    <w:p>
+      <w:pPr>
+        <w:pStyle w:val="ListParagraph"/>
+        <w:numPr>
+          <w:ilvl w:val="0"/>
+          <w:numId w:val="6"/>
+        </w:numPr>
+      </w:pPr>
+      <w:r>
+        <w:t xml:space="preserve">Download the PortableENV </w:t>
+      </w:r>
+      <w:r>
+        <w:t xml:space="preserve">from </w:t>
+      </w:r>
+      <w:hyperlink r:id="rId32" w:history="1">
+        <w:r>
+          <w:rPr>
+            <w:rStyle w:val="Hyperlink"/>
+          </w:rPr>
+          <w:t>http://bit.ly/1ZodFNl</w:t>
+        </w:r>
+      </w:hyperlink>
+      <w:r>
+        <w:t xml:space="preserve"> </w:t>
+      </w:r>
+    </w:p>
+    <w:p>
+      <w:pPr>
+        <w:pStyle w:val="ListParagraph"/>
+        <w:numPr>
+          <w:ilvl w:val="0"/>
+          <w:numId w:val="6"/>
+        </w:numPr>
+      </w:pPr>
+      <w:r>
+        <w:t>Unzip the downloaded file</w:t>
+      </w:r>
+      <w:r>
+        <w:t>s</w:t>
+      </w:r>
+      <w:r>
+        <w:t xml:space="preserve"> and move the whole PortableEnv folder to the root of a USB stick.</w:t>
+      </w:r>
+    </w:p>
+    <w:p>
+      <w:pPr>
+        <w:pStyle w:val="ListParagraph"/>
+        <w:numPr>
+          <w:ilvl w:val="0"/>
+          <w:numId w:val="6"/>
+        </w:numPr>
+      </w:pPr>
+      <w:r>
+        <w:t xml:space="preserve">Copy the De-identification Tools </w:t>
+      </w:r>
+      <w:r>
+        <w:t>EzyDeident</w:t>
+      </w:r>
+      <w:r>
+        <w:t xml:space="preserve"> folder to the root of a USB stick.</w:t>
+      </w:r>
+    </w:p>
+    <w:p>
+      <w:pPr>
+        <w:pStyle w:val="ListParagraph"/>
+        <w:numPr>
+          <w:ilvl w:val="0"/>
+          <w:numId w:val="6"/>
+        </w:numPr>
+      </w:pPr>
+      <w:r>
+        <w:t>In the EzyDeident folder run the command ‘</w:t>
+      </w:r>
+      <w:r>
+        <w:t>Download Components for PortableEnv.cmd</w:t>
+      </w:r>
+      <w:r>
+        <w:t>’. The PortableEnv will be customized for use with the Ezy De-Identifier tool (internet required).</w:t>
+      </w:r>
+    </w:p>
+    <w:p>
+      <w:pPr>
+        <w:pStyle w:val="ListParagraph"/>
+        <w:numPr>
+          <w:ilvl w:val="0"/>
+          <w:numId w:val="6"/>
+        </w:numPr>
+      </w:pPr>
+      <w:r>
+        <w:t>Execute the file ‘</w:t>
+      </w:r>
+      <w:r>
+        <w:t>Run with PortableEnv.cmd</w:t>
+      </w:r>
+      <w:r>
+        <w:t xml:space="preserve">’ to start the tool. In future you can start the application using </w:t>
+      </w:r>
+      <w:r>
+        <w:t>Run with PortableEnv.cmd</w:t>
+      </w:r>
+      <w:r>
+        <w:t xml:space="preserve"> without needing an internet connection</w:t>
+      </w:r>
+    </w:p>
+    <w:p>
+      <w:pPr>
+        <w:rPr>
+          <w:rFonts w:cs="Arial"/>
+        </w:rPr>
+      </w:pPr>
+    </w:p>
+    <w:p>
+      <w:pPr>
+        <w:rPr>
+          <w:rFonts w:cs="Arial"/>
+        </w:rPr>
+      </w:pPr>
+      <w:r>
+        <w:rPr>
+          <w:rFonts w:cs="Arial"/>
+        </w:rPr>
+        <w:t>The folder structure created during this process should be as follows</w:t>
+      </w:r>
+    </w:p>
+    <w:p>
+      <w:pPr>
+        <w:rPr>
+          <w:rFonts w:cs="Arial"/>
+        </w:rPr>
+      </w:pPr>
+    </w:p>
+    <w:p>
+      <w:pPr>
+        <w:rPr>
+          <w:rFonts w:cs="Arial"/>
+        </w:rPr>
+      </w:pPr>
+      <w:r>
+        <w:rPr>
+          <w:rFonts w:cs="Arial"/>
+        </w:rPr>
+        <w:t>USB ROOT</w:t>
+      </w:r>
+    </w:p>
+    <w:p>
+      <w:pPr>
+        <w:rPr>
+          <w:rFonts w:cs="Arial"/>
+        </w:rPr>
+      </w:pPr>
+      <w:r>
+        <w:rPr>
+          <w:rFonts w:cs="Arial"/>
+        </w:rPr>
+        <w:t>|</w:t>
+      </w:r>
+    </w:p>
+    <w:p>
+      <w:r>
+        <w:rPr>
+          <w:rFonts w:ascii="Calibri" w:hAnsi="Calibri" w:cs="Calibri"/>
+        </w:rPr>
+        <w:t>──</w:t>
+      </w:r>
+      <w:r>
+        <w:t>EzyDeident-master</w:t>
+      </w:r>
+    </w:p>
+    <w:p>
+      <w:r>
+        <w:rPr>
+          <w:rFonts w:ascii="Calibri" w:hAnsi="Calibri" w:cs="Calibri"/>
+        </w:rPr>
+        <w:t>────|</w:t>
+      </w:r>
+      <w:r>
+        <w:t>Sample_Data</w:t>
+      </w:r>
+    </w:p>
+    <w:p>
+      <w:r>
+        <w:rPr>
+          <w:rFonts w:ascii="Calibri" w:hAnsi="Calibri" w:cs="Calibri"/>
+        </w:rPr>
+        <w:t>────|</w:t>
+      </w:r>
+      <w:r>
+        <w:t>www</w:t>
+      </w:r>
+    </w:p>
+    <w:p>
+      <w:r>
+        <w:rPr>
+          <w:rFonts w:ascii="Calibri" w:hAnsi="Calibri" w:cs="Calibri"/>
+        </w:rPr>
+        <w:t>──</w:t>
+      </w:r>
+      <w:r>
+        <w:t>PortableEnv</w:t>
+      </w:r>
+    </w:p>
+    <w:p>
+      <w:r>
+        <w:rPr>
+          <w:rFonts w:ascii="Calibri" w:hAnsi="Calibri" w:cs="Calibri"/>
+        </w:rPr>
+        <w:t>────|</w:t>
+      </w:r>
+      <w:r>
+        <w:t>miktex-portable-2.9.5719</w:t>
+      </w:r>
+    </w:p>
+    <w:p>
+      <w:r>
+        <w:rPr>
+          <w:rFonts w:ascii="Calibri" w:hAnsi="Calibri" w:cs="Calibri"/>
+        </w:rPr>
+        <w:t>────|</w:t>
+      </w:r>
+      <w:r>
+        <w:t>Pandoc</w:t>
+      </w:r>
+    </w:p>
+    <w:p>
+      <w:r>
+        <w:rPr>
+          <w:rFonts w:ascii="Calibri" w:hAnsi="Calibri" w:cs="Calibri"/>
+        </w:rPr>
+        <w:t>────|</w:t>
+      </w:r>
+      <w:r>
+        <w:t>R-Portable</w:t>
+      </w:r>
+    </w:p>
+    <w:p>
+      <w:r>
+        <w:br w:type="page"/>
+      </w:r>
+    </w:p>
+    <w:p>
+      <w:pPr>
+        <w:pStyle w:val="Heading1"/>
+      </w:pPr>
+      <w:bookmarkStart w:id="8" w:name="_Toc441139700"/>
+      <w:r>
+        <w:lastRenderedPageBreak/>
+        <w:t xml:space="preserve">Protecting Data using the </w:t>
+      </w:r>
+      <w:r>
+        <w:t>Ezy De-Identifier</w:t>
+      </w:r>
+      <w:r>
+        <w:t xml:space="preserve"> </w:t>
+      </w:r>
+      <w:r>
+        <w:t>Tool</w:t>
+      </w:r>
+      <w:bookmarkEnd w:id="8"/>
+    </w:p>
+    <w:p/>
+    <w:p>
+      <w:pPr>
+        <w:pStyle w:val="ListParagraph"/>
+        <w:numPr>
+          <w:ilvl w:val="0"/>
+          <w:numId w:val="3"/>
+        </w:numPr>
+      </w:pPr>
+      <w:r>
+        <w:t>Read and accept the license agreement on the first page of the application</w:t>
+      </w:r>
+    </w:p>
+    <w:p>
+      <w:pPr>
+        <w:jc w:val="center"/>
+      </w:pPr>
+      <w:r>
+        <w:rPr>
+          <w:noProof/>
+        </w:rPr>
+        <w:drawing>
+          <wp:inline distT="0" distB="0" distL="0" distR="0" wp14:anchorId="2AF6A4CB" wp14:editId="531CC953">
+            <wp:extent cx="3831336" cy="2522706"/>
+            <wp:effectExtent l="0" t="0" r="0" b="0"/>
+            <wp:docPr id="3" name="Picture 3"/>
+            <wp:cNvGraphicFramePr>
+              <a:graphicFrameLocks xmlns:a="http://schemas.openxmlformats.org/drawingml/2006/main" noChangeAspect="1"/>
+            </wp:cNvGraphicFramePr>
+            <a:graphic xmlns:a="http://schemas.openxmlformats.org/drawingml/2006/main">
+              <a:graphicData uri="http://schemas.openxmlformats.org/drawingml/2006/picture">
+                <pic:pic xmlns:pic="http://schemas.openxmlformats.org/drawingml/2006/picture">
+                  <pic:nvPicPr>
+                    <pic:cNvPr id="1" name=""/>
+                    <pic:cNvPicPr/>
+                  </pic:nvPicPr>
+                  <pic:blipFill>
+                    <a:blip r:embed="rId33"/>
+                    <a:stretch>
+                      <a:fillRect/>
+                    </a:stretch>
+                  </pic:blipFill>
+                  <pic:spPr>
+                    <a:xfrm>
+                      <a:off x="0" y="0"/>
+                      <a:ext cx="3831336" cy="2522706"/>
+                    </a:xfrm>
+                    <a:prstGeom prst="rect">
+                      <a:avLst/>
+                    </a:prstGeom>
+                  </pic:spPr>
+                </pic:pic>
+              </a:graphicData>
+            </a:graphic>
+          </wp:inline>
+        </w:drawing>
+      </w:r>
+    </w:p>
+    <w:p>
+      <w:pPr>
+        <w:pStyle w:val="ListParagraph"/>
+        <w:numPr>
+          <w:ilvl w:val="0"/>
+          <w:numId w:val="3"/>
+        </w:numPr>
+      </w:pPr>
+      <w:r>
+        <w:t>Click the De</w:t>
+      </w:r>
+      <w:r>
+        <w:t>-I</w:t>
+      </w:r>
+      <w:r>
+        <w:t>dentify tab</w:t>
+      </w:r>
+    </w:p>
+    <w:p>
+      <w:pPr>
+        <w:jc w:val="center"/>
+      </w:pPr>
+      <w:r>
+        <w:rPr>
+          <w:noProof/>
+        </w:rPr>
+        <w:drawing>
+          <wp:inline distT="0" distB="0" distL="0" distR="0" wp14:anchorId="12645D3B" wp14:editId="2F595F60">
+            <wp:extent cx="3831336" cy="2522706"/>
+            <wp:effectExtent l="0" t="0" r="0" b="0"/>
+            <wp:docPr id="4" name="Picture 4"/>
+            <wp:cNvGraphicFramePr>
+              <a:graphicFrameLocks xmlns:a="http://schemas.openxmlformats.org/drawingml/2006/main" noChangeAspect="1"/>
+            </wp:cNvGraphicFramePr>
+            <a:graphic xmlns:a="http://schemas.openxmlformats.org/drawingml/2006/main">
+              <a:graphicData uri="http://schemas.openxmlformats.org/drawingml/2006/picture">
+                <pic:pic xmlns:pic="http://schemas.openxmlformats.org/drawingml/2006/picture">
+                  <pic:nvPicPr>
+                    <pic:cNvPr id="1" name=""/>
+                    <pic:cNvPicPr/>
+                  </pic:nvPicPr>
+                  <pic:blipFill>
+                    <a:blip r:embed="rId34"/>
+                    <a:stretch>
+                      <a:fillRect/>
+                    </a:stretch>
+                  </pic:blipFill>
+                  <pic:spPr>
+                    <a:xfrm>
+                      <a:off x="0" y="0"/>
+                      <a:ext cx="3831336" cy="2522706"/>
+                    </a:xfrm>
+                    <a:prstGeom prst="rect">
+                      <a:avLst/>
+                    </a:prstGeom>
+                  </pic:spPr>
+                </pic:pic>
+              </a:graphicData>
+            </a:graphic>
+          </wp:inline>
+        </w:drawing>
+      </w:r>
+    </w:p>
+    <w:p>
+      <w:pPr>
+        <w:pStyle w:val="ListParagraph"/>
+        <w:numPr>
+          <w:ilvl w:val="0"/>
+          <w:numId w:val="3"/>
+        </w:numPr>
+      </w:pPr>
+      <w:r>
+        <w:t xml:space="preserve">In the top left click the Choose File Button, a dialog will appear allowing you to select a text file to import. Once uploaded a preview of the first 5 lines of data will be shown. Use the </w:t>
+      </w:r>
+      <w:r>
+        <w:t>Separator</w:t>
+      </w:r>
+      <w:r>
+        <w:t xml:space="preserve"> and Quote radio buttons to change the input settings to match the file uploaded. Once the data is shown as a table click Next</w:t>
+      </w:r>
+    </w:p>
+    <w:p>
+      <w:pPr>
+        <w:jc w:val="center"/>
+      </w:pPr>
+      <w:r>
+        <w:rPr>
+          <w:noProof/>
+        </w:rPr>
+        <w:lastRenderedPageBreak/>
+        <w:drawing>
+          <wp:inline distT="0" distB="0" distL="0" distR="0" wp14:anchorId="12ACAF88" wp14:editId="05D6BD17">
+            <wp:extent cx="3831336" cy="2522706"/>
+            <wp:effectExtent l="0" t="0" r="0" b="0"/>
+            <wp:docPr id="7" name="Picture 7"/>
+            <wp:cNvGraphicFramePr>
+              <a:graphicFrameLocks xmlns:a="http://schemas.openxmlformats.org/drawingml/2006/main" noChangeAspect="1"/>
+            </wp:cNvGraphicFramePr>
+            <a:graphic xmlns:a="http://schemas.openxmlformats.org/drawingml/2006/main">
+              <a:graphicData uri="http://schemas.openxmlformats.org/drawingml/2006/picture">
+                <pic:pic xmlns:pic="http://schemas.openxmlformats.org/drawingml/2006/picture">
+                  <pic:nvPicPr>
+                    <pic:cNvPr id="1" name=""/>
+                    <pic:cNvPicPr/>
+                  </pic:nvPicPr>
+                  <pic:blipFill>
+                    <a:blip r:embed="rId35"/>
+                    <a:stretch>
+                      <a:fillRect/>
+                    </a:stretch>
+                  </pic:blipFill>
+                  <pic:spPr>
+                    <a:xfrm>
+                      <a:off x="0" y="0"/>
+                      <a:ext cx="3831336" cy="2522706"/>
+                    </a:xfrm>
+                    <a:prstGeom prst="rect">
+                      <a:avLst/>
+                    </a:prstGeom>
+                  </pic:spPr>
+                </pic:pic>
+              </a:graphicData>
+            </a:graphic>
+          </wp:inline>
+        </w:drawing>
+      </w:r>
+    </w:p>
+    <w:p>
+      <w:pPr>
+        <w:pStyle w:val="ListParagraph"/>
+        <w:numPr>
+          <w:ilvl w:val="0"/>
+          <w:numId w:val="3"/>
+        </w:numPr>
+      </w:pPr>
+      <w:r>
+        <w:t>On the next screen you must specify how the application will de</w:t>
+      </w:r>
+      <w:r>
+        <w:t>-</w:t>
+      </w:r>
+      <w:r>
+        <w:t>identify the data, the requirements for this is stated in the table below. Once the application is configured click next.</w:t>
+      </w:r>
+      <w:r>
+        <w:br/>
+      </w:r>
+    </w:p>
+    <w:p>
+      <w:pPr>
+        <w:jc w:val="center"/>
+      </w:pPr>
+      <w:r>
+        <w:rPr>
+          <w:noProof/>
+        </w:rPr>
+        <w:drawing>
+          <wp:inline distT="0" distB="0" distL="0" distR="0" wp14:anchorId="1A20D62D" wp14:editId="78C54660">
+            <wp:extent cx="3831336" cy="2522706"/>
+            <wp:effectExtent l="0" t="0" r="0" b="0"/>
+            <wp:docPr id="15" name="Picture 15"/>
+            <wp:cNvGraphicFramePr>
+              <a:graphicFrameLocks xmlns:a="http://schemas.openxmlformats.org/drawingml/2006/main" noChangeAspect="1"/>
+            </wp:cNvGraphicFramePr>
+            <a:graphic xmlns:a="http://schemas.openxmlformats.org/drawingml/2006/main">
+              <a:graphicData uri="http://schemas.openxmlformats.org/drawingml/2006/picture">
+                <pic:pic xmlns:pic="http://schemas.openxmlformats.org/drawingml/2006/picture">
+                  <pic:nvPicPr>
+                    <pic:cNvPr id="1" name=""/>
+                    <pic:cNvPicPr/>
+                  </pic:nvPicPr>
+                  <pic:blipFill>
+                    <a:blip r:embed="rId36"/>
+                    <a:stretch>
+                      <a:fillRect/>
+                    </a:stretch>
+                  </pic:blipFill>
+                  <pic:spPr>
+                    <a:xfrm>
+                      <a:off x="0" y="0"/>
+                      <a:ext cx="3831336" cy="2522706"/>
+                    </a:xfrm>
+                    <a:prstGeom prst="rect">
+                      <a:avLst/>
+                    </a:prstGeom>
+                  </pic:spPr>
+                </pic:pic>
+              </a:graphicData>
+            </a:graphic>
+          </wp:inline>
+        </w:drawing>
+      </w:r>
+    </w:p>
+    <w:p>
+      <w:pPr>
+        <w:pStyle w:val="ListParagraph"/>
       </w:pPr>
     </w:p>
     <w:tbl>
@@ -3943,7 +5553,7 @@
                     <pic:cNvPicPr/>
                   </pic:nvPicPr>
                   <pic:blipFill>
-                    <a:blip r:embed="rId31"/>
+                    <a:blip r:embed="rId37"/>
                     <a:stretch>
                       <a:fillRect/>
                     </a:stretch>
@@ -3969,11 +5579,11 @@
       <w:pPr>
         <w:pStyle w:val="Heading2"/>
       </w:pPr>
-      <w:bookmarkStart w:id="7" w:name="_Toc440635704"/>
+      <w:bookmarkStart w:id="9" w:name="_Toc441139701"/>
       <w:r>
         <w:t>NRIC Column Check</w:t>
       </w:r>
-      <w:bookmarkEnd w:id="7"/>
+      <w:bookmarkEnd w:id="9"/>
     </w:p>
     <w:p>
       <w:r>
@@ -4138,11 +5748,11 @@
       <w:pPr>
         <w:pStyle w:val="Heading2"/>
       </w:pPr>
-      <w:bookmarkStart w:id="8" w:name="_Toc440635705"/>
+      <w:bookmarkStart w:id="10" w:name="_Toc441139702"/>
       <w:r>
         <w:t>Random Password</w:t>
       </w:r>
-      <w:bookmarkEnd w:id="8"/>
+      <w:bookmarkEnd w:id="10"/>
     </w:p>
     <w:p>
       <w:r>
@@ -4165,11 +5775,11 @@
       <w:pPr>
         <w:pStyle w:val="Heading2"/>
       </w:pPr>
-      <w:bookmarkStart w:id="9" w:name="_Toc440635706"/>
+      <w:bookmarkStart w:id="11" w:name="_Toc441139703"/>
       <w:r>
         <w:t>Product Mapping File</w:t>
       </w:r>
-      <w:bookmarkEnd w:id="9"/>
+      <w:bookmarkEnd w:id="11"/>
     </w:p>
     <w:p>
       <w:r>
@@ -4225,7 +5835,7 @@
                     </pic:cNvPicPr>
                   </pic:nvPicPr>
                   <pic:blipFill>
-                    <a:blip r:embed="rId32">
+                    <a:blip r:embed="rId38">
                       <a:extLst>
                         <a:ext uri="{28A0092B-C50C-407E-A947-70E740481C1C}">
                           <a14:useLocalDpi xmlns:a14="http://schemas.microsoft.com/office/drawing/2010/main" val="0"/>
@@ -4289,7 +5899,7 @@
                     </pic:cNvPicPr>
                   </pic:nvPicPr>
                   <pic:blipFill>
-                    <a:blip r:embed="rId33">
+                    <a:blip r:embed="rId39">
                       <a:extLst>
                         <a:ext uri="{28A0092B-C50C-407E-A947-70E740481C1C}">
                           <a14:useLocalDpi xmlns:a14="http://schemas.microsoft.com/office/drawing/2010/main" val="0"/>
@@ -4326,11 +5936,11 @@
       <w:pPr>
         <w:pStyle w:val="Heading2"/>
       </w:pPr>
-      <w:bookmarkStart w:id="10" w:name="_Toc440635707"/>
+      <w:bookmarkStart w:id="12" w:name="_Toc441139704"/>
       <w:r>
         <w:t>Produce Validation Report</w:t>
       </w:r>
-      <w:bookmarkEnd w:id="10"/>
+      <w:bookmarkEnd w:id="12"/>
     </w:p>
     <w:p>
       <w:r>
@@ -4373,7 +5983,7 @@
                     <pic:cNvPicPr/>
                   </pic:nvPicPr>
                   <pic:blipFill>
-                    <a:blip r:embed="rId34"/>
+                    <a:blip r:embed="rId40"/>
                     <a:stretch>
                       <a:fillRect/>
                     </a:stretch>
@@ -4401,7 +6011,7 @@
       <w:pPr>
         <w:pStyle w:val="Heading1"/>
       </w:pPr>
-      <w:bookmarkStart w:id="11" w:name="_Toc440635708"/>
+      <w:bookmarkStart w:id="13" w:name="_Toc441139705"/>
       <w:r>
         <w:lastRenderedPageBreak/>
         <w:t xml:space="preserve">Shutting Down the </w:t>
@@ -4412,7 +6022,7 @@
       <w:r>
         <w:t xml:space="preserve"> Tool</w:t>
       </w:r>
-      <w:bookmarkEnd w:id="11"/>
+      <w:bookmarkEnd w:id="13"/>
     </w:p>
     <w:p>
       <w:r>
@@ -4490,7 +6100,7 @@
                     <pic:cNvPicPr/>
                   </pic:nvPicPr>
                   <pic:blipFill>
-                    <a:blip r:embed="rId35"/>
+                    <a:blip r:embed="rId41"/>
                     <a:stretch>
                       <a:fillRect/>
                     </a:stretch>
@@ -4540,7 +6150,7 @@
                     <pic:cNvPicPr/>
                   </pic:nvPicPr>
                   <pic:blipFill>
-                    <a:blip r:embed="rId36"/>
+                    <a:blip r:embed="rId42"/>
                     <a:stretch>
                       <a:fillRect/>
                     </a:stretch>
@@ -4568,7 +6178,7 @@
       <w:pPr>
         <w:pStyle w:val="Heading1"/>
       </w:pPr>
-      <w:bookmarkStart w:id="12" w:name="_Toc440635709"/>
+      <w:bookmarkStart w:id="14" w:name="_Toc441139706"/>
       <w:r>
         <w:lastRenderedPageBreak/>
         <w:t>Ezy De-Identifier</w:t>
@@ -4579,7 +6189,7 @@
       <w:r>
         <w:t>Tool End User License Agreement</w:t>
       </w:r>
-      <w:bookmarkEnd w:id="12"/>
+      <w:bookmarkEnd w:id="14"/>
     </w:p>
     <w:p/>
     <w:p>
@@ -4946,7 +6556,7 @@
         </w:rPr>
         <w:t xml:space="preserve">(c) notify NUS of any Derivative Works created by the Licensee by sending an email notification to (i) </w:t>
       </w:r>
-      <w:hyperlink r:id="rId37" w:history="1">
+      <w:hyperlink r:id="rId43" w:history="1">
         <w:r>
           <w:rPr>
             <w:rStyle w:val="Hyperlink"/>
@@ -4961,7 +6571,7 @@
         </w:rPr>
         <w:t xml:space="preserve">, (ii) </w:t>
       </w:r>
-      <w:hyperlink r:id="rId38" w:history="1">
+      <w:hyperlink r:id="rId44" w:history="1">
         <w:r>
           <w:rPr>
             <w:rStyle w:val="Hyperlink"/>
@@ -5009,7 +6619,7 @@
         <w:lastRenderedPageBreak/>
         <w:t xml:space="preserve">Derivative Works under Licensee’s supervision, who are only permitted to a limited use of the Software, Source Code and Derivative Works for the Purposes in accordance with the terms of this License. Licensee may distribute the Derivative Works to any third party for non-Commercial Use only, provided that a) Licensee notifies NUS of such distribution in advance by sending an email notification to (i) </w:t>
       </w:r>
-      <w:hyperlink r:id="rId39" w:history="1">
+      <w:hyperlink r:id="rId45" w:history="1">
         <w:r>
           <w:rPr>
             <w:rStyle w:val="Hyperlink"/>
@@ -5024,7 +6634,7 @@
         </w:rPr>
         <w:t xml:space="preserve">, (ii) </w:t>
       </w:r>
-      <w:hyperlink r:id="rId40" w:history="1">
+      <w:hyperlink r:id="rId46" w:history="1">
         <w:r>
           <w:rPr>
             <w:rStyle w:val="Hyperlink"/>
@@ -5039,7 +6649,7 @@
         </w:rPr>
         <w:t xml:space="preserve">, and (iii) </w:t>
       </w:r>
-      <w:hyperlink r:id="rId41" w:history="1">
+      <w:hyperlink r:id="rId47" w:history="1">
         <w:r>
           <w:rPr>
             <w:rStyle w:val="Hyperlink"/>
@@ -5106,7 +6716,7 @@
         </w:rPr>
         <w:t xml:space="preserve">8. Licensee may provide NUS with feedback on the use of the Software and Source Code in Licensee’s work, and Licensee agrees that NUS is permitted to use any information provided by Licensee for any purposes, including for making changes to the Software, Source Code or Derivative Works. Should Licensee have any bug reports, technical questions or improvements, Licensee may send these to the developers (i) </w:t>
       </w:r>
-      <w:hyperlink r:id="rId42" w:history="1">
+      <w:hyperlink r:id="rId48" w:history="1">
         <w:r>
           <w:rPr>
             <w:rStyle w:val="Hyperlink"/>
@@ -5121,7 +6731,7 @@
         </w:rPr>
         <w:t xml:space="preserve">, (ii) </w:t>
       </w:r>
-      <w:hyperlink r:id="rId43" w:history="1">
+      <w:hyperlink r:id="rId49" w:history="1">
         <w:r>
           <w:rPr>
             <w:rStyle w:val="Hyperlink"/>
@@ -5479,7 +7089,7 @@
         <w:rFonts w:hint="default"/>
       </w:rPr>
     </w:lvl>
-    <w:lvl w:ilvl="1" w:tplc="04090019" w:tentative="1">
+    <w:lvl w:ilvl="1" w:tplc="04090019">
       <w:start w:val="1"/>
       <w:numFmt w:val="lowerLetter"/>
       <w:lvlText w:val="%2."/>
@@ -6108,6 +7718,95 @@
       <w:rPr>
         <w:rFonts w:ascii="Wingdings" w:hAnsi="Wingdings" w:hint="default"/>
       </w:rPr>
+    </w:lvl>
+  </w:abstractNum>
+  <w:abstractNum w:abstractNumId="8" w15:restartNumberingAfterBreak="0">
+    <w:nsid w:val="639A4A7F"/>
+    <w:multiLevelType w:val="hybridMultilevel"/>
+    <w:tmpl w:val="FC8C2FBA"/>
+    <w:lvl w:ilvl="0" w:tplc="04090011">
+      <w:start w:val="1"/>
+      <w:numFmt w:val="decimal"/>
+      <w:lvlText w:val="%1)"/>
+      <w:lvlJc w:val="left"/>
+      <w:pPr>
+        <w:ind w:left="720" w:hanging="360"/>
+      </w:pPr>
+      <w:rPr>
+        <w:rFonts w:hint="default"/>
+      </w:rPr>
+    </w:lvl>
+    <w:lvl w:ilvl="1" w:tplc="04090019">
+      <w:start w:val="1"/>
+      <w:numFmt w:val="lowerLetter"/>
+      <w:lvlText w:val="%2."/>
+      <w:lvlJc w:val="left"/>
+      <w:pPr>
+        <w:ind w:left="1440" w:hanging="360"/>
+      </w:pPr>
+    </w:lvl>
+    <w:lvl w:ilvl="2" w:tplc="0409001B" w:tentative="1">
+      <w:start w:val="1"/>
+      <w:numFmt w:val="lowerRoman"/>
+      <w:lvlText w:val="%3."/>
+      <w:lvlJc w:val="right"/>
+      <w:pPr>
+        <w:ind w:left="2160" w:hanging="180"/>
+      </w:pPr>
+    </w:lvl>
+    <w:lvl w:ilvl="3" w:tplc="0409000F" w:tentative="1">
+      <w:start w:val="1"/>
+      <w:numFmt w:val="decimal"/>
+      <w:lvlText w:val="%4."/>
+      <w:lvlJc w:val="left"/>
+      <w:pPr>
+        <w:ind w:left="2880" w:hanging="360"/>
+      </w:pPr>
+    </w:lvl>
+    <w:lvl w:ilvl="4" w:tplc="04090019" w:tentative="1">
+      <w:start w:val="1"/>
+      <w:numFmt w:val="lowerLetter"/>
+      <w:lvlText w:val="%5."/>
+      <w:lvlJc w:val="left"/>
+      <w:pPr>
+        <w:ind w:left="3600" w:hanging="360"/>
+      </w:pPr>
+    </w:lvl>
+    <w:lvl w:ilvl="5" w:tplc="0409001B" w:tentative="1">
+      <w:start w:val="1"/>
+      <w:numFmt w:val="lowerRoman"/>
+      <w:lvlText w:val="%6."/>
+      <w:lvlJc w:val="right"/>
+      <w:pPr>
+        <w:ind w:left="4320" w:hanging="180"/>
+      </w:pPr>
+    </w:lvl>
+    <w:lvl w:ilvl="6" w:tplc="0409000F" w:tentative="1">
+      <w:start w:val="1"/>
+      <w:numFmt w:val="decimal"/>
+      <w:lvlText w:val="%7."/>
+      <w:lvlJc w:val="left"/>
+      <w:pPr>
+        <w:ind w:left="5040" w:hanging="360"/>
+      </w:pPr>
+    </w:lvl>
+    <w:lvl w:ilvl="7" w:tplc="04090019" w:tentative="1">
+      <w:start w:val="1"/>
+      <w:numFmt w:val="lowerLetter"/>
+      <w:lvlText w:val="%8."/>
+      <w:lvlJc w:val="left"/>
+      <w:pPr>
+        <w:ind w:left="5760" w:hanging="360"/>
+      </w:pPr>
+    </w:lvl>
+    <w:lvl w:ilvl="8" w:tplc="0409001B" w:tentative="1">
+      <w:start w:val="1"/>
+      <w:numFmt w:val="lowerRoman"/>
+      <w:lvlText w:val="%9."/>
+      <w:lvlJc w:val="right"/>
+      <w:pPr>
+        <w:ind w:left="6480" w:hanging="180"/>
+      </w:pPr>
     </w:lvl>
   </w:abstractNum>
   <w:num w:numId="1">
@@ -6133,6 +7832,9 @@
   </w:num>
   <w:num w:numId="8">
     <w:abstractNumId w:val="4"/>
+  </w:num>
+  <w:num w:numId="9">
+    <w:abstractNumId w:val="8"/>
   </w:num>
 </w:numbering>
 </file>
@@ -7152,7 +8854,7 @@
 </file>
 
 <file path=customXml/itemProps2.xml><?xml version="1.0" encoding="utf-8"?>
-<ds:datastoreItem xmlns:ds="http://schemas.openxmlformats.org/officeDocument/2006/customXml" ds:itemID="{57D3553C-35CA-4376-997E-C0CD9C700886}">
+<ds:datastoreItem xmlns:ds="http://schemas.openxmlformats.org/officeDocument/2006/customXml" ds:itemID="{59ABBD8E-3F22-40E8-A9B2-31DF9074359C}">
   <ds:schemaRefs>
     <ds:schemaRef ds:uri="http://schemas.openxmlformats.org/officeDocument/2006/bibliography"/>
   </ds:schemaRefs>

</xml_diff>